<commit_message>
Se termina separacion de server en controladores
- Se crean los controladores de perfil y nivel de usuario
- se modulariza la importacion de archivos agregando un archivo routes.rb
que contine todas las direcciones de los controladores
- de agrega un modelo al archivo init.rb
</commit_message>
<xml_diff>
--- a/IS/Taller/P4.docx
+++ b/IS/Taller/P4.docx
@@ -927,7 +927,7 @@
                         <pic:cNvPicPr/>
                       </pic:nvPicPr>
                       <pic:blipFill>
-                        <a:blip r:embed="rId4" cstate="print">
+                        <a:blip r:embed="rId5" cstate="print">
                           <a:extLst>
                             <a:ext uri="{28A0092B-C50C-407E-A947-70E740481C1C}">
                               <a14:useLocalDpi xmlns:a14="http://schemas.microsoft.com/office/drawing/2010/main" val="0"/>
@@ -1369,7 +1369,31 @@
         <w:rPr>
           <w:lang w:val="es-AR"/>
         </w:rPr>
-        <w:t>Ante la falta de experiencia presente en el equipo en el desarrollo de aplicación en cuestión, el diseño, el modelado y la organización de clases, como asi también de componentes de la aplicación se vieron afectados de manera negativa. Como problema principal que se afrontara en el siguiente informe</w:t>
+        <w:t xml:space="preserve">Ante la falta de experiencia presente </w:t>
+      </w:r>
+      <w:r>
+        <w:rPr>
+          <w:lang w:val="es-AR"/>
+        </w:rPr>
+        <w:t>por parte</w:t>
+      </w:r>
+      <w:r>
+        <w:rPr>
+          <w:lang w:val="es-AR"/>
+        </w:rPr>
+        <w:t xml:space="preserve"> </w:t>
+      </w:r>
+      <w:r>
+        <w:rPr>
+          <w:lang w:val="es-AR"/>
+        </w:rPr>
+        <w:t>d</w:t>
+      </w:r>
+      <w:r>
+        <w:rPr>
+          <w:lang w:val="es-AR"/>
+        </w:rPr>
+        <w:t>el equipo en el desarrollo de aplicación en cuestión, el diseño, el modelado y la organización de clases, como asi también de componentes de la aplicación se vieron afectados de manera negativa. Como problema principal que se afrontara en el siguiente informe</w:t>
       </w:r>
       <w:r>
         <w:rPr>
@@ -1458,7 +1482,7 @@
                     <pic:cNvPicPr/>
                   </pic:nvPicPr>
                   <pic:blipFill>
-                    <a:blip r:embed="rId5">
+                    <a:blip r:embed="rId6">
                       <a:extLst>
                         <a:ext uri="{28A0092B-C50C-407E-A947-70E740481C1C}">
                           <a14:useLocalDpi xmlns:a14="http://schemas.microsoft.com/office/drawing/2010/main" val="0"/>
@@ -1515,7 +1539,7 @@
                     <pic:cNvPicPr/>
                   </pic:nvPicPr>
                   <pic:blipFill>
-                    <a:blip r:embed="rId6">
+                    <a:blip r:embed="rId7">
                       <a:extLst>
                         <a:ext uri="{28A0092B-C50C-407E-A947-70E740481C1C}">
                           <a14:useLocalDpi xmlns:a14="http://schemas.microsoft.com/office/drawing/2010/main" val="0"/>
@@ -1721,6 +1745,363 @@
           <w:lang w:val="es-AR"/>
         </w:rPr>
         <w:lastRenderedPageBreak/>
+        <w:t>Separación de controladores</w:t>
+      </w:r>
+      <w:r>
+        <w:rPr>
+          <w:b/>
+          <w:bCs/>
+          <w:color w:val="0070C0"/>
+          <w:sz w:val="24"/>
+          <w:szCs w:val="24"/>
+          <w:lang w:val="es-AR"/>
+        </w:rPr>
+        <w:t>:</w:t>
+      </w:r>
+    </w:p>
+    <w:p>
+      <w:pPr>
+        <w:pStyle w:val="Sinespaciado"/>
+        <w:rPr>
+          <w:lang w:val="es-AR"/>
+        </w:rPr>
+      </w:pPr>
+      <w:r>
+        <w:rPr>
+          <w:lang w:val="es-AR"/>
+        </w:rPr>
+        <w:drawing>
+          <wp:anchor distT="0" distB="0" distL="114300" distR="114300" simplePos="0" relativeHeight="251665408" behindDoc="0" locked="0" layoutInCell="1" allowOverlap="1" wp14:anchorId="076B9AC4" wp14:editId="23D374AB">
+            <wp:simplePos x="0" y="0"/>
+            <wp:positionH relativeFrom="column">
+              <wp:posOffset>1738615</wp:posOffset>
+            </wp:positionH>
+            <wp:positionV relativeFrom="paragraph">
+              <wp:posOffset>1177910</wp:posOffset>
+            </wp:positionV>
+            <wp:extent cx="2613887" cy="1790855"/>
+            <wp:effectExtent l="0" t="0" r="0" b="0"/>
+            <wp:wrapTopAndBottom/>
+            <wp:docPr id="1683082056" name="Imagen 1"/>
+            <wp:cNvGraphicFramePr>
+              <a:graphicFrameLocks xmlns:a="http://schemas.openxmlformats.org/drawingml/2006/main" noChangeAspect="1"/>
+            </wp:cNvGraphicFramePr>
+            <a:graphic xmlns:a="http://schemas.openxmlformats.org/drawingml/2006/main">
+              <a:graphicData uri="http://schemas.openxmlformats.org/drawingml/2006/picture">
+                <pic:pic xmlns:pic="http://schemas.openxmlformats.org/drawingml/2006/picture">
+                  <pic:nvPicPr>
+                    <pic:cNvPr id="1683082056" name=""/>
+                    <pic:cNvPicPr/>
+                  </pic:nvPicPr>
+                  <pic:blipFill>
+                    <a:blip r:embed="rId8">
+                      <a:extLst>
+                        <a:ext uri="{BEBA8EAE-BF5A-486C-A8C5-ECC9F3942E4B}">
+                          <a14:imgProps xmlns:a14="http://schemas.microsoft.com/office/drawing/2010/main">
+                            <a14:imgLayer r:embed="rId9">
+                              <a14:imgEffect>
+                                <a14:sharpenSoften amount="50000"/>
+                              </a14:imgEffect>
+                            </a14:imgLayer>
+                          </a14:imgProps>
+                        </a:ext>
+                        <a:ext uri="{28A0092B-C50C-407E-A947-70E740481C1C}">
+                          <a14:useLocalDpi xmlns:a14="http://schemas.microsoft.com/office/drawing/2010/main" val="0"/>
+                        </a:ext>
+                      </a:extLst>
+                    </a:blip>
+                    <a:stretch>
+                      <a:fillRect/>
+                    </a:stretch>
+                  </pic:blipFill>
+                  <pic:spPr>
+                    <a:xfrm>
+                      <a:off x="0" y="0"/>
+                      <a:ext cx="2613887" cy="1790855"/>
+                    </a:xfrm>
+                    <a:prstGeom prst="rect">
+                      <a:avLst/>
+                    </a:prstGeom>
+                  </pic:spPr>
+                </pic:pic>
+              </a:graphicData>
+            </a:graphic>
+          </wp:anchor>
+        </w:drawing>
+      </w:r>
+      <w:r>
+        <w:rPr>
+          <w:lang w:val="es-AR"/>
+        </w:rPr>
+        <w:t>Como primera acción de refactoreo, se dividió el controlador principal (archivo server.rb) en sub controladores</w:t>
+      </w:r>
+      <w:r>
+        <w:rPr>
+          <w:lang w:val="es-AR"/>
+        </w:rPr>
+        <w:t>, que contienen un subconjunto de las rutas del mismo</w:t>
+      </w:r>
+      <w:r>
+        <w:rPr>
+          <w:lang w:val="es-AR"/>
+        </w:rPr>
+        <w:t xml:space="preserve">. Esto ayuda a la distinción de diferentes funciones de la ampliación, como para el testeo de las mismas. </w:t>
+      </w:r>
+      <w:r>
+        <w:rPr>
+          <w:lang w:val="es-AR"/>
+        </w:rPr>
+        <w:t xml:space="preserve">El </w:t>
+      </w:r>
+      <w:r>
+        <w:rPr>
+          <w:lang w:val="es-AR"/>
+        </w:rPr>
+        <w:t>porqué</w:t>
+      </w:r>
+      <w:r>
+        <w:rPr>
+          <w:lang w:val="es-AR"/>
+        </w:rPr>
+        <w:t xml:space="preserve"> de este cambio</w:t>
+      </w:r>
+      <w:r>
+        <w:rPr>
+          <w:lang w:val="es-AR"/>
+        </w:rPr>
+        <w:t xml:space="preserve"> es claro</w:t>
+      </w:r>
+      <w:r>
+        <w:rPr>
+          <w:lang w:val="es-AR"/>
+        </w:rPr>
+        <w:t xml:space="preserve">, </w:t>
+      </w:r>
+      <w:r>
+        <w:rPr>
+          <w:i/>
+          <w:iCs/>
+          <w:lang w:val="es-AR"/>
+        </w:rPr>
+        <w:t>Code Smell: Large Class</w:t>
+      </w:r>
+      <w:r>
+        <w:rPr>
+          <w:lang w:val="es-AR"/>
+        </w:rPr>
+        <w:t>, todo el código estaba contenido en un solo archivo, y la mantención de este era extremadamente costoso</w:t>
+      </w:r>
+      <w:r>
+        <w:rPr>
+          <w:lang w:val="es-AR"/>
+        </w:rPr>
+        <w:t>, tomaba tiempo encontrar el método o sección que se quería testear, etc</w:t>
+      </w:r>
+      <w:r>
+        <w:rPr>
+          <w:lang w:val="es-AR"/>
+        </w:rPr>
+        <w:t>. A continuación, se presentan el cambio realizado con su ya mencionada división.</w:t>
+      </w:r>
+    </w:p>
+    <w:p>
+      <w:pPr>
+        <w:pStyle w:val="Sinespaciado"/>
+        <w:rPr>
+          <w:lang w:val="es-AR"/>
+        </w:rPr>
+      </w:pPr>
+    </w:p>
+    <w:p>
+      <w:pPr>
+        <w:pStyle w:val="Sinespaciado"/>
+        <w:rPr>
+          <w:lang w:val="es-AR"/>
+        </w:rPr>
+      </w:pPr>
+      <w:r>
+        <w:rPr>
+          <w:lang w:val="es-AR"/>
+        </w:rPr>
+        <w:t>Además, para facilitar posteriores correcciones</w:t>
+      </w:r>
+      <w:r>
+        <w:rPr>
+          <w:lang w:val="es-AR"/>
+        </w:rPr>
+        <w:t>,</w:t>
+      </w:r>
+      <w:r>
+        <w:rPr>
+          <w:lang w:val="es-AR"/>
+        </w:rPr>
+        <w:t xml:space="preserve"> estos controladores se escribieron de la manera mas correcta posible, intentando omitir todo tipo de </w:t>
+      </w:r>
+      <w:r>
+        <w:rPr>
+          <w:lang w:val="es-AR"/>
+        </w:rPr>
+        <w:t>imperfección</w:t>
+      </w:r>
+      <w:r>
+        <w:rPr>
+          <w:lang w:val="es-AR"/>
+        </w:rPr>
+        <w:t xml:space="preserve"> en las convenciones</w:t>
+      </w:r>
+      <w:r>
+        <w:rPr>
+          <w:lang w:val="es-AR"/>
+        </w:rPr>
+        <w:t xml:space="preserve"> y en la sintaxis del lenguaje</w:t>
+      </w:r>
+      <w:r>
+        <w:rPr>
+          <w:lang w:val="es-AR"/>
+        </w:rPr>
+        <w:t xml:space="preserve"> Ruby. Este trabajo se basó firmemente en eliminar los siguientes </w:t>
+      </w:r>
+      <w:r>
+        <w:rPr>
+          <w:i/>
+          <w:iCs/>
+          <w:lang w:val="es-AR"/>
+        </w:rPr>
+        <w:t>Code Smell</w:t>
+      </w:r>
+      <w:r>
+        <w:rPr>
+          <w:i/>
+          <w:iCs/>
+          <w:lang w:val="es-AR"/>
+        </w:rPr>
+        <w:t>s</w:t>
+      </w:r>
+      <w:r>
+        <w:rPr>
+          <w:lang w:val="es-AR"/>
+        </w:rPr>
+        <w:t xml:space="preserve"> de los controladores</w:t>
+      </w:r>
+      <w:r>
+        <w:rPr>
+          <w:lang w:val="es-AR"/>
+        </w:rPr>
+        <w:t xml:space="preserve">: </w:t>
+      </w:r>
+    </w:p>
+    <w:p>
+      <w:pPr>
+        <w:pStyle w:val="Sinespaciado"/>
+        <w:rPr>
+          <w:lang w:val="es-AR"/>
+        </w:rPr>
+      </w:pPr>
+    </w:p>
+    <w:p>
+      <w:pPr>
+        <w:pStyle w:val="Sinespaciado"/>
+        <w:rPr>
+          <w:rFonts w:cstheme="minorHAnsi"/>
+          <w:b/>
+          <w:bCs/>
+          <w:color w:val="0070C0"/>
+          <w:sz w:val="24"/>
+          <w:szCs w:val="24"/>
+          <w:lang w:val="es-AR"/>
+        </w:rPr>
+      </w:pPr>
+      <w:r>
+        <w:rPr>
+          <w:b/>
+          <w:bCs/>
+          <w:color w:val="0070C0"/>
+          <w:sz w:val="24"/>
+          <w:szCs w:val="24"/>
+          <w:lang w:val="es-AR"/>
+        </w:rPr>
+        <w:t>Re ejecución</w:t>
+      </w:r>
+      <w:r>
+        <w:rPr>
+          <w:b/>
+          <w:bCs/>
+          <w:color w:val="0070C0"/>
+          <w:sz w:val="24"/>
+          <w:szCs w:val="24"/>
+          <w:lang w:val="es-AR"/>
+        </w:rPr>
+        <w:t xml:space="preserve"> de la herramienta rubocop:</w:t>
+      </w:r>
+    </w:p>
+    <w:p>
+      <w:pPr>
+        <w:pStyle w:val="Sinespaciado"/>
+        <w:rPr>
+          <w:lang w:val="es-AR"/>
+        </w:rPr>
+      </w:pPr>
+      <w:r>
+        <w:rPr>
+          <w:lang w:val="es-AR"/>
+        </w:rPr>
+        <w:t>En este punto tras haber hecho una división y corrección tan exhaustiva sobre el principal problema que presentaba el sistema, la clase</w:t>
+      </w:r>
+    </w:p>
+    <w:p>
+      <w:pPr>
+        <w:pStyle w:val="Sinespaciado"/>
+        <w:rPr>
+          <w:lang w:val="es-AR"/>
+        </w:rPr>
+      </w:pPr>
+    </w:p>
+    <w:p>
+      <w:pPr>
+        <w:pStyle w:val="Sinespaciado"/>
+        <w:rPr>
+          <w:lang w:val="es-AR"/>
+        </w:rPr>
+      </w:pPr>
+    </w:p>
+    <w:p>
+      <w:pPr>
+        <w:pStyle w:val="Sinespaciado"/>
+        <w:rPr>
+          <w:lang w:val="es-AR"/>
+        </w:rPr>
+      </w:pPr>
+    </w:p>
+    <w:p>
+      <w:pPr>
+        <w:pStyle w:val="Sinespaciado"/>
+        <w:rPr>
+          <w:lang w:val="es-AR"/>
+        </w:rPr>
+      </w:pPr>
+    </w:p>
+    <w:p>
+      <w:pPr>
+        <w:pStyle w:val="Sinespaciado"/>
+        <w:rPr>
+          <w:rFonts w:cstheme="minorHAnsi"/>
+          <w:b/>
+          <w:bCs/>
+          <w:color w:val="0070C0"/>
+          <w:sz w:val="24"/>
+          <w:szCs w:val="24"/>
+          <w:lang w:val="es-AR"/>
+        </w:rPr>
+      </w:pPr>
+      <w:r>
+        <w:rPr>
+          <w:b/>
+          <w:bCs/>
+          <w:color w:val="0070C0"/>
+          <w:sz w:val="24"/>
+          <w:szCs w:val="24"/>
+          <w:lang w:val="es-AR"/>
+        </w:rPr>
         <w:t>Ejecución de la herramienta de auto reparado de rubocop:</w:t>
       </w:r>
     </w:p>
@@ -1800,9 +2181,196 @@
     </w:p>
     <w:p>
       <w:pPr>
-        <w:pStyle w:val="Sinespaciado"/>
-        <w:rPr>
-          <w:lang w:val="es-AR"/>
+        <w:rPr>
+          <w:rFonts w:eastAsiaTheme="minorEastAsia"/>
+          <w:kern w:val="0"/>
+          <w:lang w:val="es-AR" w:eastAsia="es-MX"/>
+          <w14:ligatures w14:val="none"/>
+        </w:rPr>
+      </w:pPr>
+      <w:r>
+        <w:rPr>
+          <w:lang w:val="es-AR"/>
+        </w:rPr>
+        <w:br w:type="page"/>
+      </w:r>
+    </w:p>
+    <w:p>
+      <w:pPr>
+        <w:pStyle w:val="Sinespaciado"/>
+        <w:rPr>
+          <w:b/>
+          <w:bCs/>
+          <w:i/>
+          <w:iCs/>
+          <w:sz w:val="28"/>
+          <w:szCs w:val="28"/>
+          <w:lang w:val="es-AR"/>
+        </w:rPr>
+      </w:pPr>
+      <w:r>
+        <w:rPr>
+          <w:b/>
+          <w:bCs/>
+          <w:i/>
+          <w:iCs/>
+          <w:sz w:val="28"/>
+          <w:szCs w:val="28"/>
+          <w:lang w:val="es-AR"/>
+        </w:rPr>
+        <w:lastRenderedPageBreak/>
+        <w:t>Sección de Olores encontrados:</w:t>
+      </w:r>
+    </w:p>
+    <w:p>
+      <w:pPr>
+        <w:pStyle w:val="Sinespaciado"/>
+        <w:rPr>
+          <w:lang w:val="es-AR"/>
+        </w:rPr>
+      </w:pPr>
+    </w:p>
+    <w:p>
+      <w:pPr>
+        <w:pStyle w:val="Sinespaciado"/>
+        <w:numPr>
+          <w:ilvl w:val="0"/>
+          <w:numId w:val="1"/>
+        </w:numPr>
+        <w:rPr>
+          <w:lang w:val="en-US"/>
+        </w:rPr>
+      </w:pPr>
+      <w:r>
+        <w:rPr>
+          <w:lang w:val="en-US"/>
+        </w:rPr>
+        <w:t>Large Class</w:t>
+      </w:r>
+    </w:p>
+    <w:p>
+      <w:pPr>
+        <w:pStyle w:val="Sinespaciado"/>
+        <w:numPr>
+          <w:ilvl w:val="0"/>
+          <w:numId w:val="1"/>
+        </w:numPr>
+        <w:rPr>
+          <w:lang w:val="en-US"/>
+        </w:rPr>
+      </w:pPr>
+      <w:r>
+        <w:rPr>
+          <w:lang w:val="en-US"/>
+        </w:rPr>
+        <w:t>Long Method</w:t>
+      </w:r>
+    </w:p>
+    <w:p>
+      <w:pPr>
+        <w:pStyle w:val="Sinespaciado"/>
+        <w:numPr>
+          <w:ilvl w:val="0"/>
+          <w:numId w:val="1"/>
+        </w:numPr>
+        <w:rPr>
+          <w:lang w:val="en-US"/>
+        </w:rPr>
+      </w:pPr>
+      <w:r>
+        <w:rPr>
+          <w:lang w:val="en-US"/>
+        </w:rPr>
+        <w:t>Divergent Change</w:t>
+      </w:r>
+      <w:r>
+        <w:rPr>
+          <w:lang w:val="en-US"/>
+        </w:rPr>
+        <w:t xml:space="preserve"> *</w:t>
+      </w:r>
+    </w:p>
+    <w:p>
+      <w:pPr>
+        <w:pStyle w:val="Sinespaciado"/>
+        <w:numPr>
+          <w:ilvl w:val="0"/>
+          <w:numId w:val="1"/>
+        </w:numPr>
+        <w:rPr>
+          <w:lang w:val="en-US"/>
+        </w:rPr>
+      </w:pPr>
+      <w:r>
+        <w:rPr>
+          <w:lang w:val="en-US"/>
+        </w:rPr>
+        <w:t>Dispensable (cod,</w:t>
+      </w:r>
+      <w:r>
+        <w:rPr>
+          <w:lang w:val="en-US"/>
+        </w:rPr>
+        <w:t xml:space="preserve"> unnecessary</w:t>
+      </w:r>
+      <w:r>
+        <w:rPr>
+          <w:lang w:val="en-US"/>
+        </w:rPr>
+        <w:t xml:space="preserve"> </w:t>
+      </w:r>
+      <w:r>
+        <w:rPr>
+          <w:lang w:val="en-US"/>
+        </w:rPr>
+        <w:t>comments</w:t>
+      </w:r>
+      <w:r>
+        <w:rPr>
+          <w:lang w:val="en-US"/>
+        </w:rPr>
+        <w:t>, code dead</w:t>
+      </w:r>
+      <w:r>
+        <w:rPr>
+          <w:lang w:val="en-US"/>
+        </w:rPr>
+        <w:t>, Speculative generality</w:t>
+      </w:r>
+      <w:r>
+        <w:rPr>
+          <w:lang w:val="en-US"/>
+        </w:rPr>
+        <w:tab/>
+      </w:r>
+    </w:p>
+    <w:p>
+      <w:pPr>
+        <w:pStyle w:val="Sinespaciado"/>
+        <w:numPr>
+          <w:ilvl w:val="0"/>
+          <w:numId w:val="1"/>
+        </w:numPr>
+        <w:rPr>
+          <w:lang w:val="en-US"/>
+        </w:rPr>
+      </w:pPr>
+      <w:r>
+        <w:rPr>
+          <w:lang w:val="en-US"/>
+        </w:rPr>
+        <w:t>Lazy Class</w:t>
+      </w:r>
+    </w:p>
+    <w:p>
+      <w:pPr>
+        <w:pStyle w:val="Sinespaciado"/>
+        <w:numPr>
+          <w:ilvl w:val="0"/>
+          <w:numId w:val="1"/>
+        </w:numPr>
+        <w:rPr>
+          <w:lang w:val="en-US"/>
         </w:rPr>
       </w:pPr>
     </w:p>
@@ -1814,6 +2382,100 @@
     </w:sectPr>
   </w:body>
 </w:document>
+</file>
+
+<file path=word/numbering.xml><?xml version="1.0" encoding="utf-8"?>
+<w:numbering xmlns:wpc="http://schemas.microsoft.com/office/word/2010/wordprocessingCanvas" xmlns:cx="http://schemas.microsoft.com/office/drawing/2014/chartex" xmlns:cx1="http://schemas.microsoft.com/office/drawing/2015/9/8/chartex" xmlns:cx2="http://schemas.microsoft.com/office/drawing/2015/10/21/chartex" xmlns:cx3="http://schemas.microsoft.com/office/drawing/2016/5/9/chartex" xmlns:cx4="http://schemas.microsoft.com/office/drawing/2016/5/10/chartex" xmlns:cx5="http://schemas.microsoft.com/office/drawing/2016/5/11/chartex" xmlns:cx6="http://schemas.microsoft.com/office/drawing/2016/5/12/chartex" xmlns:cx7="http://schemas.microsoft.com/office/drawing/2016/5/13/chartex" xmlns:cx8="http://schemas.microsoft.com/office/drawing/2016/5/14/chartex" xmlns:mc="http://schemas.openxmlformats.org/markup-compatibility/2006" xmlns:aink="http://schemas.microsoft.com/office/drawing/2016/ink" xmlns:am3d="http://schemas.microsoft.com/office/drawing/2017/model3d" xmlns:o="urn:schemas-microsoft-com:office:office" xmlns:oel="http://schemas.microsoft.com/office/2019/extlst" xmlns:r="http://schemas.openxmlformats.org/officeDocument/2006/relationships" xmlns:m="http://schemas.openxmlformats.org/officeDocument/2006/math" xmlns:v="urn:schemas-microsoft-com:vml" xmlns:wp14="http://schemas.microsoft.com/office/word/2010/wordprocessingDrawing" xmlns:wp="http://schemas.openxmlformats.org/drawingml/2006/wordprocessingDrawing" xmlns:w10="urn:schemas-microsoft-com:office:word" xmlns:w="http://schemas.openxmlformats.org/wordprocessingml/2006/main" xmlns:w14="http://schemas.microsoft.com/office/word/2010/wordml" xmlns:w15="http://schemas.microsoft.com/office/word/2012/wordml" xmlns:w16cex="http://schemas.microsoft.com/office/word/2018/wordml/cex" xmlns:w16cid="http://schemas.microsoft.com/office/word/2016/wordml/cid" xmlns:w16="http://schemas.microsoft.com/office/word/2018/wordml" xmlns:w16sdtdh="http://schemas.microsoft.com/office/word/2020/wordml/sdtdatahash" xmlns:w16se="http://schemas.microsoft.com/office/word/2015/wordml/symex" xmlns:wpg="http://schemas.microsoft.com/office/word/2010/wordprocessingGroup" xmlns:wpi="http://schemas.microsoft.com/office/word/2010/wordprocessingInk" xmlns:wne="http://schemas.microsoft.com/office/word/2006/wordml" xmlns:wps="http://schemas.microsoft.com/office/word/2010/wordprocessingShape" mc:Ignorable="w14 w15 w16se w16cid w16 w16cex w16sdtdh wp14">
+  <w:abstractNum w:abstractNumId="0" w15:restartNumberingAfterBreak="0">
+    <w:nsid w:val="6DA5187D"/>
+    <w:multiLevelType w:val="hybridMultilevel"/>
+    <w:tmpl w:val="4878A8BE"/>
+    <w:lvl w:ilvl="0" w:tplc="080A000F">
+      <w:start w:val="1"/>
+      <w:numFmt w:val="decimal"/>
+      <w:lvlText w:val="%1."/>
+      <w:lvlJc w:val="left"/>
+      <w:pPr>
+        <w:ind w:left="720" w:hanging="360"/>
+      </w:pPr>
+    </w:lvl>
+    <w:lvl w:ilvl="1" w:tplc="080A0019" w:tentative="1">
+      <w:start w:val="1"/>
+      <w:numFmt w:val="lowerLetter"/>
+      <w:lvlText w:val="%2."/>
+      <w:lvlJc w:val="left"/>
+      <w:pPr>
+        <w:ind w:left="1440" w:hanging="360"/>
+      </w:pPr>
+    </w:lvl>
+    <w:lvl w:ilvl="2" w:tplc="080A001B" w:tentative="1">
+      <w:start w:val="1"/>
+      <w:numFmt w:val="lowerRoman"/>
+      <w:lvlText w:val="%3."/>
+      <w:lvlJc w:val="right"/>
+      <w:pPr>
+        <w:ind w:left="2160" w:hanging="180"/>
+      </w:pPr>
+    </w:lvl>
+    <w:lvl w:ilvl="3" w:tplc="080A000F" w:tentative="1">
+      <w:start w:val="1"/>
+      <w:numFmt w:val="decimal"/>
+      <w:lvlText w:val="%4."/>
+      <w:lvlJc w:val="left"/>
+      <w:pPr>
+        <w:ind w:left="2880" w:hanging="360"/>
+      </w:pPr>
+    </w:lvl>
+    <w:lvl w:ilvl="4" w:tplc="080A0019" w:tentative="1">
+      <w:start w:val="1"/>
+      <w:numFmt w:val="lowerLetter"/>
+      <w:lvlText w:val="%5."/>
+      <w:lvlJc w:val="left"/>
+      <w:pPr>
+        <w:ind w:left="3600" w:hanging="360"/>
+      </w:pPr>
+    </w:lvl>
+    <w:lvl w:ilvl="5" w:tplc="080A001B" w:tentative="1">
+      <w:start w:val="1"/>
+      <w:numFmt w:val="lowerRoman"/>
+      <w:lvlText w:val="%6."/>
+      <w:lvlJc w:val="right"/>
+      <w:pPr>
+        <w:ind w:left="4320" w:hanging="180"/>
+      </w:pPr>
+    </w:lvl>
+    <w:lvl w:ilvl="6" w:tplc="080A000F" w:tentative="1">
+      <w:start w:val="1"/>
+      <w:numFmt w:val="decimal"/>
+      <w:lvlText w:val="%7."/>
+      <w:lvlJc w:val="left"/>
+      <w:pPr>
+        <w:ind w:left="5040" w:hanging="360"/>
+      </w:pPr>
+    </w:lvl>
+    <w:lvl w:ilvl="7" w:tplc="080A0019" w:tentative="1">
+      <w:start w:val="1"/>
+      <w:numFmt w:val="lowerLetter"/>
+      <w:lvlText w:val="%8."/>
+      <w:lvlJc w:val="left"/>
+      <w:pPr>
+        <w:ind w:left="5760" w:hanging="360"/>
+      </w:pPr>
+    </w:lvl>
+    <w:lvl w:ilvl="8" w:tplc="080A001B" w:tentative="1">
+      <w:start w:val="1"/>
+      <w:numFmt w:val="lowerRoman"/>
+      <w:lvlText w:val="%9."/>
+      <w:lvlJc w:val="right"/>
+      <w:pPr>
+        <w:ind w:left="6480" w:hanging="180"/>
+      </w:pPr>
+    </w:lvl>
+  </w:abstractNum>
+  <w:num w:numId="1" w16cid:durableId="155069865">
+    <w:abstractNumId w:val="0"/>
+  </w:num>
+</w:numbering>
 </file>
 
 <file path=word/styles.xml><?xml version="1.0" encoding="utf-8"?>

</xml_diff>

<commit_message>
Se agrega archivos con las modificaciones
- Se utiliza rubocop para autocorreccion de ofensas
- Se reduce el nivel de errores en un aproximado de 250 ofensas
- Se agrega omision de base de datos a gitignore
</commit_message>
<xml_diff>
--- a/IS/Taller/P4.docx
+++ b/IS/Taller/P4.docx
@@ -927,7 +927,7 @@
                         <pic:cNvPicPr/>
                       </pic:nvPicPr>
                       <pic:blipFill>
-                        <a:blip r:embed="rId5" cstate="print">
+                        <a:blip r:embed="rId7" cstate="print">
                           <a:extLst>
                             <a:ext uri="{28A0092B-C50C-407E-A947-70E740481C1C}">
                               <a14:useLocalDpi xmlns:a14="http://schemas.microsoft.com/office/drawing/2010/main" val="0"/>
@@ -1369,31 +1369,31 @@
         <w:rPr>
           <w:lang w:val="es-AR"/>
         </w:rPr>
-        <w:t xml:space="preserve">Ante la falta de experiencia presente </w:t>
-      </w:r>
-      <w:r>
-        <w:rPr>
-          <w:lang w:val="es-AR"/>
-        </w:rPr>
-        <w:t>por parte</w:t>
-      </w:r>
-      <w:r>
-        <w:rPr>
-          <w:lang w:val="es-AR"/>
-        </w:rPr>
-        <w:t xml:space="preserve"> </w:t>
-      </w:r>
-      <w:r>
-        <w:rPr>
-          <w:lang w:val="es-AR"/>
-        </w:rPr>
-        <w:t>d</w:t>
-      </w:r>
-      <w:r>
-        <w:rPr>
-          <w:lang w:val="es-AR"/>
-        </w:rPr>
-        <w:t>el equipo en el desarrollo de aplicación en cuestión, el diseño, el modelado y la organización de clases, como asi también de componentes de la aplicación se vieron afectados de manera negativa. Como problema principal que se afrontara en el siguiente informe</w:t>
+        <w:t>Ante la falta de experiencia present</w:t>
+      </w:r>
+      <w:r>
+        <w:rPr>
+          <w:lang w:val="es-AR"/>
+        </w:rPr>
+        <w:t xml:space="preserve">ada por </w:t>
+      </w:r>
+      <w:r>
+        <w:rPr>
+          <w:lang w:val="es-AR"/>
+        </w:rPr>
+        <w:t>el equipo en el</w:t>
+      </w:r>
+      <w:r>
+        <w:rPr>
+          <w:lang w:val="es-AR"/>
+        </w:rPr>
+        <w:t xml:space="preserve"> transcurso del</w:t>
+      </w:r>
+      <w:r>
+        <w:rPr>
+          <w:lang w:val="es-AR"/>
+        </w:rPr>
+        <w:t xml:space="preserve"> desarrollo de aplicación en cuestión, el diseño, el modelado y la organización de clases, como asi también de componentes de la aplicación se vieron afectados de manera negativa. Como problema principal que se afrontara en el siguiente informe</w:t>
       </w:r>
       <w:r>
         <w:rPr>
@@ -1459,16 +1459,16 @@
           <w:noProof/>
         </w:rPr>
         <w:drawing>
-          <wp:anchor distT="0" distB="0" distL="114300" distR="114300" simplePos="0" relativeHeight="251663360" behindDoc="0" locked="0" layoutInCell="1" allowOverlap="1" wp14:anchorId="51B4A2FE" wp14:editId="63344756">
+          <wp:anchor distT="0" distB="0" distL="114300" distR="114300" simplePos="0" relativeHeight="251663360" behindDoc="0" locked="0" layoutInCell="1" allowOverlap="1" wp14:anchorId="51B4A2FE" wp14:editId="594BD256">
             <wp:simplePos x="0" y="0"/>
             <wp:positionH relativeFrom="column">
-              <wp:posOffset>-117475</wp:posOffset>
+              <wp:posOffset>-33020</wp:posOffset>
             </wp:positionH>
             <wp:positionV relativeFrom="paragraph">
-              <wp:posOffset>1087519</wp:posOffset>
+              <wp:posOffset>1116330</wp:posOffset>
             </wp:positionV>
-            <wp:extent cx="6358255" cy="4913630"/>
-            <wp:effectExtent l="0" t="0" r="4445" b="1270"/>
+            <wp:extent cx="6219825" cy="4677410"/>
+            <wp:effectExtent l="57150" t="19050" r="66675" b="104140"/>
             <wp:wrapTopAndBottom/>
             <wp:docPr id="569648869" name="Imagen 1"/>
             <wp:cNvGraphicFramePr>
@@ -1482,7 +1482,7 @@
                     <pic:cNvPicPr/>
                   </pic:nvPicPr>
                   <pic:blipFill>
-                    <a:blip r:embed="rId6">
+                    <a:blip r:embed="rId8">
                       <a:extLst>
                         <a:ext uri="{28A0092B-C50C-407E-A947-70E740481C1C}">
                           <a14:useLocalDpi xmlns:a14="http://schemas.microsoft.com/office/drawing/2010/main" val="0"/>
@@ -1496,11 +1496,18 @@
                   <pic:spPr>
                     <a:xfrm>
                       <a:off x="0" y="0"/>
-                      <a:ext cx="6358255" cy="4913630"/>
+                      <a:ext cx="6219825" cy="4677410"/>
                     </a:xfrm>
                     <a:prstGeom prst="rect">
                       <a:avLst/>
                     </a:prstGeom>
+                    <a:effectLst>
+                      <a:outerShdw blurRad="50800" dist="38100" dir="5400000" algn="t" rotWithShape="0">
+                        <a:prstClr val="black">
+                          <a:alpha val="40000"/>
+                        </a:prstClr>
+                      </a:outerShdw>
+                    </a:effectLst>
                   </pic:spPr>
                 </pic:pic>
               </a:graphicData>
@@ -1508,24 +1515,207 @@
             <wp14:sizeRelH relativeFrom="margin">
               <wp14:pctWidth>0</wp14:pctWidth>
             </wp14:sizeRelH>
+            <wp14:sizeRelV relativeFrom="margin">
+              <wp14:pctHeight>0</wp14:pctHeight>
+            </wp14:sizeRelV>
           </wp:anchor>
         </w:drawing>
       </w:r>
       <w:r>
         <w:rPr>
+          <w:lang w:val="es-AR"/>
+        </w:rPr>
+        <w:t xml:space="preserve">Como se puede apreciar en la siguiente captura de la primera ejecución de la gema rubocop, se inspeccionaron 36 archivos con extensiones de </w:t>
+      </w:r>
+      <w:r>
+        <w:rPr>
+          <w:lang w:val="es-AR"/>
+        </w:rPr>
+        <w:t>Ruby</w:t>
+      </w:r>
+      <w:r>
+        <w:rPr>
+          <w:lang w:val="es-AR"/>
+        </w:rPr>
+        <w:t xml:space="preserve">, entre </w:t>
+      </w:r>
+      <w:r>
+        <w:rPr>
+          <w:lang w:val="es-AR"/>
+        </w:rPr>
+        <w:t>ellos</w:t>
+      </w:r>
+      <w:r>
+        <w:rPr>
+          <w:lang w:val="es-AR"/>
+        </w:rPr>
+        <w:t xml:space="preserve"> como se ve en la captura extraída de </w:t>
+      </w:r>
+      <w:r>
+        <w:rPr>
+          <w:lang w:val="es-AR"/>
+        </w:rPr>
+        <w:t xml:space="preserve">la </w:t>
+      </w:r>
+      <w:r>
+        <w:rPr>
+          <w:lang w:val="es-AR"/>
+        </w:rPr>
+        <w:t xml:space="preserve">terminal, </w:t>
+      </w:r>
+      <w:r>
+        <w:rPr>
+          <w:lang w:val="es-AR"/>
+        </w:rPr>
+        <w:t>se encontraron 1094 ofensas a los estándares previamente mencionados, de los cuales 1009</w:t>
+      </w:r>
+      <w:r>
+        <w:rPr>
+          <w:lang w:val="es-AR"/>
+        </w:rPr>
+        <w:t xml:space="preserve"> son auto corregibles por la herramienta. Sin dejar de lado el gran numero</w:t>
+      </w:r>
+      <w:r>
+        <w:rPr>
+          <w:lang w:val="es-AR"/>
+        </w:rPr>
+        <w:t>,</w:t>
+      </w:r>
+      <w:r>
+        <w:rPr>
+          <w:lang w:val="es-AR"/>
+        </w:rPr>
+        <w:t xml:space="preserve"> vale aclarar que la mayoría</w:t>
+      </w:r>
+      <w:r>
+        <w:rPr>
+          <w:lang w:val="es-AR"/>
+        </w:rPr>
+        <w:t xml:space="preserve"> de los posibles cambios que son detectados,</w:t>
+      </w:r>
+      <w:r>
+        <w:rPr>
+          <w:lang w:val="es-AR"/>
+        </w:rPr>
+        <w:t xml:space="preserve"> se encuentran en el archivo </w:t>
+      </w:r>
+      <w:r>
+        <w:rPr>
+          <w:lang w:val="es-AR"/>
+        </w:rPr>
+        <w:t>S</w:t>
+      </w:r>
+      <w:r>
+        <w:rPr>
+          <w:lang w:val="es-AR"/>
+        </w:rPr>
+        <w:t>eed</w:t>
+      </w:r>
+      <w:r>
+        <w:rPr>
+          <w:lang w:val="es-AR"/>
+        </w:rPr>
+        <w:t>.rb</w:t>
+      </w:r>
+      <w:r>
+        <w:rPr>
+          <w:lang w:val="es-AR"/>
+        </w:rPr>
+        <w:t xml:space="preserve">, es decir, el diseño principal tiene que sufrir </w:t>
+      </w:r>
+      <w:r>
+        <w:rPr>
+          <w:lang w:val="es-AR"/>
+        </w:rPr>
+        <w:t>mejoras,</w:t>
+      </w:r>
+      <w:r>
+        <w:rPr>
+          <w:lang w:val="es-AR"/>
+        </w:rPr>
+        <w:t xml:space="preserve"> pero no </w:t>
+      </w:r>
+      <w:r>
+        <w:rPr>
+          <w:lang w:val="es-AR"/>
+        </w:rPr>
+        <w:t xml:space="preserve">representa </w:t>
+      </w:r>
+      <w:r>
+        <w:rPr>
+          <w:lang w:val="es-AR"/>
+        </w:rPr>
+        <w:t>el peor caso en el que se podría encontrar</w:t>
+      </w:r>
+      <w:r>
+        <w:rPr>
+          <w:lang w:val="es-AR"/>
+        </w:rPr>
+        <w:t>.</w:t>
+      </w:r>
+    </w:p>
+    <w:p>
+      <w:pPr>
+        <w:pStyle w:val="Sinespaciado"/>
+        <w:jc w:val="center"/>
+        <w:rPr>
+          <w:b/>
+          <w:bCs/>
+          <w:sz w:val="12"/>
+          <w:szCs w:val="12"/>
+          <w:lang w:val="es-AR"/>
+        </w:rPr>
+      </w:pPr>
+    </w:p>
+    <w:p>
+      <w:pPr>
+        <w:pStyle w:val="Sinespaciado"/>
+        <w:jc w:val="center"/>
+        <w:rPr>
+          <w:i/>
+          <w:iCs/>
+          <w:lang w:val="es-AR"/>
+        </w:rPr>
+      </w:pPr>
+      <w:r>
+        <w:rPr>
+          <w:i/>
+          <w:iCs/>
+          <w:sz w:val="20"/>
+          <w:szCs w:val="20"/>
+          <w:lang w:val="es-AR"/>
+        </w:rPr>
+        <w:t>1.1 Primera vista del diseño presente en la aplicación</w:t>
+      </w:r>
+    </w:p>
+    <w:p>
+      <w:pPr>
+        <w:pStyle w:val="Sinespaciado"/>
+        <w:rPr>
+          <w:sz w:val="12"/>
+          <w:szCs w:val="12"/>
+          <w:lang w:val="es-AR"/>
+        </w:rPr>
+      </w:pPr>
+      <w:r>
+        <w:rPr>
+          <w:i/>
+          <w:iCs/>
           <w:noProof/>
+          <w:sz w:val="20"/>
+          <w:szCs w:val="20"/>
         </w:rPr>
         <w:drawing>
-          <wp:anchor distT="0" distB="0" distL="114300" distR="114300" simplePos="0" relativeHeight="251664384" behindDoc="0" locked="0" layoutInCell="1" allowOverlap="1" wp14:anchorId="0A62B788" wp14:editId="2EFB4E2E">
+          <wp:anchor distT="0" distB="0" distL="114300" distR="114300" simplePos="0" relativeHeight="251664384" behindDoc="0" locked="0" layoutInCell="1" allowOverlap="1" wp14:anchorId="0A62B788" wp14:editId="39DB410E">
             <wp:simplePos x="0" y="0"/>
             <wp:positionH relativeFrom="column">
-              <wp:posOffset>2540</wp:posOffset>
+              <wp:posOffset>261620</wp:posOffset>
             </wp:positionH>
             <wp:positionV relativeFrom="paragraph">
-              <wp:posOffset>6118712</wp:posOffset>
+              <wp:posOffset>116840</wp:posOffset>
             </wp:positionV>
-            <wp:extent cx="6120130" cy="408305"/>
-            <wp:effectExtent l="0" t="0" r="0" b="0"/>
+            <wp:extent cx="5499735" cy="408305"/>
+            <wp:effectExtent l="38100" t="38100" r="100965" b="86995"/>
             <wp:wrapTopAndBottom/>
             <wp:docPr id="532370262" name="Imagen 1"/>
             <wp:cNvGraphicFramePr>
@@ -1538,189 +1728,91 @@
                     <pic:cNvPr id="532370262" name=""/>
                     <pic:cNvPicPr/>
                   </pic:nvPicPr>
-                  <pic:blipFill>
-                    <a:blip r:embed="rId7">
+                  <pic:blipFill rotWithShape="1">
+                    <a:blip r:embed="rId9">
                       <a:extLst>
                         <a:ext uri="{28A0092B-C50C-407E-A947-70E740481C1C}">
                           <a14:useLocalDpi xmlns:a14="http://schemas.microsoft.com/office/drawing/2010/main" val="0"/>
                         </a:ext>
                       </a:extLst>
                     </a:blip>
-                    <a:stretch>
-                      <a:fillRect/>
-                    </a:stretch>
+                    <a:srcRect r="10133"/>
+                    <a:stretch/>
                   </pic:blipFill>
-                  <pic:spPr>
+                  <pic:spPr bwMode="auto">
                     <a:xfrm>
                       <a:off x="0" y="0"/>
-                      <a:ext cx="6120130" cy="408305"/>
+                      <a:ext cx="5499735" cy="408305"/>
                     </a:xfrm>
                     <a:prstGeom prst="rect">
                       <a:avLst/>
                     </a:prstGeom>
+                    <a:ln>
+                      <a:noFill/>
+                    </a:ln>
+                    <a:effectLst>
+                      <a:outerShdw blurRad="50800" dist="38100" dir="2700000" algn="tl" rotWithShape="0">
+                        <a:prstClr val="black">
+                          <a:alpha val="40000"/>
+                        </a:prstClr>
+                      </a:outerShdw>
+                    </a:effectLst>
+                    <a:extLst>
+                      <a:ext uri="{53640926-AAD7-44D8-BBD7-CCE9431645EC}">
+                        <a14:shadowObscured xmlns:a14="http://schemas.microsoft.com/office/drawing/2010/main"/>
+                      </a:ext>
+                    </a:extLst>
                   </pic:spPr>
                 </pic:pic>
               </a:graphicData>
             </a:graphic>
+            <wp14:sizeRelH relativeFrom="margin">
+              <wp14:pctWidth>0</wp14:pctWidth>
+            </wp14:sizeRelH>
           </wp:anchor>
         </w:drawing>
       </w:r>
-      <w:r>
-        <w:rPr>
-          <w:lang w:val="es-AR"/>
-        </w:rPr>
-        <w:t xml:space="preserve">Como se puede apreciar en la siguiente captura de la primera ejecución de la gema rubocop, se inspeccionaron 36 archivos con extensiones de </w:t>
-      </w:r>
-      <w:r>
-        <w:rPr>
-          <w:lang w:val="es-AR"/>
-        </w:rPr>
-        <w:t>Ruby</w:t>
-      </w:r>
-      <w:r>
-        <w:rPr>
-          <w:lang w:val="es-AR"/>
-        </w:rPr>
-        <w:t xml:space="preserve">, entre </w:t>
-      </w:r>
-      <w:r>
-        <w:rPr>
-          <w:lang w:val="es-AR"/>
-        </w:rPr>
-        <w:t>ellos</w:t>
-      </w:r>
-      <w:r>
-        <w:rPr>
-          <w:lang w:val="es-AR"/>
-        </w:rPr>
-        <w:t xml:space="preserve"> como se ve en la captura extraída de </w:t>
-      </w:r>
-      <w:r>
-        <w:rPr>
-          <w:lang w:val="es-AR"/>
-        </w:rPr>
-        <w:t xml:space="preserve">la </w:t>
-      </w:r>
-      <w:r>
-        <w:rPr>
-          <w:lang w:val="es-AR"/>
-        </w:rPr>
-        <w:t xml:space="preserve">terminal, </w:t>
-      </w:r>
-      <w:r>
-        <w:rPr>
-          <w:lang w:val="es-AR"/>
-        </w:rPr>
-        <w:t>se encontraron 1094 ofensas a los estándares previamente mencionados, de los cuales 1009</w:t>
-      </w:r>
-      <w:r>
-        <w:rPr>
-          <w:lang w:val="es-AR"/>
-        </w:rPr>
-        <w:t xml:space="preserve"> son auto corregibles por la herramienta. Sin dejar de lado el gran numero</w:t>
-      </w:r>
-      <w:r>
-        <w:rPr>
-          <w:lang w:val="es-AR"/>
-        </w:rPr>
-        <w:t>,</w:t>
-      </w:r>
-      <w:r>
-        <w:rPr>
-          <w:lang w:val="es-AR"/>
-        </w:rPr>
-        <w:t xml:space="preserve"> vale aclarar que la mayoría</w:t>
-      </w:r>
-      <w:r>
-        <w:rPr>
-          <w:lang w:val="es-AR"/>
-        </w:rPr>
-        <w:t xml:space="preserve"> de los posibles cambios que son detectados,</w:t>
-      </w:r>
-      <w:r>
-        <w:rPr>
-          <w:lang w:val="es-AR"/>
-        </w:rPr>
-        <w:t xml:space="preserve"> se encuentran en el archivo </w:t>
-      </w:r>
-      <w:r>
-        <w:rPr>
-          <w:lang w:val="es-AR"/>
-        </w:rPr>
-        <w:t>S</w:t>
-      </w:r>
-      <w:r>
-        <w:rPr>
-          <w:lang w:val="es-AR"/>
-        </w:rPr>
-        <w:t>eed</w:t>
-      </w:r>
-      <w:r>
-        <w:rPr>
-          <w:lang w:val="es-AR"/>
-        </w:rPr>
-        <w:t>.rb</w:t>
-      </w:r>
-      <w:r>
-        <w:rPr>
-          <w:lang w:val="es-AR"/>
-        </w:rPr>
-        <w:t xml:space="preserve">, es decir, el diseño principal tiene que sufrir </w:t>
-      </w:r>
-      <w:r>
-        <w:rPr>
-          <w:lang w:val="es-AR"/>
-        </w:rPr>
-        <w:t>mejoras,</w:t>
-      </w:r>
-      <w:r>
-        <w:rPr>
-          <w:lang w:val="es-AR"/>
-        </w:rPr>
-        <w:t xml:space="preserve"> pero no </w:t>
-      </w:r>
-      <w:r>
-        <w:rPr>
-          <w:lang w:val="es-AR"/>
-        </w:rPr>
-        <w:t xml:space="preserve">representa </w:t>
-      </w:r>
-      <w:r>
-        <w:rPr>
-          <w:lang w:val="es-AR"/>
-        </w:rPr>
-        <w:t>el peor caso en el que se podría encontrar</w:t>
-      </w:r>
-      <w:r>
-        <w:rPr>
-          <w:lang w:val="es-AR"/>
-        </w:rPr>
-        <w:t>.</w:t>
-      </w:r>
-    </w:p>
-    <w:p>
-      <w:pPr>
-        <w:pStyle w:val="Sinespaciado"/>
-        <w:rPr>
-          <w:lang w:val="es-AR"/>
-        </w:rPr>
-      </w:pPr>
-    </w:p>
-    <w:p>
-      <w:pPr>
-        <w:pStyle w:val="Sinespaciado"/>
-        <w:rPr>
-          <w:lang w:val="es-AR"/>
-        </w:rPr>
-      </w:pPr>
-    </w:p>
-    <w:p>
-      <w:pPr>
-        <w:pStyle w:val="Sinespaciado"/>
-        <w:rPr>
-          <w:lang w:val="es-AR"/>
-        </w:rPr>
-      </w:pPr>
+    </w:p>
+    <w:p>
+      <w:pPr>
+        <w:pStyle w:val="Sinespaciado"/>
+        <w:jc w:val="center"/>
+        <w:rPr>
+          <w:i/>
+          <w:iCs/>
+          <w:lang w:val="es-AR"/>
+        </w:rPr>
+      </w:pPr>
+      <w:r>
+        <w:rPr>
+          <w:i/>
+          <w:iCs/>
+          <w:sz w:val="20"/>
+          <w:szCs w:val="20"/>
+          <w:lang w:val="es-AR"/>
+        </w:rPr>
+        <w:t>1.</w:t>
+      </w:r>
+      <w:r>
+        <w:rPr>
+          <w:i/>
+          <w:iCs/>
+          <w:sz w:val="20"/>
+          <w:szCs w:val="20"/>
+          <w:lang w:val="es-AR"/>
+        </w:rPr>
+        <w:t xml:space="preserve">2 Numero inicial de correcciones a realizar en términos de </w:t>
+      </w:r>
+      <w:r>
+        <w:rPr>
+          <w:i/>
+          <w:iCs/>
+          <w:sz w:val="20"/>
+          <w:szCs w:val="20"/>
+          <w:lang w:val="es-AR"/>
+        </w:rPr>
+        <w:t>sintaxis</w:t>
+      </w:r>
     </w:p>
     <w:p>
       <w:pPr>
@@ -1745,42 +1837,32 @@
           <w:lang w:val="es-AR"/>
         </w:rPr>
         <w:lastRenderedPageBreak/>
-        <w:t>Separación de controladores</w:t>
-      </w:r>
-      <w:r>
-        <w:rPr>
-          <w:b/>
-          <w:bCs/>
-          <w:color w:val="0070C0"/>
-          <w:sz w:val="24"/>
-          <w:szCs w:val="24"/>
-          <w:lang w:val="es-AR"/>
-        </w:rPr>
-        <w:t>:</w:t>
-      </w:r>
-    </w:p>
-    <w:p>
-      <w:pPr>
-        <w:pStyle w:val="Sinespaciado"/>
-        <w:rPr>
-          <w:lang w:val="es-AR"/>
-        </w:rPr>
-      </w:pPr>
-      <w:r>
-        <w:rPr>
+        <w:t>Separación de controladores:</w:t>
+      </w:r>
+    </w:p>
+    <w:p>
+      <w:pPr>
+        <w:pStyle w:val="Sinespaciado"/>
+        <w:rPr>
+          <w:lang w:val="es-AR"/>
+        </w:rPr>
+      </w:pPr>
+      <w:r>
+        <w:rPr>
+          <w:noProof/>
           <w:lang w:val="es-AR"/>
         </w:rPr>
         <w:drawing>
-          <wp:anchor distT="0" distB="0" distL="114300" distR="114300" simplePos="0" relativeHeight="251665408" behindDoc="0" locked="0" layoutInCell="1" allowOverlap="1" wp14:anchorId="076B9AC4" wp14:editId="23D374AB">
+          <wp:anchor distT="0" distB="0" distL="114300" distR="114300" simplePos="0" relativeHeight="251665408" behindDoc="0" locked="0" layoutInCell="1" allowOverlap="1" wp14:anchorId="076B9AC4" wp14:editId="5D8F13E0">
             <wp:simplePos x="0" y="0"/>
             <wp:positionH relativeFrom="column">
-              <wp:posOffset>1738615</wp:posOffset>
+              <wp:posOffset>1737995</wp:posOffset>
             </wp:positionH>
             <wp:positionV relativeFrom="paragraph">
-              <wp:posOffset>1177910</wp:posOffset>
+              <wp:posOffset>1327974</wp:posOffset>
             </wp:positionV>
-            <wp:extent cx="2613887" cy="1790855"/>
-            <wp:effectExtent l="0" t="0" r="0" b="0"/>
+            <wp:extent cx="2613660" cy="1790700"/>
+            <wp:effectExtent l="38100" t="38100" r="91440" b="95250"/>
             <wp:wrapTopAndBottom/>
             <wp:docPr id="1683082056" name="Imagen 1"/>
             <wp:cNvGraphicFramePr>
@@ -1794,11 +1876,11 @@
                     <pic:cNvPicPr/>
                   </pic:nvPicPr>
                   <pic:blipFill>
-                    <a:blip r:embed="rId8">
+                    <a:blip r:embed="rId10">
                       <a:extLst>
                         <a:ext uri="{BEBA8EAE-BF5A-486C-A8C5-ECC9F3942E4B}">
                           <a14:imgProps xmlns:a14="http://schemas.microsoft.com/office/drawing/2010/main">
-                            <a14:imgLayer r:embed="rId9">
+                            <a14:imgLayer r:embed="rId11">
                               <a14:imgEffect>
                                 <a14:sharpenSoften amount="50000"/>
                               </a14:imgEffect>
@@ -1817,11 +1899,18 @@
                   <pic:spPr>
                     <a:xfrm>
                       <a:off x="0" y="0"/>
-                      <a:ext cx="2613887" cy="1790855"/>
+                      <a:ext cx="2613660" cy="1790700"/>
                     </a:xfrm>
                     <a:prstGeom prst="rect">
                       <a:avLst/>
                     </a:prstGeom>
+                    <a:effectLst>
+                      <a:outerShdw blurRad="50800" dist="38100" dir="2700000" algn="tl" rotWithShape="0">
+                        <a:prstClr val="black">
+                          <a:alpha val="40000"/>
+                        </a:prstClr>
+                      </a:outerShdw>
+                    </a:effectLst>
                   </pic:spPr>
                 </pic:pic>
               </a:graphicData>
@@ -1883,19 +1972,81 @@
           <w:iCs/>
           <w:lang w:val="es-AR"/>
         </w:rPr>
-        <w:t>Code Smell: Large Class</w:t>
-      </w:r>
-      <w:r>
-        <w:rPr>
-          <w:lang w:val="es-AR"/>
-        </w:rPr>
-        <w:t>, todo el código estaba contenido en un solo archivo, y la mantención de este era extremadamente costoso</w:t>
-      </w:r>
-      <w:r>
-        <w:rPr>
-          <w:lang w:val="es-AR"/>
-        </w:rPr>
-        <w:t>, tomaba tiempo encontrar el método o sección que se quería testear, etc</w:t>
+        <w:t>Code Smell</w:t>
+      </w:r>
+      <w:r>
+        <w:rPr>
+          <w:i/>
+          <w:iCs/>
+          <w:lang w:val="es-AR"/>
+        </w:rPr>
+        <w:t>s</w:t>
+      </w:r>
+      <w:r>
+        <w:rPr>
+          <w:i/>
+          <w:iCs/>
+          <w:lang w:val="es-AR"/>
+        </w:rPr>
+        <w:t>: Large Class</w:t>
+      </w:r>
+      <w:r>
+        <w:rPr>
+          <w:i/>
+          <w:iCs/>
+          <w:lang w:val="es-AR"/>
+        </w:rPr>
+        <w:t xml:space="preserve"> </w:t>
+      </w:r>
+      <w:r>
+        <w:rPr>
+          <w:i/>
+          <w:iCs/>
+          <w:lang w:val="es-AR"/>
+        </w:rPr>
+        <w:t>and Divergent Changes</w:t>
+      </w:r>
+      <w:r>
+        <w:rPr>
+          <w:lang w:val="es-AR"/>
+        </w:rPr>
+        <w:t>, todo el código estaba contenido en un solo archivo,</w:t>
+      </w:r>
+      <w:r>
+        <w:rPr>
+          <w:lang w:val="es-AR"/>
+        </w:rPr>
+        <w:t xml:space="preserve"> cada vez que surgía una idea de cambio se modificaba ahí, con lo que</w:t>
+      </w:r>
+      <w:r>
+        <w:rPr>
+          <w:lang w:val="es-AR"/>
+        </w:rPr>
+        <w:t xml:space="preserve"> la mantención de este era extremadamente </w:t>
+      </w:r>
+      <w:r>
+        <w:rPr>
+          <w:lang w:val="es-AR"/>
+        </w:rPr>
+        <w:t>costosa</w:t>
+      </w:r>
+      <w:r>
+        <w:rPr>
+          <w:lang w:val="es-AR"/>
+        </w:rPr>
+        <w:t xml:space="preserve">, tomaba tiempo encontrar el método o sección que se quería </w:t>
+      </w:r>
+      <w:r>
+        <w:rPr>
+          <w:lang w:val="es-AR"/>
+        </w:rPr>
+        <w:t>trabajar</w:t>
+      </w:r>
+      <w:r>
+        <w:rPr>
+          <w:lang w:val="es-AR"/>
+        </w:rPr>
+        <w:t>, etc</w:t>
       </w:r>
       <w:r>
         <w:rPr>
@@ -1907,7 +2058,60 @@
     <w:p>
       <w:pPr>
         <w:pStyle w:val="Sinespaciado"/>
-        <w:rPr>
+        <w:jc w:val="center"/>
+        <w:rPr>
+          <w:i/>
+          <w:iCs/>
+          <w:lang w:val="es-AR"/>
+        </w:rPr>
+      </w:pPr>
+      <w:r>
+        <w:rPr>
+          <w:i/>
+          <w:iCs/>
+          <w:sz w:val="20"/>
+          <w:szCs w:val="20"/>
+          <w:lang w:val="es-AR"/>
+        </w:rPr>
+        <w:t>1.</w:t>
+      </w:r>
+      <w:r>
+        <w:rPr>
+          <w:i/>
+          <w:iCs/>
+          <w:sz w:val="20"/>
+          <w:szCs w:val="20"/>
+          <w:lang w:val="es-AR"/>
+        </w:rPr>
+        <w:t>3</w:t>
+      </w:r>
+      <w:r>
+        <w:rPr>
+          <w:i/>
+          <w:iCs/>
+          <w:sz w:val="20"/>
+          <w:szCs w:val="20"/>
+          <w:lang w:val="es-AR"/>
+        </w:rPr>
+        <w:t xml:space="preserve"> </w:t>
+      </w:r>
+      <w:r>
+        <w:rPr>
+          <w:i/>
+          <w:iCs/>
+          <w:sz w:val="20"/>
+          <w:szCs w:val="20"/>
+          <w:lang w:val="es-AR"/>
+        </w:rPr>
+        <w:t>Rediseño de rutas en términos de controladores</w:t>
+      </w:r>
+    </w:p>
+    <w:p>
+      <w:pPr>
+        <w:pStyle w:val="Sinespaciado"/>
+        <w:rPr>
+          <w:sz w:val="20"/>
+          <w:szCs w:val="20"/>
           <w:lang w:val="es-AR"/>
         </w:rPr>
       </w:pPr>
@@ -1959,35 +2163,141 @@
         <w:rPr>
           <w:lang w:val="es-AR"/>
         </w:rPr>
-        <w:t xml:space="preserve"> Ruby. Este trabajo se basó firmemente en eliminar los siguientes </w:t>
-      </w:r>
-      <w:r>
-        <w:rPr>
-          <w:i/>
-          <w:iCs/>
-          <w:lang w:val="es-AR"/>
-        </w:rPr>
-        <w:t>Code Smell</w:t>
-      </w:r>
-      <w:r>
-        <w:rPr>
-          <w:i/>
-          <w:iCs/>
-          <w:lang w:val="es-AR"/>
-        </w:rPr>
-        <w:t>s</w:t>
-      </w:r>
-      <w:r>
-        <w:rPr>
-          <w:lang w:val="es-AR"/>
-        </w:rPr>
-        <w:t xml:space="preserve"> de los controladores</w:t>
+        <w:t xml:space="preserve"> Ruby. Este trabajo elimin</w:t>
+      </w:r>
+      <w:r>
+        <w:rPr>
+          <w:lang w:val="es-AR"/>
+        </w:rPr>
+        <w:t>o</w:t>
+      </w:r>
+      <w:r>
+        <w:rPr>
+          <w:lang w:val="es-AR"/>
+        </w:rPr>
+        <w:t xml:space="preserve"> los siguientes </w:t>
+      </w:r>
+      <w:r>
+        <w:rPr>
+          <w:i/>
+          <w:iCs/>
+          <w:lang w:val="es-AR"/>
+        </w:rPr>
+        <w:t>Code Smells</w:t>
       </w:r>
       <w:r>
         <w:rPr>
           <w:lang w:val="es-AR"/>
         </w:rPr>
         <w:t xml:space="preserve">: </w:t>
+      </w:r>
+      <w:r>
+        <w:rPr>
+          <w:i/>
+          <w:iCs/>
+          <w:lang w:val="es-AR"/>
+        </w:rPr>
+        <w:t>Dupliacate Code, Long Method</w:t>
+      </w:r>
+      <w:r>
+        <w:rPr>
+          <w:i/>
+          <w:iCs/>
+          <w:lang w:val="es-AR"/>
+        </w:rPr>
+        <w:t xml:space="preserve"> and</w:t>
+      </w:r>
+      <w:r>
+        <w:rPr>
+          <w:i/>
+          <w:iCs/>
+          <w:lang w:val="es-AR"/>
+        </w:rPr>
+        <w:t xml:space="preserve"> Unnecessary Comments</w:t>
+      </w:r>
+      <w:r>
+        <w:rPr>
+          <w:lang w:val="es-AR"/>
+        </w:rPr>
+        <w:t>. Dich</w:t>
+      </w:r>
+      <w:r>
+        <w:rPr>
+          <w:lang w:val="es-AR"/>
+        </w:rPr>
+        <w:t xml:space="preserve">os imperfectos se corrigieron utilizando </w:t>
+      </w:r>
+      <w:r>
+        <w:rPr>
+          <w:lang w:val="es-AR"/>
+        </w:rPr>
+        <w:t xml:space="preserve">los métodos de </w:t>
+      </w:r>
+      <w:r>
+        <w:rPr>
+          <w:lang w:val="es-AR"/>
+        </w:rPr>
+        <w:t>refactorización</w:t>
+      </w:r>
+      <w:r>
+        <w:rPr>
+          <w:lang w:val="es-AR"/>
+        </w:rPr>
+        <w:t xml:space="preserve"> mencionados a continuación</w:t>
+      </w:r>
+      <w:r>
+        <w:rPr>
+          <w:lang w:val="es-AR"/>
+        </w:rPr>
+        <w:t xml:space="preserve">: </w:t>
+      </w:r>
+      <w:r>
+        <w:rPr>
+          <w:i/>
+          <w:iCs/>
+          <w:lang w:val="es-AR"/>
+        </w:rPr>
+        <w:t>Extract Variable,</w:t>
+      </w:r>
+      <w:r>
+        <w:rPr>
+          <w:i/>
+          <w:iCs/>
+          <w:lang w:val="es-AR"/>
+        </w:rPr>
+        <w:t xml:space="preserve"> </w:t>
+      </w:r>
+      <w:r>
+        <w:rPr>
+          <w:i/>
+          <w:iCs/>
+          <w:lang w:val="es-AR"/>
+        </w:rPr>
+        <w:t>Extract Method</w:t>
+      </w:r>
+      <w:r>
+        <w:rPr>
+          <w:i/>
+          <w:iCs/>
+          <w:lang w:val="es-AR"/>
+        </w:rPr>
+        <w:t xml:space="preserve"> and</w:t>
+      </w:r>
+      <w:r>
+        <w:rPr>
+          <w:i/>
+          <w:iCs/>
+          <w:lang w:val="es-AR"/>
+        </w:rPr>
+        <w:t xml:space="preserve"> </w:t>
+      </w:r>
+      <w:r>
+        <w:rPr>
+          <w:i/>
+          <w:iCs/>
+          <w:lang w:val="es-AR"/>
+        </w:rPr>
+        <w:t>Previous Refactor.</w:t>
       </w:r>
     </w:p>
     <w:p>
@@ -2020,57 +2330,226 @@
           <w:szCs w:val="24"/>
           <w:lang w:val="es-AR"/>
         </w:rPr>
-        <w:t>Re ejecución</w:t>
-      </w:r>
-      <w:r>
-        <w:rPr>
-          <w:b/>
-          <w:bCs/>
-          <w:color w:val="0070C0"/>
-          <w:sz w:val="24"/>
-          <w:szCs w:val="24"/>
-          <w:lang w:val="es-AR"/>
-        </w:rPr>
-        <w:t xml:space="preserve"> de la herramienta rubocop:</w:t>
-      </w:r>
-    </w:p>
-    <w:p>
-      <w:pPr>
-        <w:pStyle w:val="Sinespaciado"/>
-        <w:rPr>
-          <w:lang w:val="es-AR"/>
-        </w:rPr>
-      </w:pPr>
-      <w:r>
-        <w:rPr>
-          <w:lang w:val="es-AR"/>
-        </w:rPr>
-        <w:t>En este punto tras haber hecho una división y corrección tan exhaustiva sobre el principal problema que presentaba el sistema, la clase</w:t>
-      </w:r>
-    </w:p>
-    <w:p>
-      <w:pPr>
-        <w:pStyle w:val="Sinespaciado"/>
-        <w:rPr>
-          <w:lang w:val="es-AR"/>
-        </w:rPr>
-      </w:pPr>
-    </w:p>
-    <w:p>
-      <w:pPr>
-        <w:pStyle w:val="Sinespaciado"/>
-        <w:rPr>
-          <w:lang w:val="es-AR"/>
-        </w:rPr>
-      </w:pPr>
-    </w:p>
-    <w:p>
-      <w:pPr>
-        <w:pStyle w:val="Sinespaciado"/>
-        <w:rPr>
-          <w:lang w:val="es-AR"/>
-        </w:rPr>
-      </w:pPr>
+        <w:t>Re ejecución de la herramienta rubocop:</w:t>
+      </w:r>
+    </w:p>
+    <w:p>
+      <w:pPr>
+        <w:pStyle w:val="Sinespaciado"/>
+        <w:rPr>
+          <w:lang w:val="es-AR"/>
+        </w:rPr>
+      </w:pPr>
+      <w:r>
+        <w:rPr>
+          <w:lang w:val="es-AR"/>
+        </w:rPr>
+        <w:drawing>
+          <wp:anchor distT="0" distB="0" distL="114300" distR="114300" simplePos="0" relativeHeight="251666432" behindDoc="0" locked="0" layoutInCell="1" allowOverlap="1" wp14:anchorId="16A75CB8" wp14:editId="5299B615">
+            <wp:simplePos x="0" y="0"/>
+            <wp:positionH relativeFrom="column">
+              <wp:posOffset>166198</wp:posOffset>
+            </wp:positionH>
+            <wp:positionV relativeFrom="paragraph">
+              <wp:posOffset>1007110</wp:posOffset>
+            </wp:positionV>
+            <wp:extent cx="5708650" cy="346710"/>
+            <wp:effectExtent l="38100" t="38100" r="101600" b="91440"/>
+            <wp:wrapTopAndBottom/>
+            <wp:docPr id="1709778991" name="Imagen 1"/>
+            <wp:cNvGraphicFramePr>
+              <a:graphicFrameLocks xmlns:a="http://schemas.openxmlformats.org/drawingml/2006/main" noChangeAspect="1"/>
+            </wp:cNvGraphicFramePr>
+            <a:graphic xmlns:a="http://schemas.openxmlformats.org/drawingml/2006/main">
+              <a:graphicData uri="http://schemas.openxmlformats.org/drawingml/2006/picture">
+                <pic:pic xmlns:pic="http://schemas.openxmlformats.org/drawingml/2006/picture">
+                  <pic:nvPicPr>
+                    <pic:cNvPr id="1709778991" name=""/>
+                    <pic:cNvPicPr/>
+                  </pic:nvPicPr>
+                  <pic:blipFill>
+                    <a:blip r:embed="rId12">
+                      <a:extLst>
+                        <a:ext uri="{BEBA8EAE-BF5A-486C-A8C5-ECC9F3942E4B}">
+                          <a14:imgProps xmlns:a14="http://schemas.microsoft.com/office/drawing/2010/main">
+                            <a14:imgLayer r:embed="rId13">
+                              <a14:imgEffect>
+                                <a14:sharpenSoften amount="25000"/>
+                              </a14:imgEffect>
+                            </a14:imgLayer>
+                          </a14:imgProps>
+                        </a:ext>
+                        <a:ext uri="{28A0092B-C50C-407E-A947-70E740481C1C}">
+                          <a14:useLocalDpi xmlns:a14="http://schemas.microsoft.com/office/drawing/2010/main" val="0"/>
+                        </a:ext>
+                      </a:extLst>
+                    </a:blip>
+                    <a:stretch>
+                      <a:fillRect/>
+                    </a:stretch>
+                  </pic:blipFill>
+                  <pic:spPr>
+                    <a:xfrm>
+                      <a:off x="0" y="0"/>
+                      <a:ext cx="5708650" cy="346710"/>
+                    </a:xfrm>
+                    <a:prstGeom prst="rect">
+                      <a:avLst/>
+                    </a:prstGeom>
+                    <a:effectLst>
+                      <a:outerShdw blurRad="50800" dist="38100" dir="2700000" algn="tl" rotWithShape="0">
+                        <a:prstClr val="black">
+                          <a:alpha val="40000"/>
+                        </a:prstClr>
+                      </a:outerShdw>
+                    </a:effectLst>
+                  </pic:spPr>
+                </pic:pic>
+              </a:graphicData>
+            </a:graphic>
+            <wp14:sizeRelH relativeFrom="margin">
+              <wp14:pctWidth>0</wp14:pctWidth>
+            </wp14:sizeRelH>
+          </wp:anchor>
+        </w:drawing>
+      </w:r>
+      <w:r>
+        <w:rPr>
+          <w:lang w:val="es-AR"/>
+        </w:rPr>
+        <w:t xml:space="preserve">En este punto tras haber hecho una división y corrección tan exhaustiva sobre el principal problema que presentaba el sistema, </w:t>
+      </w:r>
+      <w:r>
+        <w:rPr>
+          <w:lang w:val="es-AR"/>
+        </w:rPr>
+        <w:t>la gran clase App, se volvió a ejecutar Rubocop para verificar que las modificaciones</w:t>
+      </w:r>
+      <w:r>
+        <w:rPr>
+          <w:lang w:val="es-AR"/>
+        </w:rPr>
+        <w:t xml:space="preserve"> impuestas,</w:t>
+      </w:r>
+      <w:r>
+        <w:rPr>
+          <w:lang w:val="es-AR"/>
+        </w:rPr>
+        <w:t xml:space="preserve"> efectivamente dieron solución a una parte de las ofensas encontradas en el primer análisis, lo que </w:t>
+      </w:r>
+      <w:r>
+        <w:rPr>
+          <w:lang w:val="es-AR"/>
+        </w:rPr>
+        <w:t>resulto en un</w:t>
+      </w:r>
+      <w:r>
+        <w:rPr>
+          <w:lang w:val="es-AR"/>
+        </w:rPr>
+        <w:t xml:space="preserve"> indudable éxito, dado </w:t>
+      </w:r>
+      <w:r>
+        <w:rPr>
+          <w:lang w:val="es-AR"/>
+        </w:rPr>
+        <w:t xml:space="preserve">que </w:t>
+      </w:r>
+      <w:r>
+        <w:rPr>
+          <w:lang w:val="es-AR"/>
+        </w:rPr>
+        <w:t xml:space="preserve">esta pequeña acción redujo el primer valor </w:t>
+      </w:r>
+      <w:r>
+        <w:rPr>
+          <w:lang w:val="es-AR"/>
+        </w:rPr>
+        <w:t xml:space="preserve">obtenido </w:t>
+      </w:r>
+      <w:r>
+        <w:rPr>
+          <w:lang w:val="es-AR"/>
+        </w:rPr>
+        <w:t>en aproximadamente 121 ofensas</w:t>
+      </w:r>
+      <w:r>
+        <w:rPr>
+          <w:lang w:val="es-AR"/>
+        </w:rPr>
+        <w:t>.</w:t>
+      </w:r>
+    </w:p>
+    <w:p>
+      <w:pPr>
+        <w:pStyle w:val="Sinespaciado"/>
+        <w:jc w:val="center"/>
+        <w:rPr>
+          <w:i/>
+          <w:iCs/>
+          <w:lang w:val="es-AR"/>
+        </w:rPr>
+      </w:pPr>
+      <w:r>
+        <w:rPr>
+          <w:i/>
+          <w:iCs/>
+          <w:sz w:val="20"/>
+          <w:szCs w:val="20"/>
+          <w:lang w:val="es-AR"/>
+        </w:rPr>
+        <w:t>1.</w:t>
+      </w:r>
+      <w:r>
+        <w:rPr>
+          <w:i/>
+          <w:iCs/>
+          <w:sz w:val="20"/>
+          <w:szCs w:val="20"/>
+          <w:lang w:val="es-AR"/>
+        </w:rPr>
+        <w:t>4</w:t>
+      </w:r>
+      <w:r>
+        <w:rPr>
+          <w:i/>
+          <w:iCs/>
+          <w:sz w:val="20"/>
+          <w:szCs w:val="20"/>
+          <w:lang w:val="es-AR"/>
+        </w:rPr>
+        <w:t xml:space="preserve"> Numero </w:t>
+      </w:r>
+      <w:r>
+        <w:rPr>
+          <w:i/>
+          <w:iCs/>
+          <w:sz w:val="20"/>
+          <w:szCs w:val="20"/>
+          <w:lang w:val="es-AR"/>
+        </w:rPr>
+        <w:t>resultante</w:t>
+      </w:r>
+      <w:r>
+        <w:rPr>
+          <w:i/>
+          <w:iCs/>
+          <w:sz w:val="20"/>
+          <w:szCs w:val="20"/>
+          <w:lang w:val="es-AR"/>
+        </w:rPr>
+        <w:t xml:space="preserve"> de correcciones a realizar </w:t>
+      </w:r>
+      <w:r>
+        <w:rPr>
+          <w:i/>
+          <w:iCs/>
+          <w:sz w:val="20"/>
+          <w:szCs w:val="20"/>
+          <w:lang w:val="es-AR"/>
+        </w:rPr>
+        <w:t>tras división de controladores</w:t>
+      </w:r>
     </w:p>
     <w:p>
       <w:pPr>
@@ -2102,82 +2581,368 @@
           <w:szCs w:val="24"/>
           <w:lang w:val="es-AR"/>
         </w:rPr>
-        <w:t>Ejecución de la herramienta de auto reparado de rubocop:</w:t>
-      </w:r>
-    </w:p>
-    <w:p>
-      <w:pPr>
-        <w:pStyle w:val="Sinespaciado"/>
-        <w:rPr>
-          <w:lang w:val="es-AR"/>
-        </w:rPr>
-      </w:pPr>
-      <w:r>
-        <w:rPr>
-          <w:lang w:val="es-AR"/>
-        </w:rPr>
-        <w:t xml:space="preserve">Tras ejecutar el reparado </w:t>
-      </w:r>
-      <w:r>
-        <w:rPr>
-          <w:lang w:val="es-AR"/>
-        </w:rPr>
-        <w:t>automático</w:t>
-      </w:r>
-      <w:r>
-        <w:rPr>
-          <w:lang w:val="es-AR"/>
-        </w:rPr>
-        <w:t xml:space="preserve"> de desperfectos, </w:t>
-      </w:r>
-    </w:p>
-    <w:p>
-      <w:pPr>
-        <w:pStyle w:val="Sinespaciado"/>
-        <w:rPr>
-          <w:lang w:val="es-AR"/>
-        </w:rPr>
-      </w:pPr>
-    </w:p>
-    <w:p>
-      <w:pPr>
-        <w:pStyle w:val="Sinespaciado"/>
-        <w:rPr>
-          <w:lang w:val="es-AR"/>
-        </w:rPr>
-      </w:pPr>
-    </w:p>
-    <w:p>
-      <w:pPr>
-        <w:pStyle w:val="Sinespaciado"/>
-        <w:rPr>
-          <w:lang w:val="es-AR"/>
-        </w:rPr>
-      </w:pPr>
-    </w:p>
-    <w:p>
-      <w:pPr>
-        <w:pStyle w:val="Sinespaciado"/>
-        <w:rPr>
-          <w:lang w:val="es-AR"/>
-        </w:rPr>
-      </w:pPr>
-    </w:p>
-    <w:p>
-      <w:pPr>
-        <w:pStyle w:val="Sinespaciado"/>
-        <w:rPr>
-          <w:lang w:val="es-AR"/>
-        </w:rPr>
-      </w:pPr>
-    </w:p>
-    <w:p>
-      <w:pPr>
-        <w:pStyle w:val="Sinespaciado"/>
-        <w:rPr>
-          <w:lang w:val="es-AR"/>
-        </w:rPr>
-      </w:pPr>
+        <w:t xml:space="preserve">Ejecución de la herramienta de auto reparado de </w:t>
+      </w:r>
+      <w:r>
+        <w:rPr>
+          <w:b/>
+          <w:bCs/>
+          <w:color w:val="0070C0"/>
+          <w:sz w:val="24"/>
+          <w:szCs w:val="24"/>
+          <w:lang w:val="es-AR"/>
+        </w:rPr>
+        <w:t>R</w:t>
+      </w:r>
+      <w:r>
+        <w:rPr>
+          <w:b/>
+          <w:bCs/>
+          <w:color w:val="0070C0"/>
+          <w:sz w:val="24"/>
+          <w:szCs w:val="24"/>
+          <w:lang w:val="es-AR"/>
+        </w:rPr>
+        <w:t>ubocop:</w:t>
+      </w:r>
+    </w:p>
+    <w:p>
+      <w:pPr>
+        <w:pStyle w:val="Sinespaciado"/>
+        <w:rPr>
+          <w:lang w:val="es-AR"/>
+        </w:rPr>
+      </w:pPr>
+      <w:r>
+        <w:rPr>
+          <w:lang w:val="es-AR"/>
+        </w:rPr>
+        <w:drawing>
+          <wp:anchor distT="0" distB="0" distL="114300" distR="114300" simplePos="0" relativeHeight="251667456" behindDoc="0" locked="0" layoutInCell="1" allowOverlap="1" wp14:anchorId="626FFC8B" wp14:editId="48F60DA3">
+            <wp:simplePos x="0" y="0"/>
+            <wp:positionH relativeFrom="column">
+              <wp:posOffset>33020</wp:posOffset>
+            </wp:positionH>
+            <wp:positionV relativeFrom="paragraph">
+              <wp:posOffset>1318226</wp:posOffset>
+            </wp:positionV>
+            <wp:extent cx="5929748" cy="401474"/>
+            <wp:effectExtent l="38100" t="38100" r="90170" b="93980"/>
+            <wp:wrapTopAndBottom/>
+            <wp:docPr id="359141851" name="Imagen 1"/>
+            <wp:cNvGraphicFramePr>
+              <a:graphicFrameLocks xmlns:a="http://schemas.openxmlformats.org/drawingml/2006/main" noChangeAspect="1"/>
+            </wp:cNvGraphicFramePr>
+            <a:graphic xmlns:a="http://schemas.openxmlformats.org/drawingml/2006/main">
+              <a:graphicData uri="http://schemas.openxmlformats.org/drawingml/2006/picture">
+                <pic:pic xmlns:pic="http://schemas.openxmlformats.org/drawingml/2006/picture">
+                  <pic:nvPicPr>
+                    <pic:cNvPr id="359141851" name=""/>
+                    <pic:cNvPicPr/>
+                  </pic:nvPicPr>
+                  <pic:blipFill rotWithShape="1">
+                    <a:blip r:embed="rId14">
+                      <a:extLst>
+                        <a:ext uri="{BEBA8EAE-BF5A-486C-A8C5-ECC9F3942E4B}">
+                          <a14:imgProps xmlns:a14="http://schemas.microsoft.com/office/drawing/2010/main">
+                            <a14:imgLayer r:embed="rId15">
+                              <a14:imgEffect>
+                                <a14:sharpenSoften amount="25000"/>
+                              </a14:imgEffect>
+                            </a14:imgLayer>
+                          </a14:imgProps>
+                        </a:ext>
+                        <a:ext uri="{28A0092B-C50C-407E-A947-70E740481C1C}">
+                          <a14:useLocalDpi xmlns:a14="http://schemas.microsoft.com/office/drawing/2010/main" val="0"/>
+                        </a:ext>
+                      </a:extLst>
+                    </a:blip>
+                    <a:srcRect t="11394" r="3086" b="26908"/>
+                    <a:stretch/>
+                  </pic:blipFill>
+                  <pic:spPr bwMode="auto">
+                    <a:xfrm>
+                      <a:off x="0" y="0"/>
+                      <a:ext cx="5929748" cy="401474"/>
+                    </a:xfrm>
+                    <a:prstGeom prst="rect">
+                      <a:avLst/>
+                    </a:prstGeom>
+                    <a:ln>
+                      <a:noFill/>
+                    </a:ln>
+                    <a:effectLst>
+                      <a:outerShdw blurRad="50800" dist="38100" dir="2700000" algn="tl" rotWithShape="0">
+                        <a:prstClr val="black">
+                          <a:alpha val="40000"/>
+                        </a:prstClr>
+                      </a:outerShdw>
+                    </a:effectLst>
+                    <a:extLst>
+                      <a:ext uri="{53640926-AAD7-44D8-BBD7-CCE9431645EC}">
+                        <a14:shadowObscured xmlns:a14="http://schemas.microsoft.com/office/drawing/2010/main"/>
+                      </a:ext>
+                    </a:extLst>
+                  </pic:spPr>
+                </pic:pic>
+              </a:graphicData>
+            </a:graphic>
+          </wp:anchor>
+        </w:drawing>
+      </w:r>
+      <w:r>
+        <w:rPr>
+          <w:lang w:val="es-AR"/>
+        </w:rPr>
+        <w:t xml:space="preserve">Para agilizar la búsqueda y solución </w:t>
+      </w:r>
+      <w:r>
+        <w:rPr>
+          <w:lang w:val="es-AR"/>
+        </w:rPr>
+        <w:t xml:space="preserve">de ofensas, ejecutamos la extensión de Rubocop que nos permite la auto corrección de las mismas, o por lo menos aquellas que están a su alcance de programa. Una vez realizada esta acción los resultados fueron favorables, </w:t>
+      </w:r>
+      <w:r>
+        <w:rPr>
+          <w:lang w:val="es-AR"/>
+        </w:rPr>
+        <w:t xml:space="preserve">frente al numero visto previamente se </w:t>
+      </w:r>
+      <w:r>
+        <w:rPr>
+          <w:lang w:val="es-AR"/>
+        </w:rPr>
+        <w:t>llegó</w:t>
+      </w:r>
+      <w:r>
+        <w:rPr>
+          <w:lang w:val="es-AR"/>
+        </w:rPr>
+        <w:t xml:space="preserve"> a tener </w:t>
+      </w:r>
+      <w:r>
+        <w:rPr>
+          <w:lang w:val="es-AR"/>
+        </w:rPr>
+        <w:t xml:space="preserve">aproximadamente </w:t>
+      </w:r>
+      <w:r>
+        <w:rPr>
+          <w:lang w:val="es-AR"/>
+        </w:rPr>
+        <w:t>1</w:t>
+      </w:r>
+      <w:r>
+        <w:rPr>
+          <w:lang w:val="es-AR"/>
+        </w:rPr>
+        <w:t>25 ofensas menos, un valor mejor al anterior pero no demasiado bueno</w:t>
+      </w:r>
+      <w:r>
+        <w:rPr>
+          <w:lang w:val="es-AR"/>
+        </w:rPr>
+        <w:t xml:space="preserve"> aún</w:t>
+      </w:r>
+      <w:r>
+        <w:rPr>
+          <w:lang w:val="es-AR"/>
+        </w:rPr>
+        <w:t>.</w:t>
+      </w:r>
+      <w:r>
+        <w:rPr>
+          <w:lang w:val="es-AR"/>
+        </w:rPr>
+        <w:t xml:space="preserve"> Esto</w:t>
+      </w:r>
+      <w:r>
+        <w:rPr>
+          <w:lang w:val="es-AR"/>
+        </w:rPr>
+        <w:t xml:space="preserve"> sucedió ya que se ha</w:t>
+      </w:r>
+      <w:r>
+        <w:rPr>
+          <w:lang w:val="es-AR"/>
+        </w:rPr>
+        <w:t xml:space="preserve"> </w:t>
+      </w:r>
+      <w:r>
+        <w:rPr>
+          <w:lang w:val="es-AR"/>
+        </w:rPr>
+        <w:t>llevado a cabo</w:t>
+      </w:r>
+      <w:r>
+        <w:rPr>
+          <w:lang w:val="es-AR"/>
+        </w:rPr>
+        <w:t xml:space="preserve"> únicamente las autocorrecciones que el sistema considera como “seguras”, es decir</w:t>
+      </w:r>
+      <w:r>
+        <w:rPr>
+          <w:lang w:val="es-AR"/>
+        </w:rPr>
+        <w:t>,</w:t>
+      </w:r>
+      <w:r>
+        <w:rPr>
+          <w:lang w:val="es-AR"/>
+        </w:rPr>
+        <w:t xml:space="preserve"> aquellas que no modifican en absoluto el funcionamiento o la estructura de las clases, de los métodos, o demás secciones del programa donde se encuentren.</w:t>
+      </w:r>
+    </w:p>
+    <w:p>
+      <w:pPr>
+        <w:pStyle w:val="Sinespaciado"/>
+        <w:jc w:val="center"/>
+        <w:rPr>
+          <w:i/>
+          <w:iCs/>
+          <w:lang w:val="es-AR"/>
+        </w:rPr>
+      </w:pPr>
+      <w:r>
+        <w:rPr>
+          <w:i/>
+          <w:iCs/>
+          <w:sz w:val="20"/>
+          <w:szCs w:val="20"/>
+          <w:lang w:val="es-AR"/>
+        </w:rPr>
+        <w:t>1.</w:t>
+      </w:r>
+      <w:r>
+        <w:rPr>
+          <w:i/>
+          <w:iCs/>
+          <w:sz w:val="20"/>
+          <w:szCs w:val="20"/>
+          <w:lang w:val="es-AR"/>
+        </w:rPr>
+        <w:t>5</w:t>
+      </w:r>
+      <w:r>
+        <w:rPr>
+          <w:i/>
+          <w:iCs/>
+          <w:sz w:val="20"/>
+          <w:szCs w:val="20"/>
+          <w:lang w:val="es-AR"/>
+        </w:rPr>
+        <w:t xml:space="preserve"> Numero </w:t>
+      </w:r>
+      <w:r>
+        <w:rPr>
+          <w:i/>
+          <w:iCs/>
+          <w:sz w:val="20"/>
+          <w:szCs w:val="20"/>
+          <w:lang w:val="es-AR"/>
+        </w:rPr>
+        <w:t>resultante</w:t>
+      </w:r>
+      <w:r>
+        <w:rPr>
+          <w:i/>
+          <w:iCs/>
+          <w:sz w:val="20"/>
+          <w:szCs w:val="20"/>
+          <w:lang w:val="es-AR"/>
+        </w:rPr>
+        <w:t xml:space="preserve"> de correcciones </w:t>
+      </w:r>
+      <w:r>
+        <w:rPr>
+          <w:i/>
+          <w:iCs/>
+          <w:sz w:val="20"/>
+          <w:szCs w:val="20"/>
+          <w:lang w:val="es-AR"/>
+        </w:rPr>
+        <w:t>tras “autocorrección”</w:t>
+      </w:r>
+    </w:p>
+    <w:p>
+      <w:pPr>
+        <w:pStyle w:val="Sinespaciado"/>
+        <w:rPr>
+          <w:lang w:val="es-AR"/>
+        </w:rPr>
+      </w:pPr>
+    </w:p>
+    <w:p>
+      <w:pPr>
+        <w:pStyle w:val="Sinespaciado"/>
+        <w:rPr>
+          <w:lang w:val="es-AR"/>
+        </w:rPr>
+      </w:pPr>
+    </w:p>
+    <w:p>
+      <w:pPr>
+        <w:pStyle w:val="Sinespaciado"/>
+        <w:rPr>
+          <w:lang w:val="es-AR"/>
+        </w:rPr>
+      </w:pPr>
+    </w:p>
+    <w:p>
+      <w:pPr>
+        <w:pStyle w:val="Sinespaciado"/>
+        <w:rPr>
+          <w:rFonts w:cstheme="minorHAnsi"/>
+          <w:b/>
+          <w:bCs/>
+          <w:color w:val="0070C0"/>
+          <w:sz w:val="24"/>
+          <w:szCs w:val="24"/>
+          <w:lang w:val="es-AR"/>
+        </w:rPr>
+      </w:pPr>
+      <w:r>
+        <w:rPr>
+          <w:b/>
+          <w:bCs/>
+          <w:color w:val="0070C0"/>
+          <w:sz w:val="24"/>
+          <w:szCs w:val="24"/>
+          <w:lang w:val="es-AR"/>
+        </w:rPr>
+        <w:t>Conclusiones</w:t>
+      </w:r>
+      <w:r>
+        <w:rPr>
+          <w:b/>
+          <w:bCs/>
+          <w:color w:val="0070C0"/>
+          <w:sz w:val="24"/>
+          <w:szCs w:val="24"/>
+          <w:lang w:val="es-AR"/>
+        </w:rPr>
+        <w:t>:</w:t>
+      </w:r>
+    </w:p>
+    <w:p>
+      <w:pPr>
+        <w:pStyle w:val="Sinespaciado"/>
+        <w:rPr>
+          <w:lang w:val="es-AR"/>
+        </w:rPr>
+      </w:pPr>
+      <w:r>
+        <w:rPr>
+          <w:lang w:val="es-AR"/>
+        </w:rPr>
+        <w:t>El trabajo de refactorización si bien es un proceso que lleva tiempo, cuando el código no se escribió desde un principio con una estructura solida y en base una idea bien definida,</w:t>
+      </w:r>
+      <w:r>
+        <w:rPr>
+          <w:lang w:val="es-AR"/>
+        </w:rPr>
+        <w:t xml:space="preserve"> se convierte en problema, por ende, al estar diseñando cualquier proyecto de software, este se debería realizar de la manera mas consciente, ordenada y metódica posible. Si bien este no fue el caso en que se tuvo que realizar una remodelación completa del programa, de sus directorios, base de datos, entre otras cuestiones, de igual manera llevo un tiempo saber como y donde acomodar lo que se tenia para respetara el esquema general de los proyectos en Ruby.</w:t>
+      </w:r>
     </w:p>
     <w:p>
       <w:pPr>
@@ -2305,43 +3070,25 @@
         <w:rPr>
           <w:lang w:val="en-US"/>
         </w:rPr>
-        <w:t>Dispensable (cod,</w:t>
+        <w:t>D</w:t>
       </w:r>
       <w:r>
         <w:rPr>
           <w:lang w:val="en-US"/>
         </w:rPr>
-        <w:t xml:space="preserve"> unnecessary</w:t>
+        <w:t xml:space="preserve">uplicate </w:t>
       </w:r>
       <w:r>
         <w:rPr>
           <w:lang w:val="en-US"/>
         </w:rPr>
-        <w:t xml:space="preserve"> </w:t>
+        <w:t>cod</w:t>
       </w:r>
       <w:r>
         <w:rPr>
           <w:lang w:val="en-US"/>
         </w:rPr>
-        <w:t>comments</w:t>
-      </w:r>
-      <w:r>
-        <w:rPr>
-          <w:lang w:val="en-US"/>
-        </w:rPr>
-        <w:t>, code dead</w:t>
-      </w:r>
-      <w:r>
-        <w:rPr>
-          <w:lang w:val="en-US"/>
-        </w:rPr>
-        <w:t>, Speculative generality</w:t>
-      </w:r>
-      <w:r>
-        <w:rPr>
-          <w:lang w:val="en-US"/>
-        </w:rPr>
-        <w:tab/>
+        <w:t>e</w:t>
       </w:r>
     </w:p>
     <w:p>
@@ -2359,7 +3106,31 @@
         <w:rPr>
           <w:lang w:val="en-US"/>
         </w:rPr>
-        <w:t>Lazy Class</w:t>
+        <w:t>U</w:t>
+      </w:r>
+      <w:r>
+        <w:rPr>
+          <w:lang w:val="en-US"/>
+        </w:rPr>
+        <w:t>nnecessary</w:t>
+      </w:r>
+      <w:r>
+        <w:rPr>
+          <w:lang w:val="en-US"/>
+        </w:rPr>
+        <w:t xml:space="preserve"> </w:t>
+      </w:r>
+      <w:r>
+        <w:rPr>
+          <w:lang w:val="en-US"/>
+        </w:rPr>
+        <w:t>C</w:t>
+      </w:r>
+      <w:r>
+        <w:rPr>
+          <w:lang w:val="en-US"/>
+        </w:rPr>
+        <w:t>omments</w:t>
       </w:r>
     </w:p>
     <w:p>
@@ -2373,6 +3144,276 @@
           <w:lang w:val="en-US"/>
         </w:rPr>
       </w:pPr>
+      <w:r>
+        <w:rPr>
+          <w:lang w:val="en-US"/>
+        </w:rPr>
+        <w:t>D</w:t>
+      </w:r>
+      <w:r>
+        <w:rPr>
+          <w:lang w:val="en-US"/>
+        </w:rPr>
+        <w:t>ead</w:t>
+      </w:r>
+      <w:r>
+        <w:rPr>
+          <w:lang w:val="en-US"/>
+        </w:rPr>
+        <w:t xml:space="preserve"> Code</w:t>
+      </w:r>
+    </w:p>
+    <w:p>
+      <w:pPr>
+        <w:pStyle w:val="Sinespaciado"/>
+        <w:numPr>
+          <w:ilvl w:val="0"/>
+          <w:numId w:val="1"/>
+        </w:numPr>
+        <w:rPr>
+          <w:lang w:val="en-US"/>
+        </w:rPr>
+      </w:pPr>
+      <w:r>
+        <w:rPr>
+          <w:lang w:val="en-US"/>
+        </w:rPr>
+        <w:t>Speculative generality</w:t>
+      </w:r>
+      <w:r>
+        <w:rPr>
+          <w:lang w:val="en-US"/>
+        </w:rPr>
+        <w:t xml:space="preserve"> *</w:t>
+      </w:r>
+    </w:p>
+    <w:p>
+      <w:pPr>
+        <w:pStyle w:val="Sinespaciado"/>
+        <w:numPr>
+          <w:ilvl w:val="0"/>
+          <w:numId w:val="1"/>
+        </w:numPr>
+        <w:rPr>
+          <w:lang w:val="en-US"/>
+        </w:rPr>
+      </w:pPr>
+      <w:r>
+        <w:rPr>
+          <w:lang w:val="en-US"/>
+        </w:rPr>
+        <w:t>Lazy Class</w:t>
+      </w:r>
+    </w:p>
+    <w:p>
+      <w:pPr>
+        <w:pStyle w:val="Sinespaciado"/>
+        <w:rPr>
+          <w:lang w:val="en-US"/>
+        </w:rPr>
+      </w:pPr>
+    </w:p>
+    <w:p>
+      <w:pPr>
+        <w:pStyle w:val="Sinespaciado"/>
+        <w:rPr>
+          <w:b/>
+          <w:bCs/>
+          <w:i/>
+          <w:iCs/>
+          <w:sz w:val="28"/>
+          <w:szCs w:val="28"/>
+          <w:lang w:val="es-AR"/>
+        </w:rPr>
+      </w:pPr>
+      <w:r>
+        <w:rPr>
+          <w:b/>
+          <w:bCs/>
+          <w:i/>
+          <w:iCs/>
+          <w:sz w:val="28"/>
+          <w:szCs w:val="28"/>
+          <w:lang w:val="es-AR"/>
+        </w:rPr>
+        <w:t xml:space="preserve">Sección de </w:t>
+      </w:r>
+      <w:r>
+        <w:rPr>
+          <w:b/>
+          <w:bCs/>
+          <w:i/>
+          <w:iCs/>
+          <w:sz w:val="28"/>
+          <w:szCs w:val="28"/>
+          <w:lang w:val="es-AR"/>
+        </w:rPr>
+        <w:t>Técnicas</w:t>
+      </w:r>
+      <w:r>
+        <w:rPr>
+          <w:b/>
+          <w:bCs/>
+          <w:i/>
+          <w:iCs/>
+          <w:sz w:val="28"/>
+          <w:szCs w:val="28"/>
+          <w:lang w:val="es-AR"/>
+        </w:rPr>
+        <w:t xml:space="preserve"> e</w:t>
+      </w:r>
+      <w:r>
+        <w:rPr>
+          <w:b/>
+          <w:bCs/>
+          <w:i/>
+          <w:iCs/>
+          <w:sz w:val="28"/>
+          <w:szCs w:val="28"/>
+          <w:lang w:val="es-AR"/>
+        </w:rPr>
+        <w:t>mpleada</w:t>
+      </w:r>
+      <w:r>
+        <w:rPr>
+          <w:b/>
+          <w:bCs/>
+          <w:i/>
+          <w:iCs/>
+          <w:sz w:val="28"/>
+          <w:szCs w:val="28"/>
+          <w:lang w:val="es-AR"/>
+        </w:rPr>
+        <w:t>s:</w:t>
+      </w:r>
+    </w:p>
+    <w:p>
+      <w:pPr>
+        <w:pStyle w:val="Sinespaciado"/>
+        <w:rPr>
+          <w:lang w:val="es-AR"/>
+        </w:rPr>
+      </w:pPr>
+    </w:p>
+    <w:p>
+      <w:pPr>
+        <w:pStyle w:val="Sinespaciado"/>
+        <w:numPr>
+          <w:ilvl w:val="0"/>
+          <w:numId w:val="2"/>
+        </w:numPr>
+        <w:rPr>
+          <w:lang w:val="en-US"/>
+        </w:rPr>
+      </w:pPr>
+      <w:r>
+        <w:rPr>
+          <w:lang w:val="en-US"/>
+        </w:rPr>
+        <w:t>Extract Method</w:t>
+      </w:r>
+    </w:p>
+    <w:p>
+      <w:pPr>
+        <w:pStyle w:val="Sinespaciado"/>
+        <w:numPr>
+          <w:ilvl w:val="0"/>
+          <w:numId w:val="2"/>
+        </w:numPr>
+        <w:rPr>
+          <w:lang w:val="en-US"/>
+        </w:rPr>
+      </w:pPr>
+      <w:r>
+        <w:rPr>
+          <w:lang w:val="en-US"/>
+        </w:rPr>
+        <w:t>Extract Class</w:t>
+      </w:r>
+    </w:p>
+    <w:p>
+      <w:pPr>
+        <w:pStyle w:val="Sinespaciado"/>
+        <w:numPr>
+          <w:ilvl w:val="0"/>
+          <w:numId w:val="2"/>
+        </w:numPr>
+        <w:rPr>
+          <w:lang w:val="en-US"/>
+        </w:rPr>
+      </w:pPr>
+      <w:r>
+        <w:rPr>
+          <w:lang w:val="en-US"/>
+        </w:rPr>
+        <w:t>Inline Method</w:t>
+      </w:r>
+    </w:p>
+    <w:p>
+      <w:pPr>
+        <w:pStyle w:val="Sinespaciado"/>
+        <w:numPr>
+          <w:ilvl w:val="0"/>
+          <w:numId w:val="2"/>
+        </w:numPr>
+        <w:rPr>
+          <w:lang w:val="en-US"/>
+        </w:rPr>
+      </w:pPr>
+      <w:r>
+        <w:rPr>
+          <w:lang w:val="en-US"/>
+        </w:rPr>
+        <w:t>Extract vari</w:t>
+      </w:r>
+      <w:r>
+        <w:rPr>
+          <w:lang w:val="en-US"/>
+        </w:rPr>
+        <w:t>a</w:t>
+      </w:r>
+      <w:r>
+        <w:rPr>
+          <w:lang w:val="en-US"/>
+        </w:rPr>
+        <w:t>ble</w:t>
+      </w:r>
+    </w:p>
+    <w:p>
+      <w:pPr>
+        <w:pStyle w:val="Sinespaciado"/>
+        <w:numPr>
+          <w:ilvl w:val="0"/>
+          <w:numId w:val="2"/>
+        </w:numPr>
+        <w:rPr>
+          <w:lang w:val="en-US"/>
+        </w:rPr>
+      </w:pPr>
+      <w:r>
+        <w:rPr>
+          <w:lang w:val="en-US"/>
+        </w:rPr>
+        <w:t>Temp with Query</w:t>
+      </w:r>
+    </w:p>
+    <w:p>
+      <w:pPr>
+        <w:pStyle w:val="Sinespaciado"/>
+        <w:numPr>
+          <w:ilvl w:val="0"/>
+          <w:numId w:val="2"/>
+        </w:numPr>
+        <w:rPr>
+          <w:lang w:val="en-US"/>
+        </w:rPr>
+      </w:pPr>
+      <w:r>
+        <w:rPr>
+          <w:lang w:val="en-US"/>
+        </w:rPr>
+        <w:t xml:space="preserve">Previous refactor </w:t>
+      </w:r>
     </w:p>
     <w:sectPr>
       <w:pgSz w:w="11906" w:h="16838"/>
@@ -2382,6 +3423,56 @@
     </w:sectPr>
   </w:body>
 </w:document>
+</file>
+
+<file path=word/endnotes.xml><?xml version="1.0" encoding="utf-8"?>
+<w:endnotes xmlns:wpc="http://schemas.microsoft.com/office/word/2010/wordprocessingCanvas" xmlns:cx="http://schemas.microsoft.com/office/drawing/2014/chartex" xmlns:cx1="http://schemas.microsoft.com/office/drawing/2015/9/8/chartex" xmlns:cx2="http://schemas.microsoft.com/office/drawing/2015/10/21/chartex" xmlns:cx3="http://schemas.microsoft.com/office/drawing/2016/5/9/chartex" xmlns:cx4="http://schemas.microsoft.com/office/drawing/2016/5/10/chartex" xmlns:cx5="http://schemas.microsoft.com/office/drawing/2016/5/11/chartex" xmlns:cx6="http://schemas.microsoft.com/office/drawing/2016/5/12/chartex" xmlns:cx7="http://schemas.microsoft.com/office/drawing/2016/5/13/chartex" xmlns:cx8="http://schemas.microsoft.com/office/drawing/2016/5/14/chartex" xmlns:mc="http://schemas.openxmlformats.org/markup-compatibility/2006" xmlns:aink="http://schemas.microsoft.com/office/drawing/2016/ink" xmlns:am3d="http://schemas.microsoft.com/office/drawing/2017/model3d" xmlns:o="urn:schemas-microsoft-com:office:office" xmlns:oel="http://schemas.microsoft.com/office/2019/extlst" xmlns:r="http://schemas.openxmlformats.org/officeDocument/2006/relationships" xmlns:m="http://schemas.openxmlformats.org/officeDocument/2006/math" xmlns:v="urn:schemas-microsoft-com:vml" xmlns:wp14="http://schemas.microsoft.com/office/word/2010/wordprocessingDrawing" xmlns:wp="http://schemas.openxmlformats.org/drawingml/2006/wordprocessingDrawing" xmlns:w10="urn:schemas-microsoft-com:office:word" xmlns:w="http://schemas.openxmlformats.org/wordprocessingml/2006/main" xmlns:w14="http://schemas.microsoft.com/office/word/2010/wordml" xmlns:w15="http://schemas.microsoft.com/office/word/2012/wordml" xmlns:w16cex="http://schemas.microsoft.com/office/word/2018/wordml/cex" xmlns:w16cid="http://schemas.microsoft.com/office/word/2016/wordml/cid" xmlns:w16="http://schemas.microsoft.com/office/word/2018/wordml" xmlns:w16sdtdh="http://schemas.microsoft.com/office/word/2020/wordml/sdtdatahash" xmlns:w16se="http://schemas.microsoft.com/office/word/2015/wordml/symex" xmlns:wpg="http://schemas.microsoft.com/office/word/2010/wordprocessingGroup" xmlns:wpi="http://schemas.microsoft.com/office/word/2010/wordprocessingInk" xmlns:wne="http://schemas.microsoft.com/office/word/2006/wordml" xmlns:wps="http://schemas.microsoft.com/office/word/2010/wordprocessingShape" mc:Ignorable="w14 w15 w16se w16cid w16 w16cex w16sdtdh wp14">
+  <w:endnote w:type="separator" w:id="-1">
+    <w:p>
+      <w:pPr>
+        <w:spacing w:after="0" w:line="240" w:lineRule="auto"/>
+      </w:pPr>
+      <w:r>
+        <w:separator/>
+      </w:r>
+    </w:p>
+  </w:endnote>
+  <w:endnote w:type="continuationSeparator" w:id="0">
+    <w:p>
+      <w:pPr>
+        <w:spacing w:after="0" w:line="240" w:lineRule="auto"/>
+      </w:pPr>
+      <w:r>
+        <w:continuationSeparator/>
+      </w:r>
+    </w:p>
+  </w:endnote>
+</w:endnotes>
+</file>
+
+<file path=word/footnotes.xml><?xml version="1.0" encoding="utf-8"?>
+<w:footnotes xmlns:wpc="http://schemas.microsoft.com/office/word/2010/wordprocessingCanvas" xmlns:cx="http://schemas.microsoft.com/office/drawing/2014/chartex" xmlns:cx1="http://schemas.microsoft.com/office/drawing/2015/9/8/chartex" xmlns:cx2="http://schemas.microsoft.com/office/drawing/2015/10/21/chartex" xmlns:cx3="http://schemas.microsoft.com/office/drawing/2016/5/9/chartex" xmlns:cx4="http://schemas.microsoft.com/office/drawing/2016/5/10/chartex" xmlns:cx5="http://schemas.microsoft.com/office/drawing/2016/5/11/chartex" xmlns:cx6="http://schemas.microsoft.com/office/drawing/2016/5/12/chartex" xmlns:cx7="http://schemas.microsoft.com/office/drawing/2016/5/13/chartex" xmlns:cx8="http://schemas.microsoft.com/office/drawing/2016/5/14/chartex" xmlns:mc="http://schemas.openxmlformats.org/markup-compatibility/2006" xmlns:aink="http://schemas.microsoft.com/office/drawing/2016/ink" xmlns:am3d="http://schemas.microsoft.com/office/drawing/2017/model3d" xmlns:o="urn:schemas-microsoft-com:office:office" xmlns:oel="http://schemas.microsoft.com/office/2019/extlst" xmlns:r="http://schemas.openxmlformats.org/officeDocument/2006/relationships" xmlns:m="http://schemas.openxmlformats.org/officeDocument/2006/math" xmlns:v="urn:schemas-microsoft-com:vml" xmlns:wp14="http://schemas.microsoft.com/office/word/2010/wordprocessingDrawing" xmlns:wp="http://schemas.openxmlformats.org/drawingml/2006/wordprocessingDrawing" xmlns:w10="urn:schemas-microsoft-com:office:word" xmlns:w="http://schemas.openxmlformats.org/wordprocessingml/2006/main" xmlns:w14="http://schemas.microsoft.com/office/word/2010/wordml" xmlns:w15="http://schemas.microsoft.com/office/word/2012/wordml" xmlns:w16cex="http://schemas.microsoft.com/office/word/2018/wordml/cex" xmlns:w16cid="http://schemas.microsoft.com/office/word/2016/wordml/cid" xmlns:w16="http://schemas.microsoft.com/office/word/2018/wordml" xmlns:w16sdtdh="http://schemas.microsoft.com/office/word/2020/wordml/sdtdatahash" xmlns:w16se="http://schemas.microsoft.com/office/word/2015/wordml/symex" xmlns:wpg="http://schemas.microsoft.com/office/word/2010/wordprocessingGroup" xmlns:wpi="http://schemas.microsoft.com/office/word/2010/wordprocessingInk" xmlns:wne="http://schemas.microsoft.com/office/word/2006/wordml" xmlns:wps="http://schemas.microsoft.com/office/word/2010/wordprocessingShape" mc:Ignorable="w14 w15 w16se w16cid w16 w16cex w16sdtdh wp14">
+  <w:footnote w:type="separator" w:id="-1">
+    <w:p>
+      <w:pPr>
+        <w:spacing w:after="0" w:line="240" w:lineRule="auto"/>
+      </w:pPr>
+      <w:r>
+        <w:separator/>
+      </w:r>
+    </w:p>
+  </w:footnote>
+  <w:footnote w:type="continuationSeparator" w:id="0">
+    <w:p>
+      <w:pPr>
+        <w:spacing w:after="0" w:line="240" w:lineRule="auto"/>
+      </w:pPr>
+      <w:r>
+        <w:continuationSeparator/>
+      </w:r>
+    </w:p>
+  </w:footnote>
+</w:footnotes>
 </file>
 
 <file path=word/numbering.xml><?xml version="1.0" encoding="utf-8"?>
@@ -2472,8 +3563,97 @@
       </w:pPr>
     </w:lvl>
   </w:abstractNum>
+  <w:abstractNum w:abstractNumId="1" w15:restartNumberingAfterBreak="0">
+    <w:nsid w:val="75923D9F"/>
+    <w:multiLevelType w:val="hybridMultilevel"/>
+    <w:tmpl w:val="4878A8BE"/>
+    <w:lvl w:ilvl="0" w:tplc="FFFFFFFF">
+      <w:start w:val="1"/>
+      <w:numFmt w:val="decimal"/>
+      <w:lvlText w:val="%1."/>
+      <w:lvlJc w:val="left"/>
+      <w:pPr>
+        <w:ind w:left="720" w:hanging="360"/>
+      </w:pPr>
+    </w:lvl>
+    <w:lvl w:ilvl="1" w:tplc="FFFFFFFF" w:tentative="1">
+      <w:start w:val="1"/>
+      <w:numFmt w:val="lowerLetter"/>
+      <w:lvlText w:val="%2."/>
+      <w:lvlJc w:val="left"/>
+      <w:pPr>
+        <w:ind w:left="1440" w:hanging="360"/>
+      </w:pPr>
+    </w:lvl>
+    <w:lvl w:ilvl="2" w:tplc="FFFFFFFF" w:tentative="1">
+      <w:start w:val="1"/>
+      <w:numFmt w:val="lowerRoman"/>
+      <w:lvlText w:val="%3."/>
+      <w:lvlJc w:val="right"/>
+      <w:pPr>
+        <w:ind w:left="2160" w:hanging="180"/>
+      </w:pPr>
+    </w:lvl>
+    <w:lvl w:ilvl="3" w:tplc="FFFFFFFF" w:tentative="1">
+      <w:start w:val="1"/>
+      <w:numFmt w:val="decimal"/>
+      <w:lvlText w:val="%4."/>
+      <w:lvlJc w:val="left"/>
+      <w:pPr>
+        <w:ind w:left="2880" w:hanging="360"/>
+      </w:pPr>
+    </w:lvl>
+    <w:lvl w:ilvl="4" w:tplc="FFFFFFFF" w:tentative="1">
+      <w:start w:val="1"/>
+      <w:numFmt w:val="lowerLetter"/>
+      <w:lvlText w:val="%5."/>
+      <w:lvlJc w:val="left"/>
+      <w:pPr>
+        <w:ind w:left="3600" w:hanging="360"/>
+      </w:pPr>
+    </w:lvl>
+    <w:lvl w:ilvl="5" w:tplc="FFFFFFFF" w:tentative="1">
+      <w:start w:val="1"/>
+      <w:numFmt w:val="lowerRoman"/>
+      <w:lvlText w:val="%6."/>
+      <w:lvlJc w:val="right"/>
+      <w:pPr>
+        <w:ind w:left="4320" w:hanging="180"/>
+      </w:pPr>
+    </w:lvl>
+    <w:lvl w:ilvl="6" w:tplc="FFFFFFFF" w:tentative="1">
+      <w:start w:val="1"/>
+      <w:numFmt w:val="decimal"/>
+      <w:lvlText w:val="%7."/>
+      <w:lvlJc w:val="left"/>
+      <w:pPr>
+        <w:ind w:left="5040" w:hanging="360"/>
+      </w:pPr>
+    </w:lvl>
+    <w:lvl w:ilvl="7" w:tplc="FFFFFFFF" w:tentative="1">
+      <w:start w:val="1"/>
+      <w:numFmt w:val="lowerLetter"/>
+      <w:lvlText w:val="%8."/>
+      <w:lvlJc w:val="left"/>
+      <w:pPr>
+        <w:ind w:left="5760" w:hanging="360"/>
+      </w:pPr>
+    </w:lvl>
+    <w:lvl w:ilvl="8" w:tplc="FFFFFFFF" w:tentative="1">
+      <w:start w:val="1"/>
+      <w:numFmt w:val="lowerRoman"/>
+      <w:lvlText w:val="%9."/>
+      <w:lvlJc w:val="right"/>
+      <w:pPr>
+        <w:ind w:left="6480" w:hanging="180"/>
+      </w:pPr>
+    </w:lvl>
+  </w:abstractNum>
   <w:num w:numId="1" w16cid:durableId="155069865">
     <w:abstractNumId w:val="0"/>
+  </w:num>
+  <w:num w:numId="2" w16cid:durableId="1013412906">
+    <w:abstractNumId w:val="1"/>
   </w:num>
 </w:numbering>
 </file>
@@ -2970,6 +4150,50 @@
       <w14:ligatures w14:val="none"/>
     </w:rPr>
   </w:style>
+  <w:style w:type="paragraph" w:styleId="Encabezado">
+    <w:name w:val="header"/>
+    <w:basedOn w:val="Normal"/>
+    <w:link w:val="EncabezadoCar"/>
+    <w:uiPriority w:val="99"/>
+    <w:unhideWhenUsed/>
+    <w:rsid w:val="005B3A7F"/>
+    <w:pPr>
+      <w:tabs>
+        <w:tab w:val="center" w:pos="4419"/>
+        <w:tab w:val="right" w:pos="8838"/>
+      </w:tabs>
+      <w:spacing w:after="0" w:line="240" w:lineRule="auto"/>
+    </w:pPr>
+  </w:style>
+  <w:style w:type="character" w:customStyle="1" w:styleId="EncabezadoCar">
+    <w:name w:val="Encabezado Car"/>
+    <w:basedOn w:val="Fuentedeprrafopredeter"/>
+    <w:link w:val="Encabezado"/>
+    <w:uiPriority w:val="99"/>
+    <w:rsid w:val="005B3A7F"/>
+  </w:style>
+  <w:style w:type="paragraph" w:styleId="Piedepgina">
+    <w:name w:val="footer"/>
+    <w:basedOn w:val="Normal"/>
+    <w:link w:val="PiedepginaCar"/>
+    <w:uiPriority w:val="99"/>
+    <w:unhideWhenUsed/>
+    <w:rsid w:val="005B3A7F"/>
+    <w:pPr>
+      <w:tabs>
+        <w:tab w:val="center" w:pos="4419"/>
+        <w:tab w:val="right" w:pos="8838"/>
+      </w:tabs>
+      <w:spacing w:after="0" w:line="240" w:lineRule="auto"/>
+    </w:pPr>
+  </w:style>
+  <w:style w:type="character" w:customStyle="1" w:styleId="PiedepginaCar">
+    <w:name w:val="Pie de página Car"/>
+    <w:basedOn w:val="Fuentedeprrafopredeter"/>
+    <w:link w:val="Piedepgina"/>
+    <w:uiPriority w:val="99"/>
+    <w:rsid w:val="005B3A7F"/>
+  </w:style>
 </w:styles>
 </file>
 

</xml_diff>

<commit_message>
Se resuelven la mayoria de las ofensas emitidas
- Se configuran las ofensas que no se tienen en cuenta
- Se re ejecuta el autocorrector pero esta vez de forma completa
- Se prosigue con el informe, estado del mismo: casi terminado
- Se agregan informes del progreso y archivos a la carpeta reports
</commit_message>
<xml_diff>
--- a/IS/Taller/P4.docx
+++ b/IS/Taller/P4.docx
@@ -1411,7 +1411,21 @@
         <w:rPr>
           <w:lang w:val="es-AR"/>
         </w:rPr>
-        <w:t>, y una mala distribución de responsabilidades en cuanto al diseño del controlador principal Server.rb, por ende, nos abocaremos en refactorización de este aspecto para una mejor legibilidad, mayor comprensión por parte del lector y la incorporación/corrección de ofensas en los estándares de diseño, propias del lenguaje Ruby.</w:t>
+        <w:t xml:space="preserve">, y una mala distribución de responsabilidades en cuanto al diseño del controlador principal </w:t>
+      </w:r>
+      <w:proofErr w:type="spellStart"/>
+      <w:r>
+        <w:rPr>
+          <w:lang w:val="es-AR"/>
+        </w:rPr>
+        <w:t>Server.rb</w:t>
+      </w:r>
+      <w:proofErr w:type="spellEnd"/>
+      <w:r>
+        <w:rPr>
+          <w:lang w:val="es-AR"/>
+        </w:rPr>
+        <w:t>, por ende, nos abocaremos en refactorización de este aspecto para una mejor legibilidad, mayor comprensión por parte del lector y la incorporación/corrección de ofensas en los estándares de diseño, propias del lenguaje Ruby.</w:t>
       </w:r>
     </w:p>
     <w:p>
@@ -1525,7 +1539,21 @@
         <w:rPr>
           <w:lang w:val="es-AR"/>
         </w:rPr>
-        <w:t xml:space="preserve">Como se puede apreciar en la siguiente captura de la primera ejecución de la gema rubocop, se inspeccionaron 36 archivos con extensiones de </w:t>
+        <w:t xml:space="preserve">Como se puede apreciar en la siguiente captura de la primera ejecución de la gema </w:t>
+      </w:r>
+      <w:proofErr w:type="spellStart"/>
+      <w:r>
+        <w:rPr>
+          <w:lang w:val="es-AR"/>
+        </w:rPr>
+        <w:t>rubocop</w:t>
+      </w:r>
+      <w:proofErr w:type="spellEnd"/>
+      <w:r>
+        <w:rPr>
+          <w:lang w:val="es-AR"/>
+        </w:rPr>
+        <w:t xml:space="preserve">, se inspeccionaron 36 archivos con extensiones de </w:t>
       </w:r>
       <w:r>
         <w:rPr>
@@ -1599,6 +1627,7 @@
         </w:rPr>
         <w:t xml:space="preserve"> se encuentran en el archivo </w:t>
       </w:r>
+      <w:proofErr w:type="spellStart"/>
       <w:r>
         <w:rPr>
           <w:lang w:val="es-AR"/>
@@ -1617,6 +1646,7 @@
         </w:rPr>
         <w:t>.rb</w:t>
       </w:r>
+      <w:proofErr w:type="spellEnd"/>
       <w:r>
         <w:rPr>
           <w:lang w:val="es-AR"/>
@@ -1791,17 +1821,7 @@
           <w:szCs w:val="20"/>
           <w:lang w:val="es-AR"/>
         </w:rPr>
-        <w:t>1.</w:t>
-      </w:r>
-      <w:r>
-        <w:rPr>
-          <w:i/>
-          <w:iCs/>
-          <w:sz w:val="20"/>
-          <w:szCs w:val="20"/>
-          <w:lang w:val="es-AR"/>
-        </w:rPr>
-        <w:t xml:space="preserve">2 Numero inicial de correcciones a realizar en términos de </w:t>
+        <w:t xml:space="preserve">1.2 Numero inicial de correcciones a realizar en términos de </w:t>
       </w:r>
       <w:r>
         <w:rPr>
@@ -1922,7 +1942,35 @@
         <w:rPr>
           <w:lang w:val="es-AR"/>
         </w:rPr>
-        <w:t>Como primera acción de refactoreo, se dividió el controlador principal (archivo server.rb) en sub controladores</w:t>
+        <w:t xml:space="preserve">Como primera acción de </w:t>
+      </w:r>
+      <w:proofErr w:type="spellStart"/>
+      <w:r>
+        <w:rPr>
+          <w:lang w:val="es-AR"/>
+        </w:rPr>
+        <w:t>refactoreo</w:t>
+      </w:r>
+      <w:proofErr w:type="spellEnd"/>
+      <w:r>
+        <w:rPr>
+          <w:lang w:val="es-AR"/>
+        </w:rPr>
+        <w:t xml:space="preserve">, se dividió el controlador principal (archivo </w:t>
+      </w:r>
+      <w:proofErr w:type="spellStart"/>
+      <w:r>
+        <w:rPr>
+          <w:lang w:val="es-AR"/>
+        </w:rPr>
+        <w:t>server.rb</w:t>
+      </w:r>
+      <w:proofErr w:type="spellEnd"/>
+      <w:r>
+        <w:rPr>
+          <w:lang w:val="es-AR"/>
+        </w:rPr>
+        <w:t>) en sub controladores</w:t>
       </w:r>
       <w:r>
         <w:rPr>
@@ -1988,8 +2036,18 @@
           <w:iCs/>
           <w:lang w:val="es-AR"/>
         </w:rPr>
-        <w:t>: Large Class</w:t>
-      </w:r>
+        <w:t xml:space="preserve">: </w:t>
+      </w:r>
+      <w:proofErr w:type="spellStart"/>
+      <w:r>
+        <w:rPr>
+          <w:i/>
+          <w:iCs/>
+          <w:lang w:val="es-AR"/>
+        </w:rPr>
+        <w:t>Large</w:t>
+      </w:r>
+      <w:proofErr w:type="spellEnd"/>
       <w:r>
         <w:rPr>
           <w:i/>
@@ -1998,14 +2056,60 @@
         </w:rPr>
         <w:t xml:space="preserve"> </w:t>
       </w:r>
-      <w:r>
-        <w:rPr>
-          <w:i/>
-          <w:iCs/>
-          <w:lang w:val="es-AR"/>
-        </w:rPr>
-        <w:t>and Divergent Changes</w:t>
-      </w:r>
+      <w:proofErr w:type="spellStart"/>
+      <w:r>
+        <w:rPr>
+          <w:i/>
+          <w:iCs/>
+          <w:lang w:val="es-AR"/>
+        </w:rPr>
+        <w:t>Class</w:t>
+      </w:r>
+      <w:proofErr w:type="spellEnd"/>
+      <w:r>
+        <w:rPr>
+          <w:i/>
+          <w:iCs/>
+          <w:lang w:val="es-AR"/>
+        </w:rPr>
+        <w:t xml:space="preserve"> </w:t>
+      </w:r>
+      <w:r>
+        <w:rPr>
+          <w:i/>
+          <w:iCs/>
+          <w:lang w:val="es-AR"/>
+        </w:rPr>
+        <w:t xml:space="preserve">and </w:t>
+      </w:r>
+      <w:proofErr w:type="spellStart"/>
+      <w:r>
+        <w:rPr>
+          <w:i/>
+          <w:iCs/>
+          <w:lang w:val="es-AR"/>
+        </w:rPr>
+        <w:t>Divergent</w:t>
+      </w:r>
+      <w:proofErr w:type="spellEnd"/>
+      <w:r>
+        <w:rPr>
+          <w:i/>
+          <w:iCs/>
+          <w:lang w:val="es-AR"/>
+        </w:rPr>
+        <w:t xml:space="preserve"> </w:t>
+      </w:r>
+      <w:proofErr w:type="spellStart"/>
+      <w:r>
+        <w:rPr>
+          <w:i/>
+          <w:iCs/>
+          <w:lang w:val="es-AR"/>
+        </w:rPr>
+        <w:t>Changes</w:t>
+      </w:r>
+      <w:proofErr w:type="spellEnd"/>
       <w:r>
         <w:rPr>
           <w:lang w:val="es-AR"/>
@@ -2139,7 +2243,21 @@
         <w:rPr>
           <w:lang w:val="es-AR"/>
         </w:rPr>
-        <w:t xml:space="preserve"> estos controladores se escribieron de la manera mas correcta posible, intentando omitir todo tipo de </w:t>
+        <w:t xml:space="preserve"> estos controladores se escribieron de la manera </w:t>
+      </w:r>
+      <w:proofErr w:type="spellStart"/>
+      <w:r>
+        <w:rPr>
+          <w:lang w:val="es-AR"/>
+        </w:rPr>
+        <w:t>mas</w:t>
+      </w:r>
+      <w:proofErr w:type="spellEnd"/>
+      <w:r>
+        <w:rPr>
+          <w:lang w:val="es-AR"/>
+        </w:rPr>
+        <w:t xml:space="preserve"> correcta posible, intentando omitir todo tipo de </w:t>
       </w:r>
       <w:r>
         <w:rPr>
@@ -2191,14 +2309,34 @@
         </w:rPr>
         <w:t xml:space="preserve">: </w:t>
       </w:r>
-      <w:r>
-        <w:rPr>
-          <w:i/>
-          <w:iCs/>
-          <w:lang w:val="es-AR"/>
-        </w:rPr>
-        <w:t>Dupliacate Code, Long Method</w:t>
-      </w:r>
+      <w:proofErr w:type="spellStart"/>
+      <w:r>
+        <w:rPr>
+          <w:i/>
+          <w:iCs/>
+          <w:lang w:val="es-AR"/>
+        </w:rPr>
+        <w:t>Dupliacate</w:t>
+      </w:r>
+      <w:proofErr w:type="spellEnd"/>
+      <w:r>
+        <w:rPr>
+          <w:i/>
+          <w:iCs/>
+          <w:lang w:val="es-AR"/>
+        </w:rPr>
+        <w:t xml:space="preserve"> Code, Long </w:t>
+      </w:r>
+      <w:proofErr w:type="spellStart"/>
+      <w:r>
+        <w:rPr>
+          <w:i/>
+          <w:iCs/>
+          <w:lang w:val="es-AR"/>
+        </w:rPr>
+        <w:t>Method</w:t>
+      </w:r>
+      <w:proofErr w:type="spellEnd"/>
       <w:r>
         <w:rPr>
           <w:i/>
@@ -2213,8 +2351,36 @@
           <w:iCs/>
           <w:lang w:val="es-AR"/>
         </w:rPr>
-        <w:t xml:space="preserve"> Unnecessary Comments</w:t>
-      </w:r>
+        <w:t xml:space="preserve"> </w:t>
+      </w:r>
+      <w:proofErr w:type="spellStart"/>
+      <w:r>
+        <w:rPr>
+          <w:i/>
+          <w:iCs/>
+          <w:lang w:val="es-AR"/>
+        </w:rPr>
+        <w:t>Unnecessary</w:t>
+      </w:r>
+      <w:proofErr w:type="spellEnd"/>
+      <w:r>
+        <w:rPr>
+          <w:i/>
+          <w:iCs/>
+          <w:lang w:val="es-AR"/>
+        </w:rPr>
+        <w:t xml:space="preserve"> </w:t>
+      </w:r>
+      <w:proofErr w:type="spellStart"/>
+      <w:r>
+        <w:rPr>
+          <w:i/>
+          <w:iCs/>
+          <w:lang w:val="es-AR"/>
+        </w:rPr>
+        <w:t>Comments</w:t>
+      </w:r>
+      <w:proofErr w:type="spellEnd"/>
       <w:r>
         <w:rPr>
           <w:lang w:val="es-AR"/>
@@ -2251,14 +2417,34 @@
         </w:rPr>
         <w:t xml:space="preserve">: </w:t>
       </w:r>
-      <w:r>
-        <w:rPr>
-          <w:i/>
-          <w:iCs/>
-          <w:lang w:val="es-AR"/>
-        </w:rPr>
-        <w:t>Extract Variable,</w:t>
-      </w:r>
+      <w:proofErr w:type="spellStart"/>
+      <w:r>
+        <w:rPr>
+          <w:i/>
+          <w:iCs/>
+          <w:lang w:val="es-AR"/>
+        </w:rPr>
+        <w:t>Extract</w:t>
+      </w:r>
+      <w:proofErr w:type="spellEnd"/>
+      <w:r>
+        <w:rPr>
+          <w:i/>
+          <w:iCs/>
+          <w:lang w:val="es-AR"/>
+        </w:rPr>
+        <w:t xml:space="preserve"> Variable, </w:t>
+      </w:r>
+      <w:proofErr w:type="spellStart"/>
+      <w:r>
+        <w:rPr>
+          <w:i/>
+          <w:iCs/>
+          <w:lang w:val="es-AR"/>
+        </w:rPr>
+        <w:t>Extract</w:t>
+      </w:r>
+      <w:proofErr w:type="spellEnd"/>
       <w:r>
         <w:rPr>
           <w:i/>
@@ -2267,14 +2453,16 @@
         </w:rPr>
         <w:t xml:space="preserve"> </w:t>
       </w:r>
-      <w:r>
-        <w:rPr>
-          <w:i/>
-          <w:iCs/>
-          <w:lang w:val="es-AR"/>
-        </w:rPr>
-        <w:t>Extract Method</w:t>
-      </w:r>
+      <w:proofErr w:type="spellStart"/>
+      <w:r>
+        <w:rPr>
+          <w:i/>
+          <w:iCs/>
+          <w:lang w:val="es-AR"/>
+        </w:rPr>
+        <w:t>Method</w:t>
+      </w:r>
+      <w:proofErr w:type="spellEnd"/>
       <w:r>
         <w:rPr>
           <w:i/>
@@ -2291,13 +2479,41 @@
         </w:rPr>
         <w:t xml:space="preserve"> </w:t>
       </w:r>
-      <w:r>
-        <w:rPr>
-          <w:i/>
-          <w:iCs/>
-          <w:lang w:val="es-AR"/>
-        </w:rPr>
-        <w:t>Previous Refactor.</w:t>
+      <w:proofErr w:type="spellStart"/>
+      <w:r>
+        <w:rPr>
+          <w:i/>
+          <w:iCs/>
+          <w:lang w:val="es-AR"/>
+        </w:rPr>
+        <w:t>Previous</w:t>
+      </w:r>
+      <w:proofErr w:type="spellEnd"/>
+      <w:r>
+        <w:rPr>
+          <w:i/>
+          <w:iCs/>
+          <w:lang w:val="es-AR"/>
+        </w:rPr>
+        <w:t xml:space="preserve"> </w:t>
+      </w:r>
+      <w:proofErr w:type="spellStart"/>
+      <w:r>
+        <w:rPr>
+          <w:i/>
+          <w:iCs/>
+          <w:lang w:val="es-AR"/>
+        </w:rPr>
+        <w:t>Refactor</w:t>
+      </w:r>
+      <w:proofErr w:type="spellEnd"/>
+      <w:r>
+        <w:rPr>
+          <w:i/>
+          <w:iCs/>
+          <w:lang w:val="es-AR"/>
+        </w:rPr>
+        <w:t>.</w:t>
       </w:r>
     </w:p>
     <w:p>
@@ -2330,7 +2546,31 @@
           <w:szCs w:val="24"/>
           <w:lang w:val="es-AR"/>
         </w:rPr>
-        <w:t>Re ejecución de la herramienta rubocop:</w:t>
+        <w:t xml:space="preserve">Re ejecución de la herramienta </w:t>
+      </w:r>
+      <w:proofErr w:type="spellStart"/>
+      <w:r>
+        <w:rPr>
+          <w:b/>
+          <w:bCs/>
+          <w:color w:val="0070C0"/>
+          <w:sz w:val="24"/>
+          <w:szCs w:val="24"/>
+          <w:lang w:val="es-AR"/>
+        </w:rPr>
+        <w:t>rubocop</w:t>
+      </w:r>
+      <w:proofErr w:type="spellEnd"/>
+      <w:r>
+        <w:rPr>
+          <w:b/>
+          <w:bCs/>
+          <w:color w:val="0070C0"/>
+          <w:sz w:val="24"/>
+          <w:szCs w:val="24"/>
+          <w:lang w:val="es-AR"/>
+        </w:rPr>
+        <w:t>:</w:t>
       </w:r>
     </w:p>
     <w:p>
@@ -2342,6 +2582,7 @@
       </w:pPr>
       <w:r>
         <w:rPr>
+          <w:noProof/>
           <w:lang w:val="es-AR"/>
         </w:rPr>
         <w:drawing>
@@ -2615,6 +2856,7 @@
       </w:pPr>
       <w:r>
         <w:rPr>
+          <w:noProof/>
           <w:lang w:val="es-AR"/>
         </w:rPr>
         <w:drawing>
@@ -2706,7 +2948,19 @@
         <w:rPr>
           <w:lang w:val="es-AR"/>
         </w:rPr>
-        <w:t xml:space="preserve">frente al numero visto previamente se </w:t>
+        <w:t xml:space="preserve">frente al </w:t>
+      </w:r>
+      <w:r>
+        <w:rPr>
+          <w:lang w:val="es-AR"/>
+        </w:rPr>
+        <w:t>número</w:t>
+      </w:r>
+      <w:r>
+        <w:rPr>
+          <w:lang w:val="es-AR"/>
+        </w:rPr>
+        <w:t xml:space="preserve"> visto previamente se </w:t>
       </w:r>
       <w:r>
         <w:rPr>
@@ -2863,14 +3117,6 @@
         </w:rPr>
         <w:t>tras “autocorrección”</w:t>
       </w:r>
-    </w:p>
-    <w:p>
-      <w:pPr>
-        <w:pStyle w:val="Sinespaciado"/>
-        <w:rPr>
-          <w:lang w:val="es-AR"/>
-        </w:rPr>
-      </w:pPr>
     </w:p>
     <w:p>
       <w:pPr>
@@ -2910,7 +3156,8 @@
           <w:szCs w:val="24"/>
           <w:lang w:val="es-AR"/>
         </w:rPr>
-        <w:t>Conclusiones</w:t>
+        <w:lastRenderedPageBreak/>
+        <w:t>Configuración y re e</w:t>
       </w:r>
       <w:r>
         <w:rPr>
@@ -2921,6 +3168,50 @@
           <w:szCs w:val="24"/>
           <w:lang w:val="es-AR"/>
         </w:rPr>
+        <w:t>jecución de</w:t>
+      </w:r>
+      <w:r>
+        <w:rPr>
+          <w:b/>
+          <w:bCs/>
+          <w:color w:val="0070C0"/>
+          <w:sz w:val="24"/>
+          <w:szCs w:val="24"/>
+          <w:lang w:val="es-AR"/>
+        </w:rPr>
+        <w:t>l</w:t>
+      </w:r>
+      <w:r>
+        <w:rPr>
+          <w:b/>
+          <w:bCs/>
+          <w:color w:val="0070C0"/>
+          <w:sz w:val="24"/>
+          <w:szCs w:val="24"/>
+          <w:lang w:val="es-AR"/>
+        </w:rPr>
+        <w:t xml:space="preserve"> auto reparad</w:t>
+      </w:r>
+      <w:r>
+        <w:rPr>
+          <w:b/>
+          <w:bCs/>
+          <w:color w:val="0070C0"/>
+          <w:sz w:val="24"/>
+          <w:szCs w:val="24"/>
+          <w:lang w:val="es-AR"/>
+        </w:rPr>
+        <w:t>o</w:t>
+      </w:r>
+      <w:r>
+        <w:rPr>
+          <w:b/>
+          <w:bCs/>
+          <w:color w:val="0070C0"/>
+          <w:sz w:val="24"/>
+          <w:szCs w:val="24"/>
+          <w:lang w:val="es-AR"/>
+        </w:rPr>
         <w:t>:</w:t>
       </w:r>
     </w:p>
@@ -2935,13 +3226,636 @@
         <w:rPr>
           <w:lang w:val="es-AR"/>
         </w:rPr>
-        <w:t>El trabajo de refactorización si bien es un proceso que lleva tiempo, cuando el código no se escribió desde un principio con una estructura solida y en base una idea bien definida,</w:t>
-      </w:r>
-      <w:r>
-        <w:rPr>
-          <w:lang w:val="es-AR"/>
-        </w:rPr>
-        <w:t xml:space="preserve"> se convierte en problema, por ende, al estar diseñando cualquier proyecto de software, este se debería realizar de la manera mas consciente, ordenada y metódica posible. Si bien este no fue el caso en que se tuvo que realizar una remodelación completa del programa, de sus directorios, base de datos, entre otras cuestiones, de igual manera llevo un tiempo saber como y donde acomodar lo que se tenia para respetara el esquema general de los proyectos en Ruby.</w:t>
+        <w:drawing>
+          <wp:anchor distT="0" distB="0" distL="114300" distR="114300" simplePos="0" relativeHeight="251668480" behindDoc="0" locked="0" layoutInCell="1" allowOverlap="1" wp14:anchorId="19392F13" wp14:editId="32A06D8C">
+            <wp:simplePos x="0" y="0"/>
+            <wp:positionH relativeFrom="column">
+              <wp:posOffset>353695</wp:posOffset>
+            </wp:positionH>
+            <wp:positionV relativeFrom="paragraph">
+              <wp:posOffset>1299107</wp:posOffset>
+            </wp:positionV>
+            <wp:extent cx="5659395" cy="401642"/>
+            <wp:effectExtent l="38100" t="38100" r="93980" b="93980"/>
+            <wp:wrapTopAndBottom/>
+            <wp:docPr id="942857305" name="Imagen 1"/>
+            <wp:cNvGraphicFramePr>
+              <a:graphicFrameLocks xmlns:a="http://schemas.openxmlformats.org/drawingml/2006/main" noChangeAspect="1"/>
+            </wp:cNvGraphicFramePr>
+            <a:graphic xmlns:a="http://schemas.openxmlformats.org/drawingml/2006/main">
+              <a:graphicData uri="http://schemas.openxmlformats.org/drawingml/2006/picture">
+                <pic:pic xmlns:pic="http://schemas.openxmlformats.org/drawingml/2006/picture">
+                  <pic:nvPicPr>
+                    <pic:cNvPr id="942857305" name=""/>
+                    <pic:cNvPicPr/>
+                  </pic:nvPicPr>
+                  <pic:blipFill>
+                    <a:blip r:embed="rId16">
+                      <a:extLst>
+                        <a:ext uri="{BEBA8EAE-BF5A-486C-A8C5-ECC9F3942E4B}">
+                          <a14:imgProps xmlns:a14="http://schemas.microsoft.com/office/drawing/2010/main">
+                            <a14:imgLayer r:embed="rId17">
+                              <a14:imgEffect>
+                                <a14:sharpenSoften amount="25000"/>
+                              </a14:imgEffect>
+                            </a14:imgLayer>
+                          </a14:imgProps>
+                        </a:ext>
+                        <a:ext uri="{28A0092B-C50C-407E-A947-70E740481C1C}">
+                          <a14:useLocalDpi xmlns:a14="http://schemas.microsoft.com/office/drawing/2010/main" val="0"/>
+                        </a:ext>
+                      </a:extLst>
+                    </a:blip>
+                    <a:stretch>
+                      <a:fillRect/>
+                    </a:stretch>
+                  </pic:blipFill>
+                  <pic:spPr>
+                    <a:xfrm>
+                      <a:off x="0" y="0"/>
+                      <a:ext cx="5659395" cy="401642"/>
+                    </a:xfrm>
+                    <a:prstGeom prst="rect">
+                      <a:avLst/>
+                    </a:prstGeom>
+                    <a:effectLst>
+                      <a:outerShdw blurRad="50800" dist="38100" dir="2700000" algn="tl" rotWithShape="0">
+                        <a:prstClr val="black">
+                          <a:alpha val="40000"/>
+                        </a:prstClr>
+                      </a:outerShdw>
+                    </a:effectLst>
+                  </pic:spPr>
+                </pic:pic>
+              </a:graphicData>
+            </a:graphic>
+          </wp:anchor>
+        </w:drawing>
+      </w:r>
+      <w:r>
+        <w:rPr>
+          <w:lang w:val="es-AR"/>
+        </w:rPr>
+        <w:t>Tras un análisis minucioso de donde eran que estaban las ofensas,</w:t>
+      </w:r>
+      <w:r>
+        <w:rPr>
+          <w:lang w:val="es-AR"/>
+        </w:rPr>
+        <w:t xml:space="preserve"> y cuales eran,</w:t>
+      </w:r>
+      <w:r>
+        <w:rPr>
+          <w:lang w:val="es-AR"/>
+        </w:rPr>
+        <w:t xml:space="preserve"> notamos que </w:t>
+      </w:r>
+      <w:proofErr w:type="gramStart"/>
+      <w:r>
+        <w:rPr>
+          <w:lang w:val="es-AR"/>
+        </w:rPr>
+        <w:t>habían</w:t>
+      </w:r>
+      <w:proofErr w:type="gramEnd"/>
+      <w:r>
+        <w:rPr>
+          <w:lang w:val="es-AR"/>
+        </w:rPr>
+        <w:t xml:space="preserve"> </w:t>
+      </w:r>
+      <w:r>
+        <w:rPr>
+          <w:lang w:val="es-AR"/>
+        </w:rPr>
+        <w:t>muchas trivialidades</w:t>
+      </w:r>
+      <w:r>
+        <w:rPr>
+          <w:lang w:val="es-AR"/>
+        </w:rPr>
+        <w:t>,</w:t>
+      </w:r>
+      <w:r>
+        <w:rPr>
+          <w:lang w:val="es-AR"/>
+        </w:rPr>
+        <w:t xml:space="preserve"> tales como que cada clase y cada método debían tener una “documentación” propia, es decir, una sección de comentarios previa al mismo, o que por convenciones las variables de mas de una palabra </w:t>
+      </w:r>
+      <w:r>
+        <w:rPr>
+          <w:lang w:val="es-AR"/>
+        </w:rPr>
+        <w:t>debía</w:t>
+      </w:r>
+      <w:r>
+        <w:rPr>
+          <w:lang w:val="es-AR"/>
+        </w:rPr>
+        <w:t xml:space="preserve"> estar escritas con notación </w:t>
+      </w:r>
+      <w:r>
+        <w:rPr>
+          <w:lang w:val="es-AR"/>
+        </w:rPr>
+        <w:t xml:space="preserve">snake_case, sin dudas, una serie de reglas que para nuestro propósito no eran indispensables, y en algunos casos, ni siquiera eran útiles. Asique, luego de configurar un archivo rubocop_todo.yml </w:t>
+      </w:r>
+      <w:r>
+        <w:rPr>
+          <w:lang w:val="es-AR"/>
+        </w:rPr>
+        <w:t>con lo que podríamos decir, dejamos pasar, vimos que el número de ofensas había bajado drásticamente un número aproximado de 122.</w:t>
+      </w:r>
+    </w:p>
+    <w:p>
+      <w:pPr>
+        <w:pStyle w:val="Sinespaciado"/>
+        <w:jc w:val="center"/>
+        <w:rPr>
+          <w:i/>
+          <w:iCs/>
+          <w:lang w:val="es-AR"/>
+        </w:rPr>
+      </w:pPr>
+      <w:r>
+        <w:rPr>
+          <w:i/>
+          <w:iCs/>
+          <w:sz w:val="20"/>
+          <w:szCs w:val="20"/>
+          <w:lang w:val="es-AR"/>
+        </w:rPr>
+        <w:t>1.</w:t>
+      </w:r>
+      <w:r>
+        <w:rPr>
+          <w:i/>
+          <w:iCs/>
+          <w:sz w:val="20"/>
+          <w:szCs w:val="20"/>
+          <w:lang w:val="es-AR"/>
+        </w:rPr>
+        <w:t>6</w:t>
+      </w:r>
+      <w:r>
+        <w:rPr>
+          <w:i/>
+          <w:iCs/>
+          <w:sz w:val="20"/>
+          <w:szCs w:val="20"/>
+          <w:lang w:val="es-AR"/>
+        </w:rPr>
+        <w:t xml:space="preserve"> Numero </w:t>
+      </w:r>
+      <w:r>
+        <w:rPr>
+          <w:i/>
+          <w:iCs/>
+          <w:sz w:val="20"/>
+          <w:szCs w:val="20"/>
+          <w:lang w:val="es-AR"/>
+        </w:rPr>
+        <w:t>resultante</w:t>
+      </w:r>
+      <w:r>
+        <w:rPr>
+          <w:i/>
+          <w:iCs/>
+          <w:sz w:val="20"/>
+          <w:szCs w:val="20"/>
+          <w:lang w:val="es-AR"/>
+        </w:rPr>
+        <w:t xml:space="preserve"> de correcciones </w:t>
+      </w:r>
+      <w:r>
+        <w:rPr>
+          <w:i/>
+          <w:iCs/>
+          <w:sz w:val="20"/>
+          <w:szCs w:val="20"/>
+          <w:lang w:val="es-AR"/>
+        </w:rPr>
+        <w:t>tras omitir las innecesarias</w:t>
+      </w:r>
+    </w:p>
+    <w:p>
+      <w:pPr>
+        <w:pStyle w:val="Sinespaciado"/>
+        <w:rPr>
+          <w:lang w:val="es-AR"/>
+        </w:rPr>
+      </w:pPr>
+    </w:p>
+    <w:p>
+      <w:pPr>
+        <w:pStyle w:val="Sinespaciado"/>
+        <w:rPr>
+          <w:lang w:val="es-AR"/>
+        </w:rPr>
+      </w:pPr>
+      <w:r>
+        <w:rPr>
+          <w:lang w:val="es-AR"/>
+        </w:rPr>
+        <w:drawing>
+          <wp:anchor distT="0" distB="0" distL="114300" distR="114300" simplePos="0" relativeHeight="251669504" behindDoc="0" locked="0" layoutInCell="1" allowOverlap="1" wp14:anchorId="5EF01761" wp14:editId="57D74C7B">
+            <wp:simplePos x="0" y="0"/>
+            <wp:positionH relativeFrom="column">
+              <wp:posOffset>1497588</wp:posOffset>
+            </wp:positionH>
+            <wp:positionV relativeFrom="paragraph">
+              <wp:posOffset>1137920</wp:posOffset>
+            </wp:positionV>
+            <wp:extent cx="3169285" cy="476885"/>
+            <wp:effectExtent l="38100" t="38100" r="88265" b="94615"/>
+            <wp:wrapTopAndBottom/>
+            <wp:docPr id="1940364094" name="Imagen 1"/>
+            <wp:cNvGraphicFramePr>
+              <a:graphicFrameLocks xmlns:a="http://schemas.openxmlformats.org/drawingml/2006/main" noChangeAspect="1"/>
+            </wp:cNvGraphicFramePr>
+            <a:graphic xmlns:a="http://schemas.openxmlformats.org/drawingml/2006/main">
+              <a:graphicData uri="http://schemas.openxmlformats.org/drawingml/2006/picture">
+                <pic:pic xmlns:pic="http://schemas.openxmlformats.org/drawingml/2006/picture">
+                  <pic:nvPicPr>
+                    <pic:cNvPr id="1940364094" name=""/>
+                    <pic:cNvPicPr/>
+                  </pic:nvPicPr>
+                  <pic:blipFill>
+                    <a:blip r:embed="rId18">
+                      <a:extLst>
+                        <a:ext uri="{BEBA8EAE-BF5A-486C-A8C5-ECC9F3942E4B}">
+                          <a14:imgProps xmlns:a14="http://schemas.microsoft.com/office/drawing/2010/main">
+                            <a14:imgLayer r:embed="rId19">
+                              <a14:imgEffect>
+                                <a14:sharpenSoften amount="25000"/>
+                              </a14:imgEffect>
+                            </a14:imgLayer>
+                          </a14:imgProps>
+                        </a:ext>
+                        <a:ext uri="{28A0092B-C50C-407E-A947-70E740481C1C}">
+                          <a14:useLocalDpi xmlns:a14="http://schemas.microsoft.com/office/drawing/2010/main" val="0"/>
+                        </a:ext>
+                      </a:extLst>
+                    </a:blip>
+                    <a:stretch>
+                      <a:fillRect/>
+                    </a:stretch>
+                  </pic:blipFill>
+                  <pic:spPr>
+                    <a:xfrm>
+                      <a:off x="0" y="0"/>
+                      <a:ext cx="3169285" cy="476885"/>
+                    </a:xfrm>
+                    <a:prstGeom prst="rect">
+                      <a:avLst/>
+                    </a:prstGeom>
+                    <a:effectLst>
+                      <a:outerShdw blurRad="50800" dist="38100" dir="2700000" algn="tl" rotWithShape="0">
+                        <a:prstClr val="black">
+                          <a:alpha val="40000"/>
+                        </a:prstClr>
+                      </a:outerShdw>
+                    </a:effectLst>
+                  </pic:spPr>
+                </pic:pic>
+              </a:graphicData>
+            </a:graphic>
+            <wp14:sizeRelH relativeFrom="margin">
+              <wp14:pctWidth>0</wp14:pctWidth>
+            </wp14:sizeRelH>
+            <wp14:sizeRelV relativeFrom="margin">
+              <wp14:pctHeight>0</wp14:pctHeight>
+            </wp14:sizeRelV>
+          </wp:anchor>
+        </w:drawing>
+      </w:r>
+      <w:r>
+        <w:rPr>
+          <w:lang w:val="es-AR"/>
+        </w:rPr>
+        <w:t xml:space="preserve">Para </w:t>
+      </w:r>
+      <w:r>
+        <w:rPr>
+          <w:lang w:val="es-AR"/>
+        </w:rPr>
+        <w:t xml:space="preserve">finalizar con la parte de autocorrección, usamos nuevamente la herramienta, pero esta vez en modo de corrección completa, de esta manera </w:t>
+      </w:r>
+      <w:r>
+        <w:rPr>
+          <w:lang w:val="es-AR"/>
+        </w:rPr>
+        <w:t>la mayoría de</w:t>
+      </w:r>
+      <w:r>
+        <w:rPr>
+          <w:lang w:val="es-AR"/>
+        </w:rPr>
+        <w:t xml:space="preserve"> las ofensas de Style, Format, Layout, etc., se corrigen entre los 42 archivos</w:t>
+      </w:r>
+      <w:r>
+        <w:rPr>
+          <w:lang w:val="es-AR"/>
+        </w:rPr>
+        <w:t xml:space="preserve">. Con este paso se solucionan alrededor de 711 ofensas, </w:t>
+      </w:r>
+      <w:r>
+        <w:rPr>
+          <w:lang w:val="es-AR"/>
+        </w:rPr>
+        <w:t>dejándonos</w:t>
+      </w:r>
+      <w:r>
+        <w:rPr>
+          <w:lang w:val="es-AR"/>
+        </w:rPr>
+        <w:t xml:space="preserve"> solo</w:t>
+      </w:r>
+      <w:r>
+        <w:rPr>
+          <w:lang w:val="es-AR"/>
+        </w:rPr>
+        <w:t xml:space="preserve"> aquellos </w:t>
+      </w:r>
+      <w:r>
+        <w:rPr>
+          <w:i/>
+          <w:iCs/>
+          <w:lang w:val="es-AR"/>
+        </w:rPr>
+        <w:t xml:space="preserve">Code Smells </w:t>
+      </w:r>
+      <w:r>
+        <w:rPr>
+          <w:lang w:val="es-AR"/>
+        </w:rPr>
+        <w:t>que deberíamos corregir manualmente</w:t>
+      </w:r>
+      <w:r>
+        <w:rPr>
+          <w:lang w:val="es-AR"/>
+        </w:rPr>
+        <w:t xml:space="preserve"> por la razón mencionada previamente de que el programa no encontró una solución para ellos, sea </w:t>
+      </w:r>
+      <w:r>
+        <w:rPr>
+          <w:lang w:val="es-AR"/>
+        </w:rPr>
+        <w:t>por peligro a modificación inapropiada de alguna línea o simplemente por no saber cómo</w:t>
+      </w:r>
+      <w:r>
+        <w:rPr>
+          <w:lang w:val="es-AR"/>
+        </w:rPr>
+        <w:t>.</w:t>
+      </w:r>
+    </w:p>
+    <w:p>
+      <w:pPr>
+        <w:pStyle w:val="Sinespaciado"/>
+        <w:jc w:val="center"/>
+        <w:rPr>
+          <w:i/>
+          <w:iCs/>
+          <w:lang w:val="es-AR"/>
+        </w:rPr>
+      </w:pPr>
+      <w:r>
+        <w:rPr>
+          <w:i/>
+          <w:iCs/>
+          <w:sz w:val="20"/>
+          <w:szCs w:val="20"/>
+          <w:lang w:val="es-AR"/>
+        </w:rPr>
+        <w:t>1.</w:t>
+      </w:r>
+      <w:r>
+        <w:rPr>
+          <w:i/>
+          <w:iCs/>
+          <w:sz w:val="20"/>
+          <w:szCs w:val="20"/>
+          <w:lang w:val="es-AR"/>
+        </w:rPr>
+        <w:t>7</w:t>
+      </w:r>
+      <w:r>
+        <w:rPr>
+          <w:i/>
+          <w:iCs/>
+          <w:sz w:val="20"/>
+          <w:szCs w:val="20"/>
+          <w:lang w:val="es-AR"/>
+        </w:rPr>
+        <w:t xml:space="preserve"> Numero </w:t>
+      </w:r>
+      <w:r>
+        <w:rPr>
+          <w:i/>
+          <w:iCs/>
+          <w:sz w:val="20"/>
+          <w:szCs w:val="20"/>
+          <w:lang w:val="es-AR"/>
+        </w:rPr>
+        <w:t>resultante</w:t>
+      </w:r>
+      <w:r>
+        <w:rPr>
+          <w:i/>
+          <w:iCs/>
+          <w:sz w:val="20"/>
+          <w:szCs w:val="20"/>
+          <w:lang w:val="es-AR"/>
+        </w:rPr>
+        <w:t xml:space="preserve"> de correcciones </w:t>
+      </w:r>
+      <w:r>
+        <w:rPr>
+          <w:i/>
+          <w:iCs/>
+          <w:sz w:val="20"/>
+          <w:szCs w:val="20"/>
+          <w:lang w:val="es-AR"/>
+        </w:rPr>
+        <w:t>autocorrección final</w:t>
+      </w:r>
+    </w:p>
+    <w:p>
+      <w:pPr>
+        <w:pStyle w:val="Sinespaciado"/>
+        <w:rPr>
+          <w:lang w:val="es-AR"/>
+        </w:rPr>
+      </w:pPr>
+    </w:p>
+    <w:p>
+      <w:pPr>
+        <w:pStyle w:val="Sinespaciado"/>
+        <w:rPr>
+          <w:rFonts w:cstheme="minorHAnsi"/>
+          <w:b/>
+          <w:bCs/>
+          <w:color w:val="0070C0"/>
+          <w:sz w:val="24"/>
+          <w:szCs w:val="24"/>
+          <w:lang w:val="es-AR"/>
+        </w:rPr>
+      </w:pPr>
+      <w:r>
+        <w:rPr>
+          <w:b/>
+          <w:bCs/>
+          <w:color w:val="0070C0"/>
+          <w:sz w:val="24"/>
+          <w:szCs w:val="24"/>
+          <w:lang w:val="es-AR"/>
+        </w:rPr>
+        <w:t>Reparaciones restantes de archivos con ofensas</w:t>
+      </w:r>
+      <w:r>
+        <w:rPr>
+          <w:b/>
+          <w:bCs/>
+          <w:color w:val="0070C0"/>
+          <w:sz w:val="24"/>
+          <w:szCs w:val="24"/>
+          <w:lang w:val="es-AR"/>
+        </w:rPr>
+        <w:t>:</w:t>
+      </w:r>
+    </w:p>
+    <w:p>
+      <w:pPr>
+        <w:pStyle w:val="Sinespaciado"/>
+        <w:rPr>
+          <w:lang w:val="es-AR"/>
+        </w:rPr>
+      </w:pPr>
+    </w:p>
+    <w:p>
+      <w:pPr>
+        <w:pStyle w:val="Sinespaciado"/>
+        <w:rPr>
+          <w:lang w:val="es-AR"/>
+        </w:rPr>
+      </w:pPr>
+    </w:p>
+    <w:p>
+      <w:pPr>
+        <w:pStyle w:val="Sinespaciado"/>
+        <w:rPr>
+          <w:rFonts w:cstheme="minorHAnsi"/>
+          <w:b/>
+          <w:bCs/>
+          <w:color w:val="0070C0"/>
+          <w:sz w:val="24"/>
+          <w:szCs w:val="24"/>
+          <w:lang w:val="es-AR"/>
+        </w:rPr>
+      </w:pPr>
+      <w:r>
+        <w:rPr>
+          <w:b/>
+          <w:bCs/>
+          <w:color w:val="0070C0"/>
+          <w:sz w:val="24"/>
+          <w:szCs w:val="24"/>
+          <w:lang w:val="es-AR"/>
+        </w:rPr>
+        <w:t>Conclusiones:</w:t>
+      </w:r>
+    </w:p>
+    <w:p>
+      <w:pPr>
+        <w:pStyle w:val="Sinespaciado"/>
+        <w:rPr>
+          <w:lang w:val="es-AR"/>
+        </w:rPr>
+      </w:pPr>
+      <w:r>
+        <w:rPr>
+          <w:lang w:val="es-AR"/>
+        </w:rPr>
+        <w:t xml:space="preserve">El trabajo de refactorización si bien es un proceso que lleva tiempo, cuando el código no se escribió desde un principio con una estructura </w:t>
+      </w:r>
+      <w:r>
+        <w:rPr>
+          <w:lang w:val="es-AR"/>
+        </w:rPr>
+        <w:t>sólida</w:t>
+      </w:r>
+      <w:r>
+        <w:rPr>
+          <w:lang w:val="es-AR"/>
+        </w:rPr>
+        <w:t xml:space="preserve"> y en base una idea bien definida,</w:t>
+      </w:r>
+      <w:r>
+        <w:rPr>
+          <w:lang w:val="es-AR"/>
+        </w:rPr>
+        <w:t xml:space="preserve"> se convierte en problema, por ende, al estar diseñando cualquier proyecto de software, este se debería realizar de la manera </w:t>
+      </w:r>
+      <w:r>
+        <w:rPr>
+          <w:lang w:val="es-AR"/>
+        </w:rPr>
+        <w:t>más</w:t>
+      </w:r>
+      <w:r>
+        <w:rPr>
+          <w:lang w:val="es-AR"/>
+        </w:rPr>
+        <w:t xml:space="preserve"> consciente, ordenada y metódica posible. Si bien este no fue el caso en que se tuvo que realizar una remodelación completa del programa, de sus directorios, base de datos, entre otras cuestiones, de igual manera llevo un tiempo saber </w:t>
+      </w:r>
+      <w:r>
+        <w:rPr>
+          <w:lang w:val="es-AR"/>
+        </w:rPr>
+        <w:t>cómo</w:t>
+      </w:r>
+      <w:r>
+        <w:rPr>
+          <w:lang w:val="es-AR"/>
+        </w:rPr>
+        <w:t xml:space="preserve"> y </w:t>
+      </w:r>
+      <w:r>
+        <w:rPr>
+          <w:lang w:val="es-AR"/>
+        </w:rPr>
+        <w:t>dónde</w:t>
+      </w:r>
+      <w:r>
+        <w:rPr>
+          <w:lang w:val="es-AR"/>
+        </w:rPr>
+        <w:t xml:space="preserve"> acomodar lo que se </w:t>
+      </w:r>
+      <w:r>
+        <w:rPr>
+          <w:lang w:val="es-AR"/>
+        </w:rPr>
+        <w:t>tenía</w:t>
+      </w:r>
+      <w:r>
+        <w:rPr>
+          <w:lang w:val="es-AR"/>
+        </w:rPr>
+        <w:t xml:space="preserve"> para </w:t>
+      </w:r>
+      <w:r>
+        <w:rPr>
+          <w:lang w:val="es-AR"/>
+        </w:rPr>
+        <w:t>respetar</w:t>
+      </w:r>
+      <w:r>
+        <w:rPr>
+          <w:lang w:val="es-AR"/>
+        </w:rPr>
+        <w:t xml:space="preserve"> el esquema general de los proyectos en Ruby.</w:t>
       </w:r>
     </w:p>
     <w:p>

</xml_diff>

<commit_message>
Se termina la Refactorizacion con rubocop
- Se termina la revision de las convenciones de ruby con rubocop
- Se progresa en el informe
- Se alcanza una covertura total de archivos rb con la sintaxis de Ruby
</commit_message>
<xml_diff>
--- a/IS/Taller/P4.docx
+++ b/IS/Taller/P4.docx
@@ -2014,13 +2014,32 @@
         </w:rPr>
         <w:t xml:space="preserve">, </w:t>
       </w:r>
-      <w:r>
-        <w:rPr>
-          <w:i/>
-          <w:iCs/>
-          <w:lang w:val="es-AR"/>
-        </w:rPr>
-        <w:t>Code Smell</w:t>
+      <w:proofErr w:type="spellStart"/>
+      <w:r>
+        <w:rPr>
+          <w:i/>
+          <w:iCs/>
+          <w:lang w:val="es-AR"/>
+        </w:rPr>
+        <w:t>Code</w:t>
+      </w:r>
+      <w:proofErr w:type="spellEnd"/>
+      <w:r>
+        <w:rPr>
+          <w:i/>
+          <w:iCs/>
+          <w:lang w:val="es-AR"/>
+        </w:rPr>
+        <w:t xml:space="preserve"> </w:t>
+      </w:r>
+      <w:proofErr w:type="spellStart"/>
+      <w:r>
+        <w:rPr>
+          <w:i/>
+          <w:iCs/>
+          <w:lang w:val="es-AR"/>
+        </w:rPr>
+        <w:t>Smell</w:t>
       </w:r>
       <w:r>
         <w:rPr>
@@ -2030,23 +2049,6 @@
         </w:rPr>
         <w:t>s</w:t>
       </w:r>
-      <w:r>
-        <w:rPr>
-          <w:i/>
-          <w:iCs/>
-          <w:lang w:val="es-AR"/>
-        </w:rPr>
-        <w:t xml:space="preserve">: </w:t>
-      </w:r>
-      <w:proofErr w:type="spellStart"/>
-      <w:r>
-        <w:rPr>
-          <w:i/>
-          <w:iCs/>
-          <w:lang w:val="es-AR"/>
-        </w:rPr>
-        <w:t>Large</w:t>
-      </w:r>
       <w:proofErr w:type="spellEnd"/>
       <w:r>
         <w:rPr>
@@ -2054,18 +2056,8 @@
           <w:iCs/>
           <w:lang w:val="es-AR"/>
         </w:rPr>
-        <w:t xml:space="preserve"> </w:t>
-      </w:r>
-      <w:proofErr w:type="spellStart"/>
-      <w:r>
-        <w:rPr>
-          <w:i/>
-          <w:iCs/>
-          <w:lang w:val="es-AR"/>
-        </w:rPr>
-        <w:t>Class</w:t>
-      </w:r>
-      <w:proofErr w:type="spellEnd"/>
+        <w:t>: Large Class</w:t>
+      </w:r>
       <w:r>
         <w:rPr>
           <w:i/>
@@ -2295,14 +2287,34 @@
         </w:rPr>
         <w:t xml:space="preserve"> los siguientes </w:t>
       </w:r>
-      <w:r>
-        <w:rPr>
-          <w:i/>
-          <w:iCs/>
-          <w:lang w:val="es-AR"/>
-        </w:rPr>
-        <w:t>Code Smells</w:t>
-      </w:r>
+      <w:proofErr w:type="spellStart"/>
+      <w:r>
+        <w:rPr>
+          <w:i/>
+          <w:iCs/>
+          <w:lang w:val="es-AR"/>
+        </w:rPr>
+        <w:t>Code</w:t>
+      </w:r>
+      <w:proofErr w:type="spellEnd"/>
+      <w:r>
+        <w:rPr>
+          <w:i/>
+          <w:iCs/>
+          <w:lang w:val="es-AR"/>
+        </w:rPr>
+        <w:t xml:space="preserve"> </w:t>
+      </w:r>
+      <w:proofErr w:type="spellStart"/>
+      <w:r>
+        <w:rPr>
+          <w:i/>
+          <w:iCs/>
+          <w:lang w:val="es-AR"/>
+        </w:rPr>
+        <w:t>Smells</w:t>
+      </w:r>
+      <w:proofErr w:type="spellEnd"/>
       <w:r>
         <w:rPr>
           <w:lang w:val="es-AR"/>
@@ -2325,7 +2337,25 @@
           <w:iCs/>
           <w:lang w:val="es-AR"/>
         </w:rPr>
-        <w:t xml:space="preserve"> Code, Long </w:t>
+        <w:t xml:space="preserve"> </w:t>
+      </w:r>
+      <w:proofErr w:type="spellStart"/>
+      <w:r>
+        <w:rPr>
+          <w:i/>
+          <w:iCs/>
+          <w:lang w:val="es-AR"/>
+        </w:rPr>
+        <w:t>Code</w:t>
+      </w:r>
+      <w:proofErr w:type="spellEnd"/>
+      <w:r>
+        <w:rPr>
+          <w:i/>
+          <w:iCs/>
+          <w:lang w:val="es-AR"/>
+        </w:rPr>
+        <w:t xml:space="preserve">, Long </w:t>
       </w:r>
       <w:proofErr w:type="spellStart"/>
       <w:r>
@@ -3157,62 +3187,7 @@
           <w:lang w:val="es-AR"/>
         </w:rPr>
         <w:lastRenderedPageBreak/>
-        <w:t>Configuración y re e</w:t>
-      </w:r>
-      <w:r>
-        <w:rPr>
-          <w:b/>
-          <w:bCs/>
-          <w:color w:val="0070C0"/>
-          <w:sz w:val="24"/>
-          <w:szCs w:val="24"/>
-          <w:lang w:val="es-AR"/>
-        </w:rPr>
-        <w:t>jecución de</w:t>
-      </w:r>
-      <w:r>
-        <w:rPr>
-          <w:b/>
-          <w:bCs/>
-          <w:color w:val="0070C0"/>
-          <w:sz w:val="24"/>
-          <w:szCs w:val="24"/>
-          <w:lang w:val="es-AR"/>
-        </w:rPr>
-        <w:t>l</w:t>
-      </w:r>
-      <w:r>
-        <w:rPr>
-          <w:b/>
-          <w:bCs/>
-          <w:color w:val="0070C0"/>
-          <w:sz w:val="24"/>
-          <w:szCs w:val="24"/>
-          <w:lang w:val="es-AR"/>
-        </w:rPr>
-        <w:t xml:space="preserve"> auto reparad</w:t>
-      </w:r>
-      <w:r>
-        <w:rPr>
-          <w:b/>
-          <w:bCs/>
-          <w:color w:val="0070C0"/>
-          <w:sz w:val="24"/>
-          <w:szCs w:val="24"/>
-          <w:lang w:val="es-AR"/>
-        </w:rPr>
-        <w:t>o</w:t>
-      </w:r>
-      <w:r>
-        <w:rPr>
-          <w:b/>
-          <w:bCs/>
-          <w:color w:val="0070C0"/>
-          <w:sz w:val="24"/>
-          <w:szCs w:val="24"/>
-          <w:lang w:val="es-AR"/>
-        </w:rPr>
-        <w:t>:</w:t>
+        <w:t>Configuración y re ejecución del auto reparado:</w:t>
       </w:r>
     </w:p>
     <w:p>
@@ -3224,6 +3199,7 @@
       </w:pPr>
       <w:r>
         <w:rPr>
+          <w:noProof/>
           <w:lang w:val="es-AR"/>
         </w:rPr>
         <w:drawing>
@@ -3455,6 +3431,7 @@
       </w:pPr>
       <w:r>
         <w:rPr>
+          <w:noProof/>
           <w:lang w:val="es-AR"/>
         </w:rPr>
         <w:drawing>
@@ -3711,18 +3688,7 @@
           <w:szCs w:val="24"/>
           <w:lang w:val="es-AR"/>
         </w:rPr>
-        <w:t>Reparaciones restantes de archivos con ofensas</w:t>
-      </w:r>
-      <w:r>
-        <w:rPr>
-          <w:b/>
-          <w:bCs/>
-          <w:color w:val="0070C0"/>
-          <w:sz w:val="24"/>
-          <w:szCs w:val="24"/>
-          <w:lang w:val="es-AR"/>
-        </w:rPr>
-        <w:t>:</w:t>
+        <w:t>Reparaciones restantes de archivos con ofensas:</w:t>
       </w:r>
     </w:p>
     <w:p>
@@ -3732,6 +3698,254 @@
           <w:lang w:val="es-AR"/>
         </w:rPr>
       </w:pPr>
+      <w:r>
+        <w:rPr>
+          <w:lang w:val="es-AR"/>
+        </w:rPr>
+        <w:drawing>
+          <wp:anchor distT="0" distB="0" distL="114300" distR="114300" simplePos="0" relativeHeight="251670528" behindDoc="0" locked="0" layoutInCell="1" allowOverlap="1" wp14:anchorId="08CAD0FF" wp14:editId="5AC6F95D">
+            <wp:simplePos x="0" y="0"/>
+            <wp:positionH relativeFrom="column">
+              <wp:posOffset>1200785</wp:posOffset>
+            </wp:positionH>
+            <wp:positionV relativeFrom="paragraph">
+              <wp:posOffset>1648460</wp:posOffset>
+            </wp:positionV>
+            <wp:extent cx="3779520" cy="840260"/>
+            <wp:effectExtent l="38100" t="38100" r="87630" b="93345"/>
+            <wp:wrapTopAndBottom/>
+            <wp:docPr id="517484322" name="Imagen 1"/>
+            <wp:cNvGraphicFramePr>
+              <a:graphicFrameLocks xmlns:a="http://schemas.openxmlformats.org/drawingml/2006/main" noChangeAspect="1"/>
+            </wp:cNvGraphicFramePr>
+            <a:graphic xmlns:a="http://schemas.openxmlformats.org/drawingml/2006/main">
+              <a:graphicData uri="http://schemas.openxmlformats.org/drawingml/2006/picture">
+                <pic:pic xmlns:pic="http://schemas.openxmlformats.org/drawingml/2006/picture">
+                  <pic:nvPicPr>
+                    <pic:cNvPr id="517484322" name=""/>
+                    <pic:cNvPicPr/>
+                  </pic:nvPicPr>
+                  <pic:blipFill rotWithShape="1">
+                    <a:blip r:embed="rId20">
+                      <a:extLst>
+                        <a:ext uri="{BEBA8EAE-BF5A-486C-A8C5-ECC9F3942E4B}">
+                          <a14:imgProps xmlns:a14="http://schemas.microsoft.com/office/drawing/2010/main">
+                            <a14:imgLayer r:embed="rId21">
+                              <a14:imgEffect>
+                                <a14:sharpenSoften amount="25000"/>
+                              </a14:imgEffect>
+                            </a14:imgLayer>
+                          </a14:imgProps>
+                        </a:ext>
+                        <a:ext uri="{28A0092B-C50C-407E-A947-70E740481C1C}">
+                          <a14:useLocalDpi xmlns:a14="http://schemas.microsoft.com/office/drawing/2010/main" val="0"/>
+                        </a:ext>
+                      </a:extLst>
+                    </a:blip>
+                    <a:srcRect b="25993"/>
+                    <a:stretch/>
+                  </pic:blipFill>
+                  <pic:spPr bwMode="auto">
+                    <a:xfrm>
+                      <a:off x="0" y="0"/>
+                      <a:ext cx="3779520" cy="840260"/>
+                    </a:xfrm>
+                    <a:prstGeom prst="rect">
+                      <a:avLst/>
+                    </a:prstGeom>
+                    <a:ln>
+                      <a:noFill/>
+                    </a:ln>
+                    <a:effectLst>
+                      <a:outerShdw blurRad="50800" dist="38100" dir="2700000" algn="tl" rotWithShape="0">
+                        <a:prstClr val="black">
+                          <a:alpha val="40000"/>
+                        </a:prstClr>
+                      </a:outerShdw>
+                    </a:effectLst>
+                    <a:extLst>
+                      <a:ext uri="{53640926-AAD7-44D8-BBD7-CCE9431645EC}">
+                        <a14:shadowObscured xmlns:a14="http://schemas.microsoft.com/office/drawing/2010/main"/>
+                      </a:ext>
+                    </a:extLst>
+                  </pic:spPr>
+                </pic:pic>
+              </a:graphicData>
+            </a:graphic>
+          </wp:anchor>
+        </w:drawing>
+      </w:r>
+      <w:r>
+        <w:rPr>
+          <w:lang w:val="es-AR"/>
+        </w:rPr>
+        <w:t xml:space="preserve">Como </w:t>
+      </w:r>
+      <w:proofErr w:type="spellStart"/>
+      <w:r>
+        <w:rPr>
+          <w:lang w:val="es-AR"/>
+        </w:rPr>
+        <w:t>ultimo</w:t>
+      </w:r>
+      <w:proofErr w:type="spellEnd"/>
+      <w:r>
+        <w:rPr>
+          <w:lang w:val="es-AR"/>
+        </w:rPr>
+        <w:t xml:space="preserve"> paso de esta reparación, analizamos detenidamente los problemas que faltaban y la mayoría eran exceso en longitud de líneas, </w:t>
+      </w:r>
+      <w:r>
+        <w:rPr>
+          <w:i/>
+          <w:iCs/>
+          <w:lang w:val="es-AR"/>
+        </w:rPr>
+        <w:t xml:space="preserve">Large Class </w:t>
+      </w:r>
+      <w:r>
+        <w:rPr>
+          <w:lang w:val="es-AR"/>
+        </w:rPr>
+        <w:t xml:space="preserve">testeo de rutas en el archivo app_spec y un cambio </w:t>
+      </w:r>
+      <w:r>
+        <w:rPr>
+          <w:lang w:val="es-AR"/>
+        </w:rPr>
+        <w:t>de nombre en el archivo Rakefile, el cual debía estar con minúscula o con sintaxis snake_case</w:t>
+      </w:r>
+      <w:r>
+        <w:rPr>
+          <w:lang w:val="es-AR"/>
+        </w:rPr>
+        <w:t>. Dados que eran eso</w:t>
+      </w:r>
+      <w:r>
+        <w:rPr>
+          <w:lang w:val="es-AR"/>
+        </w:rPr>
+        <w:t xml:space="preserve"> los puntos faltantes, como primera acción agregamos al rubocop_todo.yml la omisión del largo de línea, ya que esto nos lo complicaba el archivo seed, el cual tiene algunas líneas de preguntas que son bastantes extensas</w:t>
+      </w:r>
+      <w:r>
+        <w:rPr>
+          <w:lang w:val="es-AR"/>
+        </w:rPr>
+        <w:t xml:space="preserve">. Y como ultimo arreglo hicimos lo mismo desde la perspectiva de los test de ruta, esto porque no era mucho lo que faltaba para que se cumpliera la media solicitada y porque sacamos un par de </w:t>
+      </w:r>
+      <w:proofErr w:type="spellStart"/>
+      <w:r>
+        <w:rPr>
+          <w:i/>
+          <w:iCs/>
+          <w:lang w:val="es-AR"/>
+        </w:rPr>
+        <w:t>Dead</w:t>
+      </w:r>
+      <w:proofErr w:type="spellEnd"/>
+      <w:r>
+        <w:rPr>
+          <w:i/>
+          <w:iCs/>
+          <w:lang w:val="es-AR"/>
+        </w:rPr>
+        <w:t xml:space="preserve"> </w:t>
+      </w:r>
+      <w:proofErr w:type="spellStart"/>
+      <w:r>
+        <w:rPr>
+          <w:i/>
+          <w:iCs/>
+          <w:lang w:val="es-AR"/>
+        </w:rPr>
+        <w:t>Lines</w:t>
+      </w:r>
+      <w:proofErr w:type="spellEnd"/>
+      <w:r>
+        <w:rPr>
+          <w:i/>
+          <w:iCs/>
+          <w:lang w:val="es-AR"/>
+        </w:rPr>
+        <w:t xml:space="preserve"> </w:t>
+      </w:r>
+      <w:r>
+        <w:rPr>
+          <w:lang w:val="es-AR"/>
+        </w:rPr>
+        <w:t xml:space="preserve">que </w:t>
+      </w:r>
+      <w:r>
+        <w:rPr>
+          <w:lang w:val="es-AR"/>
+        </w:rPr>
+        <w:t>estaban comentadas</w:t>
+      </w:r>
+      <w:r>
+        <w:rPr>
+          <w:i/>
+          <w:iCs/>
+          <w:lang w:val="es-AR"/>
+        </w:rPr>
+        <w:t xml:space="preserve">. </w:t>
+      </w:r>
+      <w:r>
+        <w:rPr>
+          <w:lang w:val="es-AR"/>
+        </w:rPr>
+        <w:t>Una vez realizadas las acciones anteriores, conseguimos una cobertura completa de la herramienta como se ve a continuación.</w:t>
+      </w:r>
+    </w:p>
+    <w:p>
+      <w:pPr>
+        <w:pStyle w:val="Sinespaciado"/>
+        <w:jc w:val="center"/>
+        <w:rPr>
+          <w:i/>
+          <w:iCs/>
+          <w:lang w:val="es-AR"/>
+        </w:rPr>
+      </w:pPr>
+      <w:r>
+        <w:rPr>
+          <w:i/>
+          <w:iCs/>
+          <w:sz w:val="20"/>
+          <w:szCs w:val="20"/>
+          <w:lang w:val="es-AR"/>
+        </w:rPr>
+        <w:t>1.</w:t>
+      </w:r>
+      <w:r>
+        <w:rPr>
+          <w:i/>
+          <w:iCs/>
+          <w:sz w:val="20"/>
+          <w:szCs w:val="20"/>
+          <w:lang w:val="es-AR"/>
+        </w:rPr>
+        <w:t>8</w:t>
+      </w:r>
+      <w:r>
+        <w:rPr>
+          <w:i/>
+          <w:iCs/>
+          <w:sz w:val="20"/>
+          <w:szCs w:val="20"/>
+          <w:lang w:val="es-AR"/>
+        </w:rPr>
+        <w:t xml:space="preserve"> </w:t>
+      </w:r>
+      <w:r>
+        <w:rPr>
+          <w:i/>
+          <w:iCs/>
+          <w:sz w:val="20"/>
+          <w:szCs w:val="20"/>
+          <w:lang w:val="es-AR"/>
+        </w:rPr>
+        <w:t>Resultado de toda la corrección realizada</w:t>
+      </w:r>
     </w:p>
     <w:p>
       <w:pPr>

</xml_diff>

<commit_message>
Solucion de ofensas por parte de la logica
</commit_message>
<xml_diff>
--- a/IS/Taller/P4.docx
+++ b/IS/Taller/P4.docx
@@ -1411,21 +1411,7 @@
         <w:rPr>
           <w:lang w:val="es-AR"/>
         </w:rPr>
-        <w:t xml:space="preserve">, y una mala distribución de responsabilidades en cuanto al diseño del controlador principal </w:t>
-      </w:r>
-      <w:proofErr w:type="spellStart"/>
-      <w:r>
-        <w:rPr>
-          <w:lang w:val="es-AR"/>
-        </w:rPr>
-        <w:t>Server.rb</w:t>
-      </w:r>
-      <w:proofErr w:type="spellEnd"/>
-      <w:r>
-        <w:rPr>
-          <w:lang w:val="es-AR"/>
-        </w:rPr>
-        <w:t>, por ende, nos abocaremos en refactorización de este aspecto para una mejor legibilidad, mayor comprensión por parte del lector y la incorporación/corrección de ofensas en los estándares de diseño, propias del lenguaje Ruby.</w:t>
+        <w:t>, y una mala distribución de responsabilidades en cuanto al diseño del controlador principal Server.rb, por ende, nos abocaremos en refactorización de este aspecto para una mejor legibilidad, mayor comprensión por parte del lector y la incorporación/corrección de ofensas en los estándares de diseño, propias del lenguaje Ruby.</w:t>
       </w:r>
     </w:p>
     <w:p>
@@ -1539,21 +1525,7 @@
         <w:rPr>
           <w:lang w:val="es-AR"/>
         </w:rPr>
-        <w:t xml:space="preserve">Como se puede apreciar en la siguiente captura de la primera ejecución de la gema </w:t>
-      </w:r>
-      <w:proofErr w:type="spellStart"/>
-      <w:r>
-        <w:rPr>
-          <w:lang w:val="es-AR"/>
-        </w:rPr>
-        <w:t>rubocop</w:t>
-      </w:r>
-      <w:proofErr w:type="spellEnd"/>
-      <w:r>
-        <w:rPr>
-          <w:lang w:val="es-AR"/>
-        </w:rPr>
-        <w:t xml:space="preserve">, se inspeccionaron 36 archivos con extensiones de </w:t>
+        <w:t xml:space="preserve">Como se puede apreciar en la siguiente captura de la primera ejecución de la gema rubocop, se inspeccionaron 36 archivos con extensiones de </w:t>
       </w:r>
       <w:r>
         <w:rPr>
@@ -1627,7 +1599,6 @@
         </w:rPr>
         <w:t xml:space="preserve"> se encuentran en el archivo </w:t>
       </w:r>
-      <w:proofErr w:type="spellStart"/>
       <w:r>
         <w:rPr>
           <w:lang w:val="es-AR"/>
@@ -1646,7 +1617,6 @@
         </w:rPr>
         <w:t>.rb</w:t>
       </w:r>
-      <w:proofErr w:type="spellEnd"/>
       <w:r>
         <w:rPr>
           <w:lang w:val="es-AR"/>
@@ -1942,35 +1912,7 @@
         <w:rPr>
           <w:lang w:val="es-AR"/>
         </w:rPr>
-        <w:t xml:space="preserve">Como primera acción de </w:t>
-      </w:r>
-      <w:proofErr w:type="spellStart"/>
-      <w:r>
-        <w:rPr>
-          <w:lang w:val="es-AR"/>
-        </w:rPr>
-        <w:t>refactoreo</w:t>
-      </w:r>
-      <w:proofErr w:type="spellEnd"/>
-      <w:r>
-        <w:rPr>
-          <w:lang w:val="es-AR"/>
-        </w:rPr>
-        <w:t xml:space="preserve">, se dividió el controlador principal (archivo </w:t>
-      </w:r>
-      <w:proofErr w:type="spellStart"/>
-      <w:r>
-        <w:rPr>
-          <w:lang w:val="es-AR"/>
-        </w:rPr>
-        <w:t>server.rb</w:t>
-      </w:r>
-      <w:proofErr w:type="spellEnd"/>
-      <w:r>
-        <w:rPr>
-          <w:lang w:val="es-AR"/>
-        </w:rPr>
-        <w:t>) en sub controladores</w:t>
+        <w:t>Como primera acción de refactoreo, se dividió el controlador principal (archivo server.rb) en sub controladores</w:t>
       </w:r>
       <w:r>
         <w:rPr>
@@ -2014,16 +1956,30 @@
         </w:rPr>
         <w:t xml:space="preserve">, </w:t>
       </w:r>
-      <w:proofErr w:type="spellStart"/>
-      <w:r>
-        <w:rPr>
-          <w:i/>
-          <w:iCs/>
-          <w:lang w:val="es-AR"/>
-        </w:rPr>
-        <w:t>Code</w:t>
-      </w:r>
-      <w:proofErr w:type="spellEnd"/>
+      <w:r>
+        <w:rPr>
+          <w:i/>
+          <w:iCs/>
+          <w:lang w:val="es-AR"/>
+        </w:rPr>
+        <w:t>Code Smell</w:t>
+      </w:r>
+      <w:r>
+        <w:rPr>
+          <w:i/>
+          <w:iCs/>
+          <w:lang w:val="es-AR"/>
+        </w:rPr>
+        <w:t>s</w:t>
+      </w:r>
+      <w:r>
+        <w:rPr>
+          <w:i/>
+          <w:iCs/>
+          <w:lang w:val="es-AR"/>
+        </w:rPr>
+        <w:t>: Large Class</w:t>
+      </w:r>
       <w:r>
         <w:rPr>
           <w:i/>
@@ -2032,76 +1988,14 @@
         </w:rPr>
         <w:t xml:space="preserve"> </w:t>
       </w:r>
-      <w:proofErr w:type="spellStart"/>
-      <w:r>
-        <w:rPr>
-          <w:i/>
-          <w:iCs/>
-          <w:lang w:val="es-AR"/>
-        </w:rPr>
-        <w:t>Smell</w:t>
-      </w:r>
-      <w:r>
-        <w:rPr>
-          <w:i/>
-          <w:iCs/>
-          <w:lang w:val="es-AR"/>
-        </w:rPr>
-        <w:t>s</w:t>
-      </w:r>
-      <w:proofErr w:type="spellEnd"/>
-      <w:r>
-        <w:rPr>
-          <w:i/>
-          <w:iCs/>
-          <w:lang w:val="es-AR"/>
-        </w:rPr>
-        <w:t>: Large Class</w:t>
-      </w:r>
-      <w:r>
-        <w:rPr>
-          <w:i/>
-          <w:iCs/>
-          <w:lang w:val="es-AR"/>
-        </w:rPr>
-        <w:t xml:space="preserve"> </w:t>
-      </w:r>
-      <w:r>
-        <w:rPr>
-          <w:i/>
-          <w:iCs/>
-          <w:lang w:val="es-AR"/>
-        </w:rPr>
-        <w:t xml:space="preserve">and </w:t>
-      </w:r>
-      <w:proofErr w:type="spellStart"/>
-      <w:r>
-        <w:rPr>
-          <w:i/>
-          <w:iCs/>
-          <w:lang w:val="es-AR"/>
-        </w:rPr>
-        <w:t>Divergent</w:t>
-      </w:r>
-      <w:proofErr w:type="spellEnd"/>
-      <w:r>
-        <w:rPr>
-          <w:i/>
-          <w:iCs/>
-          <w:lang w:val="es-AR"/>
-        </w:rPr>
-        <w:t xml:space="preserve"> </w:t>
-      </w:r>
-      <w:proofErr w:type="spellStart"/>
-      <w:r>
-        <w:rPr>
-          <w:i/>
-          <w:iCs/>
-          <w:lang w:val="es-AR"/>
-        </w:rPr>
-        <w:t>Changes</w:t>
-      </w:r>
-      <w:proofErr w:type="spellEnd"/>
+      <w:r>
+        <w:rPr>
+          <w:i/>
+          <w:iCs/>
+          <w:lang w:val="es-AR"/>
+        </w:rPr>
+        <w:t>and Divergent Changes</w:t>
+      </w:r>
       <w:r>
         <w:rPr>
           <w:lang w:val="es-AR"/>
@@ -2235,21 +2129,7 @@
         <w:rPr>
           <w:lang w:val="es-AR"/>
         </w:rPr>
-        <w:t xml:space="preserve"> estos controladores se escribieron de la manera </w:t>
-      </w:r>
-      <w:proofErr w:type="spellStart"/>
-      <w:r>
-        <w:rPr>
-          <w:lang w:val="es-AR"/>
-        </w:rPr>
-        <w:t>mas</w:t>
-      </w:r>
-      <w:proofErr w:type="spellEnd"/>
-      <w:r>
-        <w:rPr>
-          <w:lang w:val="es-AR"/>
-        </w:rPr>
-        <w:t xml:space="preserve"> correcta posible, intentando omitir todo tipo de </w:t>
+        <w:t xml:space="preserve"> estos controladores se escribieron de la manera mas correcta posible, intentando omitir todo tipo de </w:t>
       </w:r>
       <w:r>
         <w:rPr>
@@ -2287,16 +2167,104 @@
         </w:rPr>
         <w:t xml:space="preserve"> los siguientes </w:t>
       </w:r>
-      <w:proofErr w:type="spellStart"/>
-      <w:r>
-        <w:rPr>
-          <w:i/>
-          <w:iCs/>
-          <w:lang w:val="es-AR"/>
-        </w:rPr>
-        <w:t>Code</w:t>
-      </w:r>
-      <w:proofErr w:type="spellEnd"/>
+      <w:r>
+        <w:rPr>
+          <w:i/>
+          <w:iCs/>
+          <w:lang w:val="es-AR"/>
+        </w:rPr>
+        <w:t>Code Smells</w:t>
+      </w:r>
+      <w:r>
+        <w:rPr>
+          <w:lang w:val="es-AR"/>
+        </w:rPr>
+        <w:t xml:space="preserve">: </w:t>
+      </w:r>
+      <w:r>
+        <w:rPr>
+          <w:i/>
+          <w:iCs/>
+          <w:lang w:val="es-AR"/>
+        </w:rPr>
+        <w:t>Dupliacate Code, Long Method</w:t>
+      </w:r>
+      <w:r>
+        <w:rPr>
+          <w:i/>
+          <w:iCs/>
+          <w:lang w:val="es-AR"/>
+        </w:rPr>
+        <w:t xml:space="preserve"> and</w:t>
+      </w:r>
+      <w:r>
+        <w:rPr>
+          <w:i/>
+          <w:iCs/>
+          <w:lang w:val="es-AR"/>
+        </w:rPr>
+        <w:t xml:space="preserve"> Unnecessary Comments</w:t>
+      </w:r>
+      <w:r>
+        <w:rPr>
+          <w:lang w:val="es-AR"/>
+        </w:rPr>
+        <w:t>. Dich</w:t>
+      </w:r>
+      <w:r>
+        <w:rPr>
+          <w:lang w:val="es-AR"/>
+        </w:rPr>
+        <w:t xml:space="preserve">os imperfectos se corrigieron utilizando </w:t>
+      </w:r>
+      <w:r>
+        <w:rPr>
+          <w:lang w:val="es-AR"/>
+        </w:rPr>
+        <w:t xml:space="preserve">los métodos de </w:t>
+      </w:r>
+      <w:r>
+        <w:rPr>
+          <w:lang w:val="es-AR"/>
+        </w:rPr>
+        <w:t>refactorización</w:t>
+      </w:r>
+      <w:r>
+        <w:rPr>
+          <w:lang w:val="es-AR"/>
+        </w:rPr>
+        <w:t xml:space="preserve"> mencionados a continuación</w:t>
+      </w:r>
+      <w:r>
+        <w:rPr>
+          <w:lang w:val="es-AR"/>
+        </w:rPr>
+        <w:t xml:space="preserve">: </w:t>
+      </w:r>
+      <w:r>
+        <w:rPr>
+          <w:i/>
+          <w:iCs/>
+          <w:lang w:val="es-AR"/>
+        </w:rPr>
+        <w:t xml:space="preserve">Extract Variable, </w:t>
+      </w:r>
+      <w:r>
+        <w:rPr>
+          <w:i/>
+          <w:iCs/>
+          <w:lang w:val="es-AR"/>
+        </w:rPr>
+        <w:t>Extract Method</w:t>
+      </w:r>
+      <w:r>
+        <w:rPr>
+          <w:i/>
+          <w:iCs/>
+          <w:lang w:val="es-AR"/>
+        </w:rPr>
+        <w:t xml:space="preserve"> and</w:t>
+      </w:r>
       <w:r>
         <w:rPr>
           <w:i/>
@@ -2305,245 +2273,13 @@
         </w:rPr>
         <w:t xml:space="preserve"> </w:t>
       </w:r>
-      <w:proofErr w:type="spellStart"/>
-      <w:r>
-        <w:rPr>
-          <w:i/>
-          <w:iCs/>
-          <w:lang w:val="es-AR"/>
-        </w:rPr>
-        <w:t>Smells</w:t>
-      </w:r>
-      <w:proofErr w:type="spellEnd"/>
-      <w:r>
-        <w:rPr>
-          <w:lang w:val="es-AR"/>
-        </w:rPr>
-        <w:t xml:space="preserve">: </w:t>
-      </w:r>
-      <w:proofErr w:type="spellStart"/>
-      <w:r>
-        <w:rPr>
-          <w:i/>
-          <w:iCs/>
-          <w:lang w:val="es-AR"/>
-        </w:rPr>
-        <w:t>Dupliacate</w:t>
-      </w:r>
-      <w:proofErr w:type="spellEnd"/>
-      <w:r>
-        <w:rPr>
-          <w:i/>
-          <w:iCs/>
-          <w:lang w:val="es-AR"/>
-        </w:rPr>
-        <w:t xml:space="preserve"> </w:t>
-      </w:r>
-      <w:proofErr w:type="spellStart"/>
-      <w:r>
-        <w:rPr>
-          <w:i/>
-          <w:iCs/>
-          <w:lang w:val="es-AR"/>
-        </w:rPr>
-        <w:t>Code</w:t>
-      </w:r>
-      <w:proofErr w:type="spellEnd"/>
-      <w:r>
-        <w:rPr>
-          <w:i/>
-          <w:iCs/>
-          <w:lang w:val="es-AR"/>
-        </w:rPr>
-        <w:t xml:space="preserve">, Long </w:t>
-      </w:r>
-      <w:proofErr w:type="spellStart"/>
-      <w:r>
-        <w:rPr>
-          <w:i/>
-          <w:iCs/>
-          <w:lang w:val="es-AR"/>
-        </w:rPr>
-        <w:t>Method</w:t>
-      </w:r>
-      <w:proofErr w:type="spellEnd"/>
-      <w:r>
-        <w:rPr>
-          <w:i/>
-          <w:iCs/>
-          <w:lang w:val="es-AR"/>
-        </w:rPr>
-        <w:t xml:space="preserve"> and</w:t>
-      </w:r>
-      <w:r>
-        <w:rPr>
-          <w:i/>
-          <w:iCs/>
-          <w:lang w:val="es-AR"/>
-        </w:rPr>
-        <w:t xml:space="preserve"> </w:t>
-      </w:r>
-      <w:proofErr w:type="spellStart"/>
-      <w:r>
-        <w:rPr>
-          <w:i/>
-          <w:iCs/>
-          <w:lang w:val="es-AR"/>
-        </w:rPr>
-        <w:t>Unnecessary</w:t>
-      </w:r>
-      <w:proofErr w:type="spellEnd"/>
-      <w:r>
-        <w:rPr>
-          <w:i/>
-          <w:iCs/>
-          <w:lang w:val="es-AR"/>
-        </w:rPr>
-        <w:t xml:space="preserve"> </w:t>
-      </w:r>
-      <w:proofErr w:type="spellStart"/>
-      <w:r>
-        <w:rPr>
-          <w:i/>
-          <w:iCs/>
-          <w:lang w:val="es-AR"/>
-        </w:rPr>
-        <w:t>Comments</w:t>
-      </w:r>
-      <w:proofErr w:type="spellEnd"/>
-      <w:r>
-        <w:rPr>
-          <w:lang w:val="es-AR"/>
-        </w:rPr>
-        <w:t>. Dich</w:t>
-      </w:r>
-      <w:r>
-        <w:rPr>
-          <w:lang w:val="es-AR"/>
-        </w:rPr>
-        <w:t xml:space="preserve">os imperfectos se corrigieron utilizando </w:t>
-      </w:r>
-      <w:r>
-        <w:rPr>
-          <w:lang w:val="es-AR"/>
-        </w:rPr>
-        <w:t xml:space="preserve">los métodos de </w:t>
-      </w:r>
-      <w:r>
-        <w:rPr>
-          <w:lang w:val="es-AR"/>
-        </w:rPr>
-        <w:t>refactorización</w:t>
-      </w:r>
-      <w:r>
-        <w:rPr>
-          <w:lang w:val="es-AR"/>
-        </w:rPr>
-        <w:t xml:space="preserve"> mencionados a continuación</w:t>
-      </w:r>
-      <w:r>
-        <w:rPr>
-          <w:lang w:val="es-AR"/>
-        </w:rPr>
-        <w:t xml:space="preserve">: </w:t>
-      </w:r>
-      <w:proofErr w:type="spellStart"/>
-      <w:r>
-        <w:rPr>
-          <w:i/>
-          <w:iCs/>
-          <w:lang w:val="es-AR"/>
-        </w:rPr>
-        <w:t>Extract</w:t>
-      </w:r>
-      <w:proofErr w:type="spellEnd"/>
-      <w:r>
-        <w:rPr>
-          <w:i/>
-          <w:iCs/>
-          <w:lang w:val="es-AR"/>
-        </w:rPr>
-        <w:t xml:space="preserve"> Variable, </w:t>
-      </w:r>
-      <w:proofErr w:type="spellStart"/>
-      <w:r>
-        <w:rPr>
-          <w:i/>
-          <w:iCs/>
-          <w:lang w:val="es-AR"/>
-        </w:rPr>
-        <w:t>Extract</w:t>
-      </w:r>
-      <w:proofErr w:type="spellEnd"/>
-      <w:r>
-        <w:rPr>
-          <w:i/>
-          <w:iCs/>
-          <w:lang w:val="es-AR"/>
-        </w:rPr>
-        <w:t xml:space="preserve"> </w:t>
-      </w:r>
-      <w:proofErr w:type="spellStart"/>
-      <w:r>
-        <w:rPr>
-          <w:i/>
-          <w:iCs/>
-          <w:lang w:val="es-AR"/>
-        </w:rPr>
-        <w:t>Method</w:t>
-      </w:r>
-      <w:proofErr w:type="spellEnd"/>
-      <w:r>
-        <w:rPr>
-          <w:i/>
-          <w:iCs/>
-          <w:lang w:val="es-AR"/>
-        </w:rPr>
-        <w:t xml:space="preserve"> and</w:t>
-      </w:r>
-      <w:r>
-        <w:rPr>
-          <w:i/>
-          <w:iCs/>
-          <w:lang w:val="es-AR"/>
-        </w:rPr>
-        <w:t xml:space="preserve"> </w:t>
-      </w:r>
-      <w:proofErr w:type="spellStart"/>
-      <w:r>
-        <w:rPr>
-          <w:i/>
-          <w:iCs/>
-          <w:lang w:val="es-AR"/>
-        </w:rPr>
-        <w:t>Previous</w:t>
-      </w:r>
-      <w:proofErr w:type="spellEnd"/>
-      <w:r>
-        <w:rPr>
-          <w:i/>
-          <w:iCs/>
-          <w:lang w:val="es-AR"/>
-        </w:rPr>
-        <w:t xml:space="preserve"> </w:t>
-      </w:r>
-      <w:proofErr w:type="spellStart"/>
-      <w:r>
-        <w:rPr>
-          <w:i/>
-          <w:iCs/>
-          <w:lang w:val="es-AR"/>
-        </w:rPr>
-        <w:t>Refactor</w:t>
-      </w:r>
-      <w:proofErr w:type="spellEnd"/>
-      <w:r>
-        <w:rPr>
-          <w:i/>
-          <w:iCs/>
-          <w:lang w:val="es-AR"/>
-        </w:rPr>
-        <w:t>.</w:t>
+      <w:r>
+        <w:rPr>
+          <w:i/>
+          <w:iCs/>
+          <w:lang w:val="es-AR"/>
+        </w:rPr>
+        <w:t>Previous Refactor.</w:t>
       </w:r>
     </w:p>
     <w:p>
@@ -2576,31 +2312,7 @@
           <w:szCs w:val="24"/>
           <w:lang w:val="es-AR"/>
         </w:rPr>
-        <w:t xml:space="preserve">Re ejecución de la herramienta </w:t>
-      </w:r>
-      <w:proofErr w:type="spellStart"/>
-      <w:r>
-        <w:rPr>
-          <w:b/>
-          <w:bCs/>
-          <w:color w:val="0070C0"/>
-          <w:sz w:val="24"/>
-          <w:szCs w:val="24"/>
-          <w:lang w:val="es-AR"/>
-        </w:rPr>
-        <w:t>rubocop</w:t>
-      </w:r>
-      <w:proofErr w:type="spellEnd"/>
-      <w:r>
-        <w:rPr>
-          <w:b/>
-          <w:bCs/>
-          <w:color w:val="0070C0"/>
-          <w:sz w:val="24"/>
-          <w:szCs w:val="24"/>
-          <w:lang w:val="es-AR"/>
-        </w:rPr>
-        <w:t>:</w:t>
+        <w:t>Re ejecución de la herramienta rubocop:</w:t>
       </w:r>
     </w:p>
     <w:p>
@@ -3286,19 +2998,11 @@
         </w:rPr>
         <w:t xml:space="preserve"> notamos que </w:t>
       </w:r>
-      <w:proofErr w:type="gramStart"/>
-      <w:r>
-        <w:rPr>
-          <w:lang w:val="es-AR"/>
-        </w:rPr>
-        <w:t>habían</w:t>
-      </w:r>
-      <w:proofErr w:type="gramEnd"/>
-      <w:r>
-        <w:rPr>
-          <w:lang w:val="es-AR"/>
-        </w:rPr>
-        <w:t xml:space="preserve"> </w:t>
+      <w:r>
+        <w:rPr>
+          <w:lang w:val="es-AR"/>
+        </w:rPr>
+        <w:t xml:space="preserve">habían </w:t>
       </w:r>
       <w:r>
         <w:rPr>
@@ -3700,6 +3404,7 @@
       </w:pPr>
       <w:r>
         <w:rPr>
+          <w:noProof/>
           <w:lang w:val="es-AR"/>
         </w:rPr>
         <w:drawing>
@@ -3779,21 +3484,7 @@
         <w:rPr>
           <w:lang w:val="es-AR"/>
         </w:rPr>
-        <w:t xml:space="preserve">Como </w:t>
-      </w:r>
-      <w:proofErr w:type="spellStart"/>
-      <w:r>
-        <w:rPr>
-          <w:lang w:val="es-AR"/>
-        </w:rPr>
-        <w:t>ultimo</w:t>
-      </w:r>
-      <w:proofErr w:type="spellEnd"/>
-      <w:r>
-        <w:rPr>
-          <w:lang w:val="es-AR"/>
-        </w:rPr>
-        <w:t xml:space="preserve"> paso de esta reparación, analizamos detenidamente los problemas que faltaban y la mayoría eran exceso en longitud de líneas, </w:t>
+        <w:t xml:space="preserve">Como ultimo paso de esta reparación, analizamos detenidamente los problemas que faltaban y la mayoría eran exceso en longitud de líneas, </w:t>
       </w:r>
       <w:r>
         <w:rPr>
@@ -3833,34 +3524,14 @@
         </w:rPr>
         <w:t xml:space="preserve">. Y como ultimo arreglo hicimos lo mismo desde la perspectiva de los test de ruta, esto porque no era mucho lo que faltaba para que se cumpliera la media solicitada y porque sacamos un par de </w:t>
       </w:r>
-      <w:proofErr w:type="spellStart"/>
-      <w:r>
-        <w:rPr>
-          <w:i/>
-          <w:iCs/>
-          <w:lang w:val="es-AR"/>
-        </w:rPr>
-        <w:t>Dead</w:t>
-      </w:r>
-      <w:proofErr w:type="spellEnd"/>
-      <w:r>
-        <w:rPr>
-          <w:i/>
-          <w:iCs/>
-          <w:lang w:val="es-AR"/>
-        </w:rPr>
-        <w:t xml:space="preserve"> </w:t>
-      </w:r>
-      <w:proofErr w:type="spellStart"/>
-      <w:r>
-        <w:rPr>
-          <w:i/>
-          <w:iCs/>
-          <w:lang w:val="es-AR"/>
-        </w:rPr>
-        <w:t>Lines</w:t>
-      </w:r>
-      <w:proofErr w:type="spellEnd"/>
+      <w:r>
+        <w:rPr>
+          <w:i/>
+          <w:iCs/>
+          <w:lang w:val="es-AR"/>
+        </w:rPr>
+        <w:t>Dead Lines</w:t>
+      </w:r>
       <w:r>
         <w:rPr>
           <w:i/>
@@ -3945,6 +3616,447 @@
           <w:lang w:val="es-AR"/>
         </w:rPr>
         <w:t>Resultado de toda la corrección realizada</w:t>
+      </w:r>
+    </w:p>
+    <w:p>
+      <w:pPr>
+        <w:pStyle w:val="Sinespaciado"/>
+        <w:rPr>
+          <w:lang w:val="es-AR"/>
+        </w:rPr>
+      </w:pPr>
+    </w:p>
+    <w:p>
+      <w:pPr>
+        <w:pStyle w:val="Sinespaciado"/>
+        <w:rPr>
+          <w:rFonts w:cstheme="minorHAnsi"/>
+          <w:b/>
+          <w:bCs/>
+          <w:color w:val="0070C0"/>
+          <w:sz w:val="24"/>
+          <w:szCs w:val="24"/>
+          <w:lang w:val="es-AR"/>
+        </w:rPr>
+      </w:pPr>
+      <w:r>
+        <w:rPr>
+          <w:b/>
+          <w:bCs/>
+          <w:color w:val="0070C0"/>
+          <w:sz w:val="24"/>
+          <w:szCs w:val="24"/>
+          <w:lang w:val="es-AR"/>
+        </w:rPr>
+        <w:t xml:space="preserve">Reparaciones </w:t>
+      </w:r>
+      <w:r>
+        <w:rPr>
+          <w:b/>
+          <w:bCs/>
+          <w:color w:val="0070C0"/>
+          <w:sz w:val="24"/>
+          <w:szCs w:val="24"/>
+          <w:lang w:val="es-AR"/>
+        </w:rPr>
+        <w:t xml:space="preserve">de cambios </w:t>
+      </w:r>
+      <w:r>
+        <w:rPr>
+          <w:b/>
+          <w:bCs/>
+          <w:color w:val="0070C0"/>
+          <w:sz w:val="24"/>
+          <w:szCs w:val="24"/>
+          <w:lang w:val="es-AR"/>
+        </w:rPr>
+        <w:t>de modelos</w:t>
+      </w:r>
+      <w:r>
+        <w:rPr>
+          <w:b/>
+          <w:bCs/>
+          <w:color w:val="0070C0"/>
+          <w:sz w:val="24"/>
+          <w:szCs w:val="24"/>
+          <w:lang w:val="es-AR"/>
+        </w:rPr>
+        <w:t>:</w:t>
+      </w:r>
+    </w:p>
+    <w:p>
+      <w:pPr>
+        <w:pStyle w:val="Sinespaciado"/>
+        <w:rPr>
+          <w:lang w:val="es-AR"/>
+        </w:rPr>
+      </w:pPr>
+      <w:r>
+        <w:rPr>
+          <w:lang w:val="es-AR"/>
+        </w:rPr>
+        <w:drawing>
+          <wp:anchor distT="0" distB="0" distL="114300" distR="114300" simplePos="0" relativeHeight="251671552" behindDoc="0" locked="0" layoutInCell="1" allowOverlap="1" wp14:anchorId="43243A8A" wp14:editId="6685BFEB">
+            <wp:simplePos x="0" y="0"/>
+            <wp:positionH relativeFrom="column">
+              <wp:posOffset>41275</wp:posOffset>
+            </wp:positionH>
+            <wp:positionV relativeFrom="paragraph">
+              <wp:posOffset>769115</wp:posOffset>
+            </wp:positionV>
+            <wp:extent cx="6096000" cy="461645"/>
+            <wp:effectExtent l="38100" t="38100" r="95250" b="90805"/>
+            <wp:wrapTopAndBottom/>
+            <wp:docPr id="1675940298" name="Imagen 1"/>
+            <wp:cNvGraphicFramePr>
+              <a:graphicFrameLocks xmlns:a="http://schemas.openxmlformats.org/drawingml/2006/main" noChangeAspect="1"/>
+            </wp:cNvGraphicFramePr>
+            <a:graphic xmlns:a="http://schemas.openxmlformats.org/drawingml/2006/main">
+              <a:graphicData uri="http://schemas.openxmlformats.org/drawingml/2006/picture">
+                <pic:pic xmlns:pic="http://schemas.openxmlformats.org/drawingml/2006/picture">
+                  <pic:nvPicPr>
+                    <pic:cNvPr id="1675940298" name=""/>
+                    <pic:cNvPicPr/>
+                  </pic:nvPicPr>
+                  <pic:blipFill rotWithShape="1">
+                    <a:blip r:embed="rId22">
+                      <a:extLst>
+                        <a:ext uri="{BEBA8EAE-BF5A-486C-A8C5-ECC9F3942E4B}">
+                          <a14:imgProps xmlns:a14="http://schemas.microsoft.com/office/drawing/2010/main">
+                            <a14:imgLayer r:embed="rId23">
+                              <a14:imgEffect>
+                                <a14:sharpenSoften amount="25000"/>
+                              </a14:imgEffect>
+                            </a14:imgLayer>
+                          </a14:imgProps>
+                        </a:ext>
+                        <a:ext uri="{28A0092B-C50C-407E-A947-70E740481C1C}">
+                          <a14:useLocalDpi xmlns:a14="http://schemas.microsoft.com/office/drawing/2010/main" val="0"/>
+                        </a:ext>
+                      </a:extLst>
+                    </a:blip>
+                    <a:srcRect t="13416"/>
+                    <a:stretch/>
+                  </pic:blipFill>
+                  <pic:spPr bwMode="auto">
+                    <a:xfrm>
+                      <a:off x="0" y="0"/>
+                      <a:ext cx="6096000" cy="461645"/>
+                    </a:xfrm>
+                    <a:prstGeom prst="rect">
+                      <a:avLst/>
+                    </a:prstGeom>
+                    <a:ln>
+                      <a:noFill/>
+                    </a:ln>
+                    <a:effectLst>
+                      <a:outerShdw blurRad="50800" dist="38100" dir="2700000" algn="tl" rotWithShape="0">
+                        <a:prstClr val="black">
+                          <a:alpha val="40000"/>
+                        </a:prstClr>
+                      </a:outerShdw>
+                    </a:effectLst>
+                    <a:extLst>
+                      <a:ext uri="{53640926-AAD7-44D8-BBD7-CCE9431645EC}">
+                        <a14:shadowObscured xmlns:a14="http://schemas.microsoft.com/office/drawing/2010/main"/>
+                      </a:ext>
+                    </a:extLst>
+                  </pic:spPr>
+                </pic:pic>
+              </a:graphicData>
+            </a:graphic>
+          </wp:anchor>
+        </w:drawing>
+      </w:r>
+      <w:r>
+        <w:rPr>
+          <w:lang w:val="es-AR"/>
+        </w:rPr>
+        <w:t xml:space="preserve">Tras solucionar todo </w:t>
+      </w:r>
+      <w:r>
+        <w:rPr>
+          <w:lang w:val="es-AR"/>
+        </w:rPr>
+        <w:t xml:space="preserve">lo relacionado con estilo, </w:t>
+      </w:r>
+      <w:r>
+        <w:rPr>
+          <w:lang w:val="es-AR"/>
+        </w:rPr>
+        <w:t>se realizaron cambios en archivos con la lógica para mejorar el diseño del mismo</w:t>
+      </w:r>
+      <w:r>
+        <w:rPr>
+          <w:lang w:val="es-AR"/>
+        </w:rPr>
+        <w:t>s</w:t>
+      </w:r>
+      <w:r>
+        <w:rPr>
+          <w:lang w:val="es-AR"/>
+        </w:rPr>
+        <w:t>. E</w:t>
+      </w:r>
+      <w:r>
+        <w:rPr>
+          <w:lang w:val="es-AR"/>
+        </w:rPr>
+        <w:t xml:space="preserve">n la siguiente imagen </w:t>
+      </w:r>
+      <w:r>
+        <w:rPr>
+          <w:lang w:val="es-AR"/>
+        </w:rPr>
+        <w:t>se ve que solo se encontraron 15 ofensas</w:t>
+      </w:r>
+      <w:r>
+        <w:rPr>
+          <w:lang w:val="es-AR"/>
+        </w:rPr>
+        <w:t>, todas solucionables internamente por rubocop</w:t>
+      </w:r>
+      <w:r>
+        <w:rPr>
+          <w:lang w:val="es-AR"/>
+        </w:rPr>
+        <w:t>, esto sucede ya que la mayoría son cuestiones de estilo que decidimos en algunos pasos previos omitir.</w:t>
+      </w:r>
+    </w:p>
+    <w:p>
+      <w:pPr>
+        <w:pStyle w:val="Sinespaciado"/>
+        <w:jc w:val="center"/>
+        <w:rPr>
+          <w:i/>
+          <w:iCs/>
+          <w:lang w:val="es-AR"/>
+        </w:rPr>
+      </w:pPr>
+      <w:r>
+        <w:rPr>
+          <w:i/>
+          <w:iCs/>
+          <w:sz w:val="20"/>
+          <w:szCs w:val="20"/>
+          <w:lang w:val="es-AR"/>
+        </w:rPr>
+        <w:t>1.</w:t>
+      </w:r>
+      <w:r>
+        <w:rPr>
+          <w:i/>
+          <w:iCs/>
+          <w:sz w:val="20"/>
+          <w:szCs w:val="20"/>
+          <w:lang w:val="es-AR"/>
+        </w:rPr>
+        <w:t>9</w:t>
+      </w:r>
+      <w:r>
+        <w:rPr>
+          <w:i/>
+          <w:iCs/>
+          <w:sz w:val="20"/>
+          <w:szCs w:val="20"/>
+          <w:lang w:val="es-AR"/>
+        </w:rPr>
+        <w:t xml:space="preserve"> </w:t>
+      </w:r>
+      <w:r>
+        <w:rPr>
+          <w:i/>
+          <w:iCs/>
+          <w:sz w:val="20"/>
+          <w:szCs w:val="20"/>
+          <w:lang w:val="es-AR"/>
+        </w:rPr>
+        <w:t>Resultad</w:t>
+      </w:r>
+      <w:r>
+        <w:rPr>
+          <w:i/>
+          <w:iCs/>
+          <w:sz w:val="20"/>
+          <w:szCs w:val="20"/>
+          <w:lang w:val="es-AR"/>
+        </w:rPr>
+        <w:t>o de cambios en modelos</w:t>
+      </w:r>
+    </w:p>
+    <w:p>
+      <w:pPr>
+        <w:pStyle w:val="Sinespaciado"/>
+        <w:rPr>
+          <w:lang w:val="es-AR"/>
+        </w:rPr>
+      </w:pPr>
+      <w:r>
+        <w:rPr>
+          <w:lang w:val="es-AR"/>
+        </w:rPr>
+        <w:lastRenderedPageBreak/>
+        <w:t xml:space="preserve">Por la razón mencionada usamos rubocop una última vez para que quede lo </w:t>
+      </w:r>
+      <w:r>
+        <w:rPr>
+          <w:lang w:val="es-AR"/>
+        </w:rPr>
+        <w:t>más</w:t>
+      </w:r>
+      <w:r>
+        <w:rPr>
+          <w:lang w:val="es-AR"/>
+        </w:rPr>
+        <w:t xml:space="preserve"> uniforme posible el resultado y porque eran detalles </w:t>
+      </w:r>
+      <w:r>
+        <w:rPr>
+          <w:lang w:val="es-AR"/>
+        </w:rPr>
+        <w:t>mínimos</w:t>
+      </w:r>
+      <w:r>
+        <w:rPr>
+          <w:lang w:val="es-AR"/>
+        </w:rPr>
+        <w:t>,</w:t>
+      </w:r>
+      <w:r>
+        <w:rPr>
+          <w:lang w:val="es-AR"/>
+        </w:rPr>
+        <w:t xml:space="preserve"> asi</w:t>
+      </w:r>
+      <w:r>
+        <w:rPr>
+          <w:lang w:val="es-AR"/>
+        </w:rPr>
+        <w:t xml:space="preserve"> se solucionaron </w:t>
+      </w:r>
+      <w:r>
+        <w:rPr>
+          <w:lang w:val="es-AR"/>
+        </w:rPr>
+        <w:t>t</w:t>
+      </w:r>
+      <w:r>
+        <w:rPr>
+          <w:lang w:val="es-AR"/>
+        </w:rPr>
+        <w:t>o</w:t>
+      </w:r>
+      <w:r>
+        <w:rPr>
+          <w:lang w:val="es-AR"/>
+        </w:rPr>
+        <w:t>d</w:t>
+      </w:r>
+      <w:r>
+        <w:rPr>
+          <w:lang w:val="es-AR"/>
+        </w:rPr>
+        <w:t>os los problemas</w:t>
+      </w:r>
+      <w:r>
+        <w:rPr>
+          <w:lang w:val="es-AR"/>
+        </w:rPr>
+        <w:t xml:space="preserve"> dejando el análisis en la misma condición que la imagen 1.8, mostrada arriba.</w:t>
+      </w:r>
+    </w:p>
+    <w:p>
+      <w:pPr>
+        <w:pStyle w:val="Sinespaciado"/>
+        <w:rPr>
+          <w:lang w:val="es-AR"/>
+        </w:rPr>
+      </w:pPr>
+    </w:p>
+    <w:p>
+      <w:pPr>
+        <w:pStyle w:val="Sinespaciado"/>
+        <w:rPr>
+          <w:rFonts w:cstheme="minorHAnsi"/>
+          <w:b/>
+          <w:bCs/>
+          <w:color w:val="0070C0"/>
+          <w:sz w:val="24"/>
+          <w:szCs w:val="24"/>
+          <w:lang w:val="es-AR"/>
+        </w:rPr>
+      </w:pPr>
+      <w:r>
+        <w:rPr>
+          <w:b/>
+          <w:bCs/>
+          <w:color w:val="0070C0"/>
+          <w:sz w:val="24"/>
+          <w:szCs w:val="24"/>
+          <w:lang w:val="es-AR"/>
+        </w:rPr>
+        <w:t>Corrección de test</w:t>
+      </w:r>
+      <w:r>
+        <w:rPr>
+          <w:b/>
+          <w:bCs/>
+          <w:color w:val="0070C0"/>
+          <w:sz w:val="24"/>
+          <w:szCs w:val="24"/>
+          <w:lang w:val="es-AR"/>
+        </w:rPr>
+        <w:t>:</w:t>
+      </w:r>
+    </w:p>
+    <w:p>
+      <w:pPr>
+        <w:pStyle w:val="Sinespaciado"/>
+        <w:rPr>
+          <w:lang w:val="es-AR"/>
+        </w:rPr>
+      </w:pPr>
+      <w:r>
+        <w:rPr>
+          <w:lang w:val="es-AR"/>
+        </w:rPr>
+        <w:t xml:space="preserve">Como </w:t>
+      </w:r>
+      <w:r>
+        <w:rPr>
+          <w:lang w:val="es-AR"/>
+        </w:rPr>
+        <w:t xml:space="preserve">era de esperarse, luego de haber añadido funcionalidades en iteraciones pasadas, luego de reacomodar y refactorizar el controlador principal, el archivo server, surgieron fallos en la ejecución de los test. En su mayoría no daban fallos, </w:t>
+      </w:r>
+      <w:r>
+        <w:rPr>
+          <w:lang w:val="es-AR"/>
+        </w:rPr>
+        <w:t>sin embargo</w:t>
+      </w:r>
+      <w:r>
+        <w:rPr>
+          <w:lang w:val="es-AR"/>
+        </w:rPr>
+        <w:t xml:space="preserve"> había un</w:t>
+      </w:r>
+      <w:r>
+        <w:rPr>
+          <w:lang w:val="es-AR"/>
+        </w:rPr>
+        <w:t xml:space="preserve"> subconjunto </w:t>
+      </w:r>
+      <w:r>
+        <w:rPr>
+          <w:lang w:val="es-AR"/>
+        </w:rPr>
+        <w:t xml:space="preserve">de pruebas que trabajaban </w:t>
+      </w:r>
+      <w:r>
+        <w:rPr>
+          <w:lang w:val="es-AR"/>
+        </w:rPr>
+        <w:t>sobre las rutas que anteriormente estaban en server, con problemas.</w:t>
       </w:r>
     </w:p>
     <w:p>

</xml_diff>

<commit_message>
Documentando problemas de test
</commit_message>
<xml_diff>
--- a/IS/Taller/P4.docx
+++ b/IS/Taller/P4.docx
@@ -2998,11 +2998,19 @@
         </w:rPr>
         <w:t xml:space="preserve"> notamos que </w:t>
       </w:r>
-      <w:r>
-        <w:rPr>
-          <w:lang w:val="es-AR"/>
-        </w:rPr>
-        <w:t xml:space="preserve">habían </w:t>
+      <w:proofErr w:type="gramStart"/>
+      <w:r>
+        <w:rPr>
+          <w:lang w:val="es-AR"/>
+        </w:rPr>
+        <w:t>habían</w:t>
+      </w:r>
+      <w:proofErr w:type="gramEnd"/>
+      <w:r>
+        <w:rPr>
+          <w:lang w:val="es-AR"/>
+        </w:rPr>
+        <w:t xml:space="preserve"> </w:t>
       </w:r>
       <w:r>
         <w:rPr>
@@ -3648,7 +3656,7 @@
           <w:szCs w:val="24"/>
           <w:lang w:val="es-AR"/>
         </w:rPr>
-        <w:t xml:space="preserve">Reparaciones </w:t>
+        <w:t xml:space="preserve">Reparaciones de cambios </w:t>
       </w:r>
       <w:r>
         <w:rPr>
@@ -3659,7 +3667,7 @@
           <w:szCs w:val="24"/>
           <w:lang w:val="es-AR"/>
         </w:rPr>
-        <w:t xml:space="preserve">de cambios </w:t>
+        <w:t>de modelos</w:t>
       </w:r>
       <w:r>
         <w:rPr>
@@ -3670,17 +3678,6 @@
           <w:szCs w:val="24"/>
           <w:lang w:val="es-AR"/>
         </w:rPr>
-        <w:t>de modelos</w:t>
-      </w:r>
-      <w:r>
-        <w:rPr>
-          <w:b/>
-          <w:bCs/>
-          <w:color w:val="0070C0"/>
-          <w:sz w:val="24"/>
-          <w:szCs w:val="24"/>
-          <w:lang w:val="es-AR"/>
-        </w:rPr>
         <w:t>:</w:t>
       </w:r>
     </w:p>
@@ -3693,6 +3690,7 @@
       </w:pPr>
       <w:r>
         <w:rPr>
+          <w:noProof/>
           <w:lang w:val="es-AR"/>
         </w:rPr>
         <w:drawing>
@@ -3871,17 +3869,7 @@
           <w:szCs w:val="20"/>
           <w:lang w:val="es-AR"/>
         </w:rPr>
-        <w:t>Resultad</w:t>
-      </w:r>
-      <w:r>
-        <w:rPr>
-          <w:i/>
-          <w:iCs/>
-          <w:sz w:val="20"/>
-          <w:szCs w:val="20"/>
-          <w:lang w:val="es-AR"/>
-        </w:rPr>
-        <w:t>o de cambios en modelos</w:t>
+        <w:t>Resultado de cambios en modelos</w:t>
       </w:r>
     </w:p>
     <w:p>
@@ -3995,44 +3983,33 @@
           <w:szCs w:val="24"/>
           <w:lang w:val="es-AR"/>
         </w:rPr>
-        <w:t>Corrección de test</w:t>
-      </w:r>
-      <w:r>
-        <w:rPr>
-          <w:b/>
-          <w:bCs/>
-          <w:color w:val="0070C0"/>
-          <w:sz w:val="24"/>
-          <w:szCs w:val="24"/>
-          <w:lang w:val="es-AR"/>
-        </w:rPr>
-        <w:t>:</w:t>
-      </w:r>
-    </w:p>
-    <w:p>
-      <w:pPr>
-        <w:pStyle w:val="Sinespaciado"/>
-        <w:rPr>
-          <w:lang w:val="es-AR"/>
-        </w:rPr>
-      </w:pPr>
-      <w:r>
-        <w:rPr>
-          <w:lang w:val="es-AR"/>
-        </w:rPr>
-        <w:t xml:space="preserve">Como </w:t>
-      </w:r>
-      <w:r>
-        <w:rPr>
-          <w:lang w:val="es-AR"/>
-        </w:rPr>
-        <w:t xml:space="preserve">era de esperarse, luego de haber añadido funcionalidades en iteraciones pasadas, luego de reacomodar y refactorizar el controlador principal, el archivo server, surgieron fallos en la ejecución de los test. En su mayoría no daban fallos, </w:t>
-      </w:r>
-      <w:r>
-        <w:rPr>
-          <w:lang w:val="es-AR"/>
-        </w:rPr>
-        <w:t>sin embargo</w:t>
+        <w:t>Corrección de test:</w:t>
+      </w:r>
+    </w:p>
+    <w:p>
+      <w:pPr>
+        <w:pStyle w:val="Sinespaciado"/>
+        <w:rPr>
+          <w:lang w:val="es-AR"/>
+        </w:rPr>
+      </w:pPr>
+      <w:r>
+        <w:rPr>
+          <w:lang w:val="es-AR"/>
+        </w:rPr>
+        <w:t xml:space="preserve">Como era de esperarse, luego de haber añadido funcionalidades en iteraciones pasadas, luego de reacomodar y refactorizar el controlador principal, el archivo server, surgieron fallos en la ejecución de los test. En su mayoría no daban fallos, </w:t>
+      </w:r>
+      <w:r>
+        <w:rPr>
+          <w:lang w:val="es-AR"/>
+        </w:rPr>
+        <w:t xml:space="preserve">sin </w:t>
+      </w:r>
+      <w:r>
+        <w:rPr>
+          <w:lang w:val="es-AR"/>
+        </w:rPr>
+        <w:t>embargo,</w:t>
       </w:r>
       <w:r>
         <w:rPr>
@@ -4058,6 +4035,488 @@
         </w:rPr>
         <w:t>sobre las rutas que anteriormente estaban en server, con problemas.</w:t>
       </w:r>
+    </w:p>
+    <w:p>
+      <w:pPr>
+        <w:pStyle w:val="Sinespaciado"/>
+        <w:rPr>
+          <w:lang w:val="es-AR"/>
+        </w:rPr>
+      </w:pPr>
+    </w:p>
+    <w:p>
+      <w:pPr>
+        <w:pStyle w:val="Sinespaciado"/>
+        <w:rPr>
+          <w:lang w:val="es-AR"/>
+        </w:rPr>
+      </w:pPr>
+      <w:r>
+        <w:rPr>
+          <w:lang w:val="es-AR"/>
+        </w:rPr>
+        <w:t xml:space="preserve">Al realizar </w:t>
+      </w:r>
+      <w:r>
+        <w:rPr>
+          <w:lang w:val="es-AR"/>
+        </w:rPr>
+        <w:t>algunos cambios necesarios</w:t>
+      </w:r>
+      <w:r>
+        <w:rPr>
+          <w:lang w:val="es-AR"/>
+        </w:rPr>
+        <w:t xml:space="preserve"> y ejecutar los </w:t>
+      </w:r>
+      <w:r>
+        <w:rPr>
+          <w:lang w:val="es-AR"/>
+        </w:rPr>
+        <w:t>test</w:t>
+      </w:r>
+      <w:r>
+        <w:rPr>
+          <w:lang w:val="es-AR"/>
+        </w:rPr>
+        <w:t xml:space="preserve">, nos encontramos con un problema adicional. </w:t>
+      </w:r>
+      <w:r>
+        <w:rPr>
+          <w:lang w:val="es-AR"/>
+        </w:rPr>
+        <w:t>Al ejecutar el comando necesario para ejecutarlos,</w:t>
+      </w:r>
+      <w:r>
+        <w:rPr>
+          <w:lang w:val="es-AR"/>
+        </w:rPr>
+        <w:t xml:space="preserve"> no </w:t>
+      </w:r>
+      <w:r>
+        <w:rPr>
+          <w:lang w:val="es-AR"/>
+        </w:rPr>
+        <w:t xml:space="preserve">se </w:t>
+      </w:r>
+      <w:r>
+        <w:rPr>
+          <w:lang w:val="es-AR"/>
+        </w:rPr>
+        <w:t>reconoc</w:t>
+      </w:r>
+      <w:r>
+        <w:rPr>
+          <w:lang w:val="es-AR"/>
+        </w:rPr>
+        <w:t>ía</w:t>
+      </w:r>
+      <w:r>
+        <w:rPr>
+          <w:lang w:val="es-AR"/>
+        </w:rPr>
+        <w:t xml:space="preserve"> la base de datos específicamente creada para las pruebas. Además, durante este proceso, identificamos errores en los archivos de configuración de las bases de datos que estaban afectando el funcionamiento de los </w:t>
+      </w:r>
+      <w:r>
+        <w:rPr>
+          <w:lang w:val="es-AR"/>
+        </w:rPr>
+        <w:t>test</w:t>
+      </w:r>
+      <w:r>
+        <w:rPr>
+          <w:lang w:val="es-AR"/>
+        </w:rPr>
+        <w:t xml:space="preserve">. </w:t>
+      </w:r>
+    </w:p>
+    <w:p>
+      <w:pPr>
+        <w:pStyle w:val="Sinespaciado"/>
+        <w:rPr>
+          <w:lang w:val="es-AR"/>
+        </w:rPr>
+      </w:pPr>
+    </w:p>
+    <w:p>
+      <w:pPr>
+        <w:pStyle w:val="Sinespaciado"/>
+        <w:jc w:val="center"/>
+        <w:rPr>
+          <w:lang w:val="es-AR"/>
+        </w:rPr>
+      </w:pPr>
+      <w:r>
+        <w:rPr>
+          <w:lang w:val="es-AR"/>
+        </w:rPr>
+        <w:drawing>
+          <wp:inline distT="0" distB="0" distL="0" distR="0" wp14:anchorId="34D999DF" wp14:editId="1AF0DE46">
+            <wp:extent cx="5593565" cy="1219306"/>
+            <wp:effectExtent l="0" t="0" r="7620" b="0"/>
+            <wp:docPr id="47008327" name="Imagen 1"/>
+            <wp:cNvGraphicFramePr>
+              <a:graphicFrameLocks xmlns:a="http://schemas.openxmlformats.org/drawingml/2006/main" noChangeAspect="1"/>
+            </wp:cNvGraphicFramePr>
+            <a:graphic xmlns:a="http://schemas.openxmlformats.org/drawingml/2006/main">
+              <a:graphicData uri="http://schemas.openxmlformats.org/drawingml/2006/picture">
+                <pic:pic xmlns:pic="http://schemas.openxmlformats.org/drawingml/2006/picture">
+                  <pic:nvPicPr>
+                    <pic:cNvPr id="47008327" name=""/>
+                    <pic:cNvPicPr/>
+                  </pic:nvPicPr>
+                  <pic:blipFill>
+                    <a:blip r:embed="rId24"/>
+                    <a:stretch>
+                      <a:fillRect/>
+                    </a:stretch>
+                  </pic:blipFill>
+                  <pic:spPr>
+                    <a:xfrm>
+                      <a:off x="0" y="0"/>
+                      <a:ext cx="5593565" cy="1219306"/>
+                    </a:xfrm>
+                    <a:prstGeom prst="rect">
+                      <a:avLst/>
+                    </a:prstGeom>
+                  </pic:spPr>
+                </pic:pic>
+              </a:graphicData>
+            </a:graphic>
+          </wp:inline>
+        </w:drawing>
+      </w:r>
+    </w:p>
+    <w:p>
+      <w:pPr>
+        <w:pStyle w:val="Sinespaciado"/>
+        <w:jc w:val="center"/>
+        <w:rPr>
+          <w:i/>
+          <w:iCs/>
+          <w:sz w:val="20"/>
+          <w:szCs w:val="20"/>
+          <w:lang w:val="es-AR"/>
+        </w:rPr>
+      </w:pPr>
+      <w:r>
+        <w:rPr>
+          <w:i/>
+          <w:iCs/>
+          <w:sz w:val="20"/>
+          <w:szCs w:val="20"/>
+          <w:lang w:val="es-AR"/>
+        </w:rPr>
+        <w:t>1.</w:t>
+      </w:r>
+      <w:r>
+        <w:rPr>
+          <w:i/>
+          <w:iCs/>
+          <w:sz w:val="20"/>
+          <w:szCs w:val="20"/>
+          <w:lang w:val="es-AR"/>
+        </w:rPr>
+        <w:t>10</w:t>
+      </w:r>
+      <w:r>
+        <w:rPr>
+          <w:i/>
+          <w:iCs/>
+          <w:sz w:val="20"/>
+          <w:szCs w:val="20"/>
+          <w:lang w:val="es-AR"/>
+        </w:rPr>
+        <w:t xml:space="preserve"> </w:t>
+      </w:r>
+      <w:r>
+        <w:rPr>
+          <w:i/>
+          <w:iCs/>
+          <w:sz w:val="20"/>
+          <w:szCs w:val="20"/>
+          <w:lang w:val="es-AR"/>
+        </w:rPr>
+        <w:t>Errores en ejecución de test</w:t>
+      </w:r>
+    </w:p>
+    <w:p>
+      <w:pPr>
+        <w:pStyle w:val="Sinespaciado"/>
+        <w:jc w:val="center"/>
+        <w:rPr>
+          <w:i/>
+          <w:iCs/>
+          <w:lang w:val="es-AR"/>
+        </w:rPr>
+      </w:pPr>
+    </w:p>
+    <w:p>
+      <w:pPr>
+        <w:pStyle w:val="Sinespaciado"/>
+        <w:rPr>
+          <w:lang w:val="es-AR"/>
+        </w:rPr>
+      </w:pPr>
+      <w:r>
+        <w:rPr>
+          <w:lang w:val="es-AR"/>
+        </w:rPr>
+        <w:t xml:space="preserve">Para abordar esta situación, procedimos a corregir los errores en </w:t>
+      </w:r>
+      <w:r>
+        <w:rPr>
+          <w:lang w:val="es-AR"/>
+        </w:rPr>
+        <w:t>los archivos de configuración</w:t>
+      </w:r>
+      <w:r>
+        <w:rPr>
+          <w:lang w:val="es-AR"/>
+        </w:rPr>
+        <w:t>. Luego, ejecutamos los test uno por uno, realizando las correcciones necesarias, hasta que finalmente pasaron todos de manera satisfactoria.</w:t>
+      </w:r>
+    </w:p>
+    <w:p>
+      <w:pPr>
+        <w:pStyle w:val="Sinespaciado"/>
+        <w:jc w:val="center"/>
+        <w:rPr>
+          <w:lang w:val="es-AR"/>
+        </w:rPr>
+      </w:pPr>
+      <w:r>
+        <w:rPr>
+          <w:lang w:val="es-AR"/>
+        </w:rPr>
+        <w:drawing>
+          <wp:inline distT="0" distB="0" distL="0" distR="0" wp14:anchorId="407C169D" wp14:editId="737C5B93">
+            <wp:extent cx="4252328" cy="746825"/>
+            <wp:effectExtent l="0" t="0" r="0" b="0"/>
+            <wp:docPr id="1065913184" name="Imagen 1"/>
+            <wp:cNvGraphicFramePr>
+              <a:graphicFrameLocks xmlns:a="http://schemas.openxmlformats.org/drawingml/2006/main" noChangeAspect="1"/>
+            </wp:cNvGraphicFramePr>
+            <a:graphic xmlns:a="http://schemas.openxmlformats.org/drawingml/2006/main">
+              <a:graphicData uri="http://schemas.openxmlformats.org/drawingml/2006/picture">
+                <pic:pic xmlns:pic="http://schemas.openxmlformats.org/drawingml/2006/picture">
+                  <pic:nvPicPr>
+                    <pic:cNvPr id="1065913184" name=""/>
+                    <pic:cNvPicPr/>
+                  </pic:nvPicPr>
+                  <pic:blipFill>
+                    <a:blip r:embed="rId25"/>
+                    <a:stretch>
+                      <a:fillRect/>
+                    </a:stretch>
+                  </pic:blipFill>
+                  <pic:spPr>
+                    <a:xfrm>
+                      <a:off x="0" y="0"/>
+                      <a:ext cx="4252328" cy="746825"/>
+                    </a:xfrm>
+                    <a:prstGeom prst="rect">
+                      <a:avLst/>
+                    </a:prstGeom>
+                  </pic:spPr>
+                </pic:pic>
+              </a:graphicData>
+            </a:graphic>
+          </wp:inline>
+        </w:drawing>
+      </w:r>
+    </w:p>
+    <w:p>
+      <w:pPr>
+        <w:pStyle w:val="Sinespaciado"/>
+        <w:jc w:val="center"/>
+        <w:rPr>
+          <w:i/>
+          <w:iCs/>
+          <w:lang w:val="es-AR"/>
+        </w:rPr>
+      </w:pPr>
+      <w:r>
+        <w:rPr>
+          <w:i/>
+          <w:iCs/>
+          <w:sz w:val="20"/>
+          <w:szCs w:val="20"/>
+          <w:lang w:val="es-AR"/>
+        </w:rPr>
+        <w:t>1.</w:t>
+      </w:r>
+      <w:r>
+        <w:rPr>
+          <w:i/>
+          <w:iCs/>
+          <w:sz w:val="20"/>
+          <w:szCs w:val="20"/>
+          <w:lang w:val="es-AR"/>
+        </w:rPr>
+        <w:t>11</w:t>
+      </w:r>
+      <w:r>
+        <w:rPr>
+          <w:i/>
+          <w:iCs/>
+          <w:sz w:val="20"/>
+          <w:szCs w:val="20"/>
+          <w:lang w:val="es-AR"/>
+        </w:rPr>
+        <w:t xml:space="preserve"> </w:t>
+      </w:r>
+      <w:r>
+        <w:rPr>
+          <w:i/>
+          <w:iCs/>
+          <w:sz w:val="20"/>
+          <w:szCs w:val="20"/>
+          <w:lang w:val="es-AR"/>
+        </w:rPr>
+        <w:t>Configuración Corregida de test</w:t>
+      </w:r>
+    </w:p>
+    <w:p>
+      <w:pPr>
+        <w:pStyle w:val="Sinespaciado"/>
+        <w:jc w:val="center"/>
+        <w:rPr>
+          <w:lang w:val="es-AR"/>
+        </w:rPr>
+      </w:pPr>
+    </w:p>
+    <w:p>
+      <w:pPr>
+        <w:pStyle w:val="Sinespaciado"/>
+        <w:jc w:val="center"/>
+        <w:rPr>
+          <w:lang w:val="es-AR"/>
+        </w:rPr>
+      </w:pPr>
+    </w:p>
+    <w:p>
+      <w:pPr>
+        <w:pStyle w:val="Sinespaciado"/>
+        <w:rPr>
+          <w:lang w:val="es-AR"/>
+        </w:rPr>
+      </w:pPr>
+      <w:r>
+        <w:rPr>
+          <w:lang w:val="es-AR"/>
+        </w:rPr>
+        <w:t>Terminando con una cobertura:</w:t>
+      </w:r>
+    </w:p>
+    <w:p>
+      <w:pPr>
+        <w:pStyle w:val="Sinespaciado"/>
+        <w:jc w:val="center"/>
+        <w:rPr>
+          <w:lang w:val="es-AR"/>
+        </w:rPr>
+      </w:pPr>
+      <w:r>
+        <w:rPr>
+          <w:lang w:val="es-AR"/>
+        </w:rPr>
+        <w:drawing>
+          <wp:inline distT="0" distB="0" distL="0" distR="0" wp14:anchorId="5159977B" wp14:editId="0B46B07C">
+            <wp:extent cx="4130040" cy="914284"/>
+            <wp:effectExtent l="0" t="0" r="3810" b="635"/>
+            <wp:docPr id="1714442203" name="Imagen 1"/>
+            <wp:cNvGraphicFramePr>
+              <a:graphicFrameLocks xmlns:a="http://schemas.openxmlformats.org/drawingml/2006/main" noChangeAspect="1"/>
+            </wp:cNvGraphicFramePr>
+            <a:graphic xmlns:a="http://schemas.openxmlformats.org/drawingml/2006/main">
+              <a:graphicData uri="http://schemas.openxmlformats.org/drawingml/2006/picture">
+                <pic:pic xmlns:pic="http://schemas.openxmlformats.org/drawingml/2006/picture">
+                  <pic:nvPicPr>
+                    <pic:cNvPr id="1714442203" name=""/>
+                    <pic:cNvPicPr/>
+                  </pic:nvPicPr>
+                  <pic:blipFill>
+                    <a:blip r:embed="rId26"/>
+                    <a:stretch>
+                      <a:fillRect/>
+                    </a:stretch>
+                  </pic:blipFill>
+                  <pic:spPr>
+                    <a:xfrm>
+                      <a:off x="0" y="0"/>
+                      <a:ext cx="4152300" cy="919212"/>
+                    </a:xfrm>
+                    <a:prstGeom prst="rect">
+                      <a:avLst/>
+                    </a:prstGeom>
+                  </pic:spPr>
+                </pic:pic>
+              </a:graphicData>
+            </a:graphic>
+          </wp:inline>
+        </w:drawing>
+      </w:r>
+    </w:p>
+    <w:p>
+      <w:pPr>
+        <w:pStyle w:val="Sinespaciado"/>
+        <w:jc w:val="center"/>
+        <w:rPr>
+          <w:i/>
+          <w:iCs/>
+          <w:lang w:val="es-AR"/>
+        </w:rPr>
+      </w:pPr>
+      <w:r>
+        <w:rPr>
+          <w:i/>
+          <w:iCs/>
+          <w:sz w:val="20"/>
+          <w:szCs w:val="20"/>
+          <w:lang w:val="es-AR"/>
+        </w:rPr>
+        <w:t>1.</w:t>
+      </w:r>
+      <w:r>
+        <w:rPr>
+          <w:i/>
+          <w:iCs/>
+          <w:sz w:val="20"/>
+          <w:szCs w:val="20"/>
+          <w:lang w:val="es-AR"/>
+        </w:rPr>
+        <w:t>12</w:t>
+      </w:r>
+      <w:r>
+        <w:rPr>
+          <w:i/>
+          <w:iCs/>
+          <w:sz w:val="20"/>
+          <w:szCs w:val="20"/>
+          <w:lang w:val="es-AR"/>
+        </w:rPr>
+        <w:t xml:space="preserve"> </w:t>
+      </w:r>
+      <w:r>
+        <w:rPr>
+          <w:i/>
+          <w:iCs/>
+          <w:sz w:val="20"/>
+          <w:szCs w:val="20"/>
+          <w:lang w:val="es-AR"/>
+        </w:rPr>
+        <w:t>Cobertura de los test</w:t>
+      </w:r>
+    </w:p>
+    <w:p>
+      <w:pPr>
+        <w:pStyle w:val="Sinespaciado"/>
+        <w:jc w:val="center"/>
+        <w:rPr>
+          <w:lang w:val="es-AR"/>
+        </w:rPr>
+      </w:pPr>
     </w:p>
     <w:p>
       <w:pPr>
@@ -4183,476 +4642,11 @@
         </w:rPr>
         <w:t xml:space="preserve"> el esquema general de los proyectos en Ruby.</w:t>
       </w:r>
-    </w:p>
-    <w:p>
-      <w:pPr>
-        <w:rPr>
-          <w:rFonts w:eastAsiaTheme="minorEastAsia"/>
-          <w:kern w:val="0"/>
-          <w:lang w:val="es-AR" w:eastAsia="es-MX"/>
-          <w14:ligatures w14:val="none"/>
-        </w:rPr>
-      </w:pPr>
-      <w:r>
-        <w:rPr>
-          <w:lang w:val="es-AR"/>
-        </w:rPr>
-        <w:br w:type="page"/>
-      </w:r>
-    </w:p>
-    <w:p>
-      <w:pPr>
-        <w:pStyle w:val="Sinespaciado"/>
-        <w:rPr>
-          <w:b/>
-          <w:bCs/>
-          <w:i/>
-          <w:iCs/>
-          <w:sz w:val="28"/>
-          <w:szCs w:val="28"/>
-          <w:lang w:val="es-AR"/>
-        </w:rPr>
-      </w:pPr>
-      <w:r>
-        <w:rPr>
-          <w:b/>
-          <w:bCs/>
-          <w:i/>
-          <w:iCs/>
-          <w:sz w:val="28"/>
-          <w:szCs w:val="28"/>
-          <w:lang w:val="es-AR"/>
-        </w:rPr>
-        <w:lastRenderedPageBreak/>
-        <w:t>Sección de Olores encontrados:</w:t>
-      </w:r>
-    </w:p>
-    <w:p>
-      <w:pPr>
-        <w:pStyle w:val="Sinespaciado"/>
-        <w:rPr>
-          <w:lang w:val="es-AR"/>
-        </w:rPr>
-      </w:pPr>
-    </w:p>
-    <w:p>
-      <w:pPr>
-        <w:pStyle w:val="Sinespaciado"/>
-        <w:numPr>
-          <w:ilvl w:val="0"/>
-          <w:numId w:val="1"/>
-        </w:numPr>
-        <w:rPr>
-          <w:lang w:val="en-US"/>
-        </w:rPr>
-      </w:pPr>
-      <w:r>
-        <w:rPr>
-          <w:lang w:val="en-US"/>
-        </w:rPr>
-        <w:t>Large Class</w:t>
-      </w:r>
-    </w:p>
-    <w:p>
-      <w:pPr>
-        <w:pStyle w:val="Sinespaciado"/>
-        <w:numPr>
-          <w:ilvl w:val="0"/>
-          <w:numId w:val="1"/>
-        </w:numPr>
-        <w:rPr>
-          <w:lang w:val="en-US"/>
-        </w:rPr>
-      </w:pPr>
-      <w:r>
-        <w:rPr>
-          <w:lang w:val="en-US"/>
-        </w:rPr>
-        <w:t>Long Method</w:t>
-      </w:r>
-    </w:p>
-    <w:p>
-      <w:pPr>
-        <w:pStyle w:val="Sinespaciado"/>
-        <w:numPr>
-          <w:ilvl w:val="0"/>
-          <w:numId w:val="1"/>
-        </w:numPr>
-        <w:rPr>
-          <w:lang w:val="en-US"/>
-        </w:rPr>
-      </w:pPr>
-      <w:r>
-        <w:rPr>
-          <w:lang w:val="en-US"/>
-        </w:rPr>
-        <w:t>Divergent Change</w:t>
-      </w:r>
-      <w:r>
-        <w:rPr>
-          <w:lang w:val="en-US"/>
-        </w:rPr>
-        <w:t xml:space="preserve"> *</w:t>
-      </w:r>
-    </w:p>
-    <w:p>
-      <w:pPr>
-        <w:pStyle w:val="Sinespaciado"/>
-        <w:numPr>
-          <w:ilvl w:val="0"/>
-          <w:numId w:val="1"/>
-        </w:numPr>
-        <w:rPr>
-          <w:lang w:val="en-US"/>
-        </w:rPr>
-      </w:pPr>
-      <w:r>
-        <w:rPr>
-          <w:lang w:val="en-US"/>
-        </w:rPr>
-        <w:t>D</w:t>
-      </w:r>
-      <w:r>
-        <w:rPr>
-          <w:lang w:val="en-US"/>
-        </w:rPr>
-        <w:t xml:space="preserve">uplicate </w:t>
-      </w:r>
-      <w:r>
-        <w:rPr>
-          <w:lang w:val="en-US"/>
-        </w:rPr>
-        <w:t>cod</w:t>
-      </w:r>
-      <w:r>
-        <w:rPr>
-          <w:lang w:val="en-US"/>
-        </w:rPr>
-        <w:t>e</w:t>
-      </w:r>
-    </w:p>
-    <w:p>
-      <w:pPr>
-        <w:pStyle w:val="Sinespaciado"/>
-        <w:numPr>
-          <w:ilvl w:val="0"/>
-          <w:numId w:val="1"/>
-        </w:numPr>
-        <w:rPr>
-          <w:lang w:val="en-US"/>
-        </w:rPr>
-      </w:pPr>
-      <w:r>
-        <w:rPr>
-          <w:lang w:val="en-US"/>
-        </w:rPr>
-        <w:t>U</w:t>
-      </w:r>
-      <w:r>
-        <w:rPr>
-          <w:lang w:val="en-US"/>
-        </w:rPr>
-        <w:t>nnecessary</w:t>
-      </w:r>
-      <w:r>
-        <w:rPr>
-          <w:lang w:val="en-US"/>
+      <w:r>
+        <w:rPr>
+          <w:lang w:val="es-AR"/>
         </w:rPr>
         <w:t xml:space="preserve"> </w:t>
-      </w:r>
-      <w:r>
-        <w:rPr>
-          <w:lang w:val="en-US"/>
-        </w:rPr>
-        <w:t>C</w:t>
-      </w:r>
-      <w:r>
-        <w:rPr>
-          <w:lang w:val="en-US"/>
-        </w:rPr>
-        <w:t>omments</w:t>
-      </w:r>
-    </w:p>
-    <w:p>
-      <w:pPr>
-        <w:pStyle w:val="Sinespaciado"/>
-        <w:numPr>
-          <w:ilvl w:val="0"/>
-          <w:numId w:val="1"/>
-        </w:numPr>
-        <w:rPr>
-          <w:lang w:val="en-US"/>
-        </w:rPr>
-      </w:pPr>
-      <w:r>
-        <w:rPr>
-          <w:lang w:val="en-US"/>
-        </w:rPr>
-        <w:t>D</w:t>
-      </w:r>
-      <w:r>
-        <w:rPr>
-          <w:lang w:val="en-US"/>
-        </w:rPr>
-        <w:t>ead</w:t>
-      </w:r>
-      <w:r>
-        <w:rPr>
-          <w:lang w:val="en-US"/>
-        </w:rPr>
-        <w:t xml:space="preserve"> Code</w:t>
-      </w:r>
-    </w:p>
-    <w:p>
-      <w:pPr>
-        <w:pStyle w:val="Sinespaciado"/>
-        <w:numPr>
-          <w:ilvl w:val="0"/>
-          <w:numId w:val="1"/>
-        </w:numPr>
-        <w:rPr>
-          <w:lang w:val="en-US"/>
-        </w:rPr>
-      </w:pPr>
-      <w:r>
-        <w:rPr>
-          <w:lang w:val="en-US"/>
-        </w:rPr>
-        <w:t>Speculative generality</w:t>
-      </w:r>
-      <w:r>
-        <w:rPr>
-          <w:lang w:val="en-US"/>
-        </w:rPr>
-        <w:t xml:space="preserve"> *</w:t>
-      </w:r>
-    </w:p>
-    <w:p>
-      <w:pPr>
-        <w:pStyle w:val="Sinespaciado"/>
-        <w:numPr>
-          <w:ilvl w:val="0"/>
-          <w:numId w:val="1"/>
-        </w:numPr>
-        <w:rPr>
-          <w:lang w:val="en-US"/>
-        </w:rPr>
-      </w:pPr>
-      <w:r>
-        <w:rPr>
-          <w:lang w:val="en-US"/>
-        </w:rPr>
-        <w:t>Lazy Class</w:t>
-      </w:r>
-    </w:p>
-    <w:p>
-      <w:pPr>
-        <w:pStyle w:val="Sinespaciado"/>
-        <w:rPr>
-          <w:lang w:val="en-US"/>
-        </w:rPr>
-      </w:pPr>
-    </w:p>
-    <w:p>
-      <w:pPr>
-        <w:pStyle w:val="Sinespaciado"/>
-        <w:rPr>
-          <w:b/>
-          <w:bCs/>
-          <w:i/>
-          <w:iCs/>
-          <w:sz w:val="28"/>
-          <w:szCs w:val="28"/>
-          <w:lang w:val="es-AR"/>
-        </w:rPr>
-      </w:pPr>
-      <w:r>
-        <w:rPr>
-          <w:b/>
-          <w:bCs/>
-          <w:i/>
-          <w:iCs/>
-          <w:sz w:val="28"/>
-          <w:szCs w:val="28"/>
-          <w:lang w:val="es-AR"/>
-        </w:rPr>
-        <w:t xml:space="preserve">Sección de </w:t>
-      </w:r>
-      <w:r>
-        <w:rPr>
-          <w:b/>
-          <w:bCs/>
-          <w:i/>
-          <w:iCs/>
-          <w:sz w:val="28"/>
-          <w:szCs w:val="28"/>
-          <w:lang w:val="es-AR"/>
-        </w:rPr>
-        <w:t>Técnicas</w:t>
-      </w:r>
-      <w:r>
-        <w:rPr>
-          <w:b/>
-          <w:bCs/>
-          <w:i/>
-          <w:iCs/>
-          <w:sz w:val="28"/>
-          <w:szCs w:val="28"/>
-          <w:lang w:val="es-AR"/>
-        </w:rPr>
-        <w:t xml:space="preserve"> e</w:t>
-      </w:r>
-      <w:r>
-        <w:rPr>
-          <w:b/>
-          <w:bCs/>
-          <w:i/>
-          <w:iCs/>
-          <w:sz w:val="28"/>
-          <w:szCs w:val="28"/>
-          <w:lang w:val="es-AR"/>
-        </w:rPr>
-        <w:t>mpleada</w:t>
-      </w:r>
-      <w:r>
-        <w:rPr>
-          <w:b/>
-          <w:bCs/>
-          <w:i/>
-          <w:iCs/>
-          <w:sz w:val="28"/>
-          <w:szCs w:val="28"/>
-          <w:lang w:val="es-AR"/>
-        </w:rPr>
-        <w:t>s:</w:t>
-      </w:r>
-    </w:p>
-    <w:p>
-      <w:pPr>
-        <w:pStyle w:val="Sinespaciado"/>
-        <w:rPr>
-          <w:lang w:val="es-AR"/>
-        </w:rPr>
-      </w:pPr>
-    </w:p>
-    <w:p>
-      <w:pPr>
-        <w:pStyle w:val="Sinespaciado"/>
-        <w:numPr>
-          <w:ilvl w:val="0"/>
-          <w:numId w:val="2"/>
-        </w:numPr>
-        <w:rPr>
-          <w:lang w:val="en-US"/>
-        </w:rPr>
-      </w:pPr>
-      <w:r>
-        <w:rPr>
-          <w:lang w:val="en-US"/>
-        </w:rPr>
-        <w:t>Extract Method</w:t>
-      </w:r>
-    </w:p>
-    <w:p>
-      <w:pPr>
-        <w:pStyle w:val="Sinespaciado"/>
-        <w:numPr>
-          <w:ilvl w:val="0"/>
-          <w:numId w:val="2"/>
-        </w:numPr>
-        <w:rPr>
-          <w:lang w:val="en-US"/>
-        </w:rPr>
-      </w:pPr>
-      <w:r>
-        <w:rPr>
-          <w:lang w:val="en-US"/>
-        </w:rPr>
-        <w:t>Extract Class</w:t>
-      </w:r>
-    </w:p>
-    <w:p>
-      <w:pPr>
-        <w:pStyle w:val="Sinespaciado"/>
-        <w:numPr>
-          <w:ilvl w:val="0"/>
-          <w:numId w:val="2"/>
-        </w:numPr>
-        <w:rPr>
-          <w:lang w:val="en-US"/>
-        </w:rPr>
-      </w:pPr>
-      <w:r>
-        <w:rPr>
-          <w:lang w:val="en-US"/>
-        </w:rPr>
-        <w:t>Inline Method</w:t>
-      </w:r>
-    </w:p>
-    <w:p>
-      <w:pPr>
-        <w:pStyle w:val="Sinespaciado"/>
-        <w:numPr>
-          <w:ilvl w:val="0"/>
-          <w:numId w:val="2"/>
-        </w:numPr>
-        <w:rPr>
-          <w:lang w:val="en-US"/>
-        </w:rPr>
-      </w:pPr>
-      <w:r>
-        <w:rPr>
-          <w:lang w:val="en-US"/>
-        </w:rPr>
-        <w:t>Extract vari</w:t>
-      </w:r>
-      <w:r>
-        <w:rPr>
-          <w:lang w:val="en-US"/>
-        </w:rPr>
-        <w:t>a</w:t>
-      </w:r>
-      <w:r>
-        <w:rPr>
-          <w:lang w:val="en-US"/>
-        </w:rPr>
-        <w:t>ble</w:t>
-      </w:r>
-    </w:p>
-    <w:p>
-      <w:pPr>
-        <w:pStyle w:val="Sinespaciado"/>
-        <w:numPr>
-          <w:ilvl w:val="0"/>
-          <w:numId w:val="2"/>
-        </w:numPr>
-        <w:rPr>
-          <w:lang w:val="en-US"/>
-        </w:rPr>
-      </w:pPr>
-      <w:r>
-        <w:rPr>
-          <w:lang w:val="en-US"/>
-        </w:rPr>
-        <w:t>Temp with Query</w:t>
-      </w:r>
-    </w:p>
-    <w:p>
-      <w:pPr>
-        <w:pStyle w:val="Sinespaciado"/>
-        <w:numPr>
-          <w:ilvl w:val="0"/>
-          <w:numId w:val="2"/>
-        </w:numPr>
-        <w:rPr>
-          <w:lang w:val="en-US"/>
-        </w:rPr>
-      </w:pPr>
-      <w:r>
-        <w:rPr>
-          <w:lang w:val="en-US"/>
-        </w:rPr>
-        <w:t xml:space="preserve">Previous refactor </w:t>
       </w:r>
     </w:p>
     <w:sectPr>

</xml_diff>